<commit_message>
few warnings and notes in docu
</commit_message>
<xml_diff>
--- a/doc/BW4T3 Specification.docx
+++ b/doc/BW4T3 Specification.docx
@@ -8308,181 +8308,205 @@
         </w:rPr>
         <w:t xml:space="preserve"> agent coupled to the HumanBot then should take care of sending the message using the GOAL send action.</w:t>
       </w:r>
-    </w:p>
-    <w:p>
-      <w:pPr>
-        <w:pStyle w:val="ListParagraph"/>
-        <w:numPr>
-          <w:ilvl w:val="0"/>
-          <w:numId w:val="3"/>
-        </w:numPr>
-        <w:jc w:val="both"/>
+      <w:r>
         <w:rPr>
           <w:rFonts w:asciiTheme="minorHAnsi" w:hAnsiTheme="minorHAnsi" w:cstheme="minorHAnsi"/>
           <w:highlight w:val="yellow"/>
         </w:rPr>
-      </w:pPr>
-      <w:r>
-        <w:rPr>
-          <w:rFonts w:asciiTheme="minorHAnsi" w:hAnsiTheme="minorHAnsi" w:cstheme="minorHAnsi"/>
-          <w:highlight w:val="yellow"/>
-          <w:u w:val="single"/>
-        </w:rPr>
-        <w:t>Translation</w:t>
-      </w:r>
-      <w:r>
-        <w:rPr>
-          <w:rFonts w:asciiTheme="minorHAnsi" w:hAnsiTheme="minorHAnsi" w:cstheme="minorHAnsi"/>
-          <w:highlight w:val="yellow"/>
-        </w:rPr>
-        <w:t>: “user asked to send Message to all”</w:t>
-      </w:r>
-    </w:p>
-    <w:p>
-      <w:pPr>
-        <w:pStyle w:val="ListParagraph"/>
-        <w:numPr>
-          <w:ilvl w:val="0"/>
-          <w:numId w:val="3"/>
-        </w:numPr>
-        <w:rPr>
-          <w:rFonts w:asciiTheme="minorHAnsi" w:hAnsiTheme="minorHAnsi" w:cstheme="minorHAnsi"/>
-          <w:highlight w:val="yellow"/>
-        </w:rPr>
-      </w:pPr>
-      <w:r>
-        <w:rPr>
-          <w:rFonts w:asciiTheme="minorHAnsi" w:hAnsiTheme="minorHAnsi" w:cstheme="minorHAnsi"/>
-          <w:highlight w:val="yellow"/>
-          <w:u w:val="single"/>
-        </w:rPr>
-        <w:t>Type:</w:t>
-      </w:r>
-      <w:r>
-        <w:rPr>
-          <w:rFonts w:asciiTheme="minorHAnsi" w:hAnsiTheme="minorHAnsi" w:cstheme="minorHAnsi"/>
-          <w:highlight w:val="yellow"/>
-        </w:rPr>
-        <w:t xml:space="preserve"> Sent every time when user selects the action</w:t>
-      </w:r>
-      <w:r>
-        <w:rPr>
-          <w:rFonts w:asciiTheme="minorHAnsi" w:hAnsiTheme="minorHAnsi" w:cstheme="minorHAnsi"/>
-          <w:highlight w:val="yellow"/>
-        </w:rPr>
-        <w:t>, HumanBot</w:t>
-      </w:r>
-      <w:r>
-        <w:rPr>
-          <w:rFonts w:asciiTheme="minorHAnsi" w:hAnsiTheme="minorHAnsi" w:cstheme="minorHAnsi"/>
-          <w:highlight w:val="yellow"/>
-        </w:rPr>
-        <w:t>.</w:t>
-      </w:r>
-    </w:p>
-    <w:p>
-      <w:pPr>
-        <w:pStyle w:val="ListParagraph"/>
-        <w:numPr>
-          <w:ilvl w:val="0"/>
-          <w:numId w:val="3"/>
-        </w:numPr>
-        <w:rPr>
-          <w:rFonts w:asciiTheme="minorHAnsi" w:hAnsiTheme="minorHAnsi" w:cstheme="minorHAnsi"/>
-          <w:highlight w:val="yellow"/>
-        </w:rPr>
-      </w:pPr>
-      <w:r>
-        <w:rPr>
-          <w:rFonts w:asciiTheme="minorHAnsi" w:hAnsiTheme="minorHAnsi" w:cstheme="minorHAnsi"/>
-          <w:highlight w:val="yellow"/>
-          <w:u w:val="single"/>
-        </w:rPr>
-        <w:t>Additional explanation</w:t>
-      </w:r>
-      <w:r>
-        <w:rPr>
-          <w:rFonts w:asciiTheme="minorHAnsi" w:hAnsiTheme="minorHAnsi" w:cstheme="minorHAnsi"/>
-          <w:highlight w:val="yellow"/>
-        </w:rPr>
-        <w:t xml:space="preserve">: </w:t>
-      </w:r>
-      <w:r>
-        <w:rPr>
-          <w:rFonts w:asciiTheme="minorHAnsi" w:hAnsiTheme="minorHAnsi" w:cstheme="minorHAnsi"/>
-          <w:highlight w:val="yellow"/>
-        </w:rPr>
-        <w:t>An agent that you write yourself</w:t>
-      </w:r>
-      <w:r>
-        <w:rPr>
-          <w:rFonts w:asciiTheme="minorHAnsi" w:hAnsiTheme="minorHAnsi" w:cstheme="minorHAnsi"/>
-          <w:highlight w:val="yellow"/>
-        </w:rPr>
-        <w:t xml:space="preserve"> </w:t>
-      </w:r>
-      <w:r>
-        <w:rPr>
-          <w:rFonts w:asciiTheme="minorHAnsi" w:hAnsiTheme="minorHAnsi" w:cstheme="minorHAnsi"/>
-          <w:highlight w:val="yellow"/>
-        </w:rPr>
-        <w:t>has no</w:t>
-      </w:r>
-      <w:r>
-        <w:rPr>
-          <w:rFonts w:asciiTheme="minorHAnsi" w:hAnsiTheme="minorHAnsi" w:cstheme="minorHAnsi"/>
-          <w:highlight w:val="yellow"/>
-        </w:rPr>
-        <w:t xml:space="preserve"> need </w:t>
-      </w:r>
-      <w:r>
-        <w:rPr>
-          <w:rFonts w:asciiTheme="minorHAnsi" w:hAnsiTheme="minorHAnsi" w:cstheme="minorHAnsi"/>
-          <w:highlight w:val="yellow"/>
-        </w:rPr>
-        <w:t xml:space="preserve">for </w:t>
-      </w:r>
-      <w:r>
-        <w:rPr>
-          <w:rFonts w:asciiTheme="minorHAnsi" w:hAnsiTheme="minorHAnsi" w:cstheme="minorHAnsi"/>
-          <w:highlight w:val="yellow"/>
-        </w:rPr>
-        <w:t>these percepts</w:t>
-      </w:r>
-      <w:r>
-        <w:rPr>
-          <w:rFonts w:asciiTheme="minorHAnsi" w:hAnsiTheme="minorHAnsi" w:cstheme="minorHAnsi"/>
-          <w:highlight w:val="yellow"/>
-        </w:rPr>
-        <w:t xml:space="preserve"> and does not need to process this type of percept</w:t>
-      </w:r>
-      <w:r>
-        <w:rPr>
-          <w:rFonts w:asciiTheme="minorHAnsi" w:hAnsiTheme="minorHAnsi" w:cstheme="minorHAnsi"/>
-          <w:highlight w:val="yellow"/>
-        </w:rPr>
-        <w:t>.</w:t>
-      </w:r>
-    </w:p>
-    <w:p>
-      <w:pPr>
-        <w:rPr>
-          <w:lang w:val="en-GB"/>
-        </w:rPr>
-      </w:pPr>
-    </w:p>
-    <w:p>
-      <w:pPr>
-        <w:rPr>
-          <w:rFonts w:ascii="Courier New" w:hAnsi="Courier New" w:cs="Courier New"/>
-          <w:highlight w:val="yellow"/>
-          <w:lang w:val="en-US"/>
-        </w:rPr>
-      </w:pPr>
-      <w:r>
-        <w:rPr>
+        <w:t xml:space="preserve"> Do not confuse this with the sendMessage </w:t>
+      </w:r>
+      <w:r>
+        <w:rPr>
+          <w:rFonts w:asciiTheme="minorHAnsi" w:hAnsiTheme="minorHAnsi" w:cstheme="minorHAnsi"/>
           <w:b/>
           <w:highlight w:val="yellow"/>
+        </w:rPr>
+        <w:t>action</w:t>
+      </w:r>
+      <w:r>
+        <w:rPr>
+          <w:rFonts w:asciiTheme="minorHAnsi" w:hAnsiTheme="minorHAnsi" w:cstheme="minorHAnsi"/>
+          <w:highlight w:val="yellow"/>
+        </w:rPr>
+        <w:t>.</w:t>
+      </w:r>
+      <w:bookmarkStart w:id="1" w:name="_GoBack"/>
+      <w:bookmarkEnd w:id="1"/>
+    </w:p>
+    <w:p>
+      <w:pPr>
+        <w:pStyle w:val="ListParagraph"/>
+        <w:numPr>
+          <w:ilvl w:val="0"/>
+          <w:numId w:val="3"/>
+        </w:numPr>
+        <w:jc w:val="both"/>
+        <w:rPr>
+          <w:rFonts w:asciiTheme="minorHAnsi" w:hAnsiTheme="minorHAnsi" w:cstheme="minorHAnsi"/>
+          <w:highlight w:val="yellow"/>
+        </w:rPr>
+      </w:pPr>
+      <w:r>
+        <w:rPr>
+          <w:rFonts w:asciiTheme="minorHAnsi" w:hAnsiTheme="minorHAnsi" w:cstheme="minorHAnsi"/>
+          <w:highlight w:val="yellow"/>
+          <w:u w:val="single"/>
+        </w:rPr>
+        <w:t>Translation</w:t>
+      </w:r>
+      <w:r>
+        <w:rPr>
+          <w:rFonts w:asciiTheme="minorHAnsi" w:hAnsiTheme="minorHAnsi" w:cstheme="minorHAnsi"/>
+          <w:highlight w:val="yellow"/>
+        </w:rPr>
+        <w:t>: “user asked to send Message to all”</w:t>
+      </w:r>
+    </w:p>
+    <w:p>
+      <w:pPr>
+        <w:pStyle w:val="ListParagraph"/>
+        <w:numPr>
+          <w:ilvl w:val="0"/>
+          <w:numId w:val="3"/>
+        </w:numPr>
+        <w:rPr>
+          <w:rFonts w:asciiTheme="minorHAnsi" w:hAnsiTheme="minorHAnsi" w:cstheme="minorHAnsi"/>
+          <w:highlight w:val="yellow"/>
+        </w:rPr>
+      </w:pPr>
+      <w:r>
+        <w:rPr>
+          <w:rFonts w:asciiTheme="minorHAnsi" w:hAnsiTheme="minorHAnsi" w:cstheme="minorHAnsi"/>
+          <w:highlight w:val="yellow"/>
+          <w:u w:val="single"/>
+        </w:rPr>
+        <w:t>Type:</w:t>
+      </w:r>
+      <w:r>
+        <w:rPr>
+          <w:rFonts w:asciiTheme="minorHAnsi" w:hAnsiTheme="minorHAnsi" w:cstheme="minorHAnsi"/>
+          <w:highlight w:val="yellow"/>
+        </w:rPr>
+        <w:t xml:space="preserve"> Sent every time when user selects the action</w:t>
+      </w:r>
+      <w:r>
+        <w:rPr>
+          <w:rFonts w:asciiTheme="minorHAnsi" w:hAnsiTheme="minorHAnsi" w:cstheme="minorHAnsi"/>
+          <w:highlight w:val="yellow"/>
+        </w:rPr>
+        <w:t>, HumanBot</w:t>
+      </w:r>
+      <w:r>
+        <w:rPr>
+          <w:rFonts w:asciiTheme="minorHAnsi" w:hAnsiTheme="minorHAnsi" w:cstheme="minorHAnsi"/>
+          <w:highlight w:val="yellow"/>
+        </w:rPr>
+        <w:t>.</w:t>
+      </w:r>
+    </w:p>
+    <w:p>
+      <w:pPr>
+        <w:pStyle w:val="ListParagraph"/>
+        <w:numPr>
+          <w:ilvl w:val="0"/>
+          <w:numId w:val="3"/>
+        </w:numPr>
+        <w:rPr>
+          <w:rFonts w:asciiTheme="minorHAnsi" w:hAnsiTheme="minorHAnsi" w:cstheme="minorHAnsi"/>
+          <w:highlight w:val="yellow"/>
+        </w:rPr>
+      </w:pPr>
+      <w:r>
+        <w:rPr>
+          <w:rFonts w:asciiTheme="minorHAnsi" w:hAnsiTheme="minorHAnsi" w:cstheme="minorHAnsi"/>
+          <w:highlight w:val="yellow"/>
+          <w:u w:val="single"/>
+        </w:rPr>
+        <w:t>Additional explanation</w:t>
+      </w:r>
+      <w:r>
+        <w:rPr>
+          <w:rFonts w:asciiTheme="minorHAnsi" w:hAnsiTheme="minorHAnsi" w:cstheme="minorHAnsi"/>
+          <w:highlight w:val="yellow"/>
+        </w:rPr>
+        <w:t xml:space="preserve">: </w:t>
+      </w:r>
+      <w:r>
+        <w:rPr>
+          <w:rFonts w:asciiTheme="minorHAnsi" w:hAnsiTheme="minorHAnsi" w:cstheme="minorHAnsi"/>
+          <w:highlight w:val="yellow"/>
+        </w:rPr>
+        <w:t>An agent that you write yourself</w:t>
+      </w:r>
+      <w:r>
+        <w:rPr>
+          <w:rFonts w:asciiTheme="minorHAnsi" w:hAnsiTheme="minorHAnsi" w:cstheme="minorHAnsi"/>
+          <w:highlight w:val="yellow"/>
+        </w:rPr>
+        <w:t xml:space="preserve"> </w:t>
+      </w:r>
+      <w:r>
+        <w:rPr>
+          <w:rFonts w:asciiTheme="minorHAnsi" w:hAnsiTheme="minorHAnsi" w:cstheme="minorHAnsi"/>
+          <w:highlight w:val="yellow"/>
+        </w:rPr>
+        <w:t>has no</w:t>
+      </w:r>
+      <w:r>
+        <w:rPr>
+          <w:rFonts w:asciiTheme="minorHAnsi" w:hAnsiTheme="minorHAnsi" w:cstheme="minorHAnsi"/>
+          <w:highlight w:val="yellow"/>
+        </w:rPr>
+        <w:t xml:space="preserve"> need </w:t>
+      </w:r>
+      <w:r>
+        <w:rPr>
+          <w:rFonts w:asciiTheme="minorHAnsi" w:hAnsiTheme="minorHAnsi" w:cstheme="minorHAnsi"/>
+          <w:highlight w:val="yellow"/>
+        </w:rPr>
+        <w:t xml:space="preserve">for </w:t>
+      </w:r>
+      <w:r>
+        <w:rPr>
+          <w:rFonts w:asciiTheme="minorHAnsi" w:hAnsiTheme="minorHAnsi" w:cstheme="minorHAnsi"/>
+          <w:highlight w:val="yellow"/>
+        </w:rPr>
+        <w:t>these percepts</w:t>
+      </w:r>
+      <w:r>
+        <w:rPr>
+          <w:rFonts w:asciiTheme="minorHAnsi" w:hAnsiTheme="minorHAnsi" w:cstheme="minorHAnsi"/>
+          <w:highlight w:val="yellow"/>
+        </w:rPr>
+        <w:t xml:space="preserve"> and does not need to process this type of percept</w:t>
+      </w:r>
+      <w:r>
+        <w:rPr>
+          <w:rFonts w:asciiTheme="minorHAnsi" w:hAnsiTheme="minorHAnsi" w:cstheme="minorHAnsi"/>
+          <w:highlight w:val="yellow"/>
+        </w:rPr>
+        <w:t>.</w:t>
+      </w:r>
+    </w:p>
+    <w:p>
+      <w:pPr>
+        <w:rPr>
+          <w:lang w:val="en-GB"/>
+        </w:rPr>
+      </w:pPr>
+    </w:p>
+    <w:p>
+      <w:pPr>
+        <w:rPr>
+          <w:rFonts w:ascii="Courier New" w:hAnsi="Courier New" w:cs="Courier New"/>
+          <w:highlight w:val="yellow"/>
+          <w:lang w:val="en-US"/>
+        </w:rPr>
+      </w:pPr>
+      <w:r>
+        <w:rPr>
+          <w:b/>
+          <w:highlight w:val="yellow"/>
           <w:lang w:val="en-US"/>
         </w:rPr>
         <w:t>Predicate</w:t>
@@ -9806,15 +9830,7 @@
         <w:rPr>
           <w:rFonts w:asciiTheme="minorHAnsi" w:hAnsiTheme="minorHAnsi" w:cstheme="minorHAnsi"/>
         </w:rPr>
-        <w:t>The battery is re-charged to 100% immediately the moment the bot enters</w:t>
-      </w:r>
-      <w:bookmarkStart w:id="1" w:name="_GoBack"/>
-      <w:bookmarkEnd w:id="1"/>
-      <w:r>
-        <w:rPr>
-          <w:rFonts w:asciiTheme="minorHAnsi" w:hAnsiTheme="minorHAnsi" w:cstheme="minorHAnsi"/>
-        </w:rPr>
-        <w:t xml:space="preserve"> the charge zone.</w:t>
+        <w:t>The battery is re-charged to 100% immediately the moment the bot enters the charge zone.</w:t>
       </w:r>
     </w:p>
     <w:p>
@@ -16308,7 +16324,7 @@
         <w:rStyle w:val="PageNumber"/>
         <w:noProof/>
       </w:rPr>
-      <w:t>12</w:t>
+      <w:t>9</w:t>
     </w:r>
     <w:r>
       <w:rPr>

</xml_diff>

<commit_message>
#3338 new colorblind percept added
</commit_message>
<xml_diff>
--- a/doc/BW4T3 Specification.docx
+++ b/doc/BW4T3 Specification.docx
@@ -8330,8 +8330,2113 @@
         </w:rPr>
         <w:t>.</w:t>
       </w:r>
+    </w:p>
+    <w:p>
+      <w:pPr>
+        <w:pStyle w:val="ListParagraph"/>
+        <w:numPr>
+          <w:ilvl w:val="0"/>
+          <w:numId w:val="3"/>
+        </w:numPr>
+        <w:jc w:val="both"/>
+        <w:rPr>
+          <w:rFonts w:asciiTheme="minorHAnsi" w:hAnsiTheme="minorHAnsi" w:cstheme="minorHAnsi"/>
+          <w:highlight w:val="yellow"/>
+        </w:rPr>
+      </w:pPr>
+      <w:r>
+        <w:rPr>
+          <w:rFonts w:asciiTheme="minorHAnsi" w:hAnsiTheme="minorHAnsi" w:cstheme="minorHAnsi"/>
+          <w:highlight w:val="yellow"/>
+          <w:u w:val="single"/>
+        </w:rPr>
+        <w:t>Translation</w:t>
+      </w:r>
+      <w:r>
+        <w:rPr>
+          <w:rFonts w:asciiTheme="minorHAnsi" w:hAnsiTheme="minorHAnsi" w:cstheme="minorHAnsi"/>
+          <w:highlight w:val="yellow"/>
+        </w:rPr>
+        <w:t>: “user asked to send Message to all”</w:t>
+      </w:r>
+    </w:p>
+    <w:p>
+      <w:pPr>
+        <w:pStyle w:val="ListParagraph"/>
+        <w:numPr>
+          <w:ilvl w:val="0"/>
+          <w:numId w:val="3"/>
+        </w:numPr>
+        <w:rPr>
+          <w:rFonts w:asciiTheme="minorHAnsi" w:hAnsiTheme="minorHAnsi" w:cstheme="minorHAnsi"/>
+          <w:highlight w:val="yellow"/>
+        </w:rPr>
+      </w:pPr>
+      <w:r>
+        <w:rPr>
+          <w:rFonts w:asciiTheme="minorHAnsi" w:hAnsiTheme="minorHAnsi" w:cstheme="minorHAnsi"/>
+          <w:highlight w:val="yellow"/>
+          <w:u w:val="single"/>
+        </w:rPr>
+        <w:t>Type:</w:t>
+      </w:r>
+      <w:r>
+        <w:rPr>
+          <w:rFonts w:asciiTheme="minorHAnsi" w:hAnsiTheme="minorHAnsi" w:cstheme="minorHAnsi"/>
+          <w:highlight w:val="yellow"/>
+        </w:rPr>
+        <w:t xml:space="preserve"> Sent every time when user selects the action</w:t>
+      </w:r>
+      <w:r>
+        <w:rPr>
+          <w:rFonts w:asciiTheme="minorHAnsi" w:hAnsiTheme="minorHAnsi" w:cstheme="minorHAnsi"/>
+          <w:highlight w:val="yellow"/>
+        </w:rPr>
+        <w:t>, HumanBot</w:t>
+      </w:r>
+      <w:r>
+        <w:rPr>
+          <w:rFonts w:asciiTheme="minorHAnsi" w:hAnsiTheme="minorHAnsi" w:cstheme="minorHAnsi"/>
+          <w:highlight w:val="yellow"/>
+        </w:rPr>
+        <w:t>.</w:t>
+      </w:r>
+    </w:p>
+    <w:p>
+      <w:pPr>
+        <w:pStyle w:val="ListParagraph"/>
+        <w:numPr>
+          <w:ilvl w:val="0"/>
+          <w:numId w:val="3"/>
+        </w:numPr>
+        <w:rPr>
+          <w:rFonts w:asciiTheme="minorHAnsi" w:hAnsiTheme="minorHAnsi" w:cstheme="minorHAnsi"/>
+          <w:highlight w:val="yellow"/>
+        </w:rPr>
+      </w:pPr>
+      <w:r>
+        <w:rPr>
+          <w:rFonts w:asciiTheme="minorHAnsi" w:hAnsiTheme="minorHAnsi" w:cstheme="minorHAnsi"/>
+          <w:highlight w:val="yellow"/>
+          <w:u w:val="single"/>
+        </w:rPr>
+        <w:t>Additional explanation</w:t>
+      </w:r>
+      <w:r>
+        <w:rPr>
+          <w:rFonts w:asciiTheme="minorHAnsi" w:hAnsiTheme="minorHAnsi" w:cstheme="minorHAnsi"/>
+          <w:highlight w:val="yellow"/>
+        </w:rPr>
+        <w:t xml:space="preserve">: </w:t>
+      </w:r>
+      <w:r>
+        <w:rPr>
+          <w:rFonts w:asciiTheme="minorHAnsi" w:hAnsiTheme="minorHAnsi" w:cstheme="minorHAnsi"/>
+          <w:highlight w:val="yellow"/>
+        </w:rPr>
+        <w:t>An agent that you write yourself</w:t>
+      </w:r>
+      <w:r>
+        <w:rPr>
+          <w:rFonts w:asciiTheme="minorHAnsi" w:hAnsiTheme="minorHAnsi" w:cstheme="minorHAnsi"/>
+          <w:highlight w:val="yellow"/>
+        </w:rPr>
+        <w:t xml:space="preserve"> </w:t>
+      </w:r>
+      <w:r>
+        <w:rPr>
+          <w:rFonts w:asciiTheme="minorHAnsi" w:hAnsiTheme="minorHAnsi" w:cstheme="minorHAnsi"/>
+          <w:highlight w:val="yellow"/>
+        </w:rPr>
+        <w:t>has no</w:t>
+      </w:r>
+      <w:r>
+        <w:rPr>
+          <w:rFonts w:asciiTheme="minorHAnsi" w:hAnsiTheme="minorHAnsi" w:cstheme="minorHAnsi"/>
+          <w:highlight w:val="yellow"/>
+        </w:rPr>
+        <w:t xml:space="preserve"> need </w:t>
+      </w:r>
+      <w:r>
+        <w:rPr>
+          <w:rFonts w:asciiTheme="minorHAnsi" w:hAnsiTheme="minorHAnsi" w:cstheme="minorHAnsi"/>
+          <w:highlight w:val="yellow"/>
+        </w:rPr>
+        <w:t xml:space="preserve">for </w:t>
+      </w:r>
+      <w:r>
+        <w:rPr>
+          <w:rFonts w:asciiTheme="minorHAnsi" w:hAnsiTheme="minorHAnsi" w:cstheme="minorHAnsi"/>
+          <w:highlight w:val="yellow"/>
+        </w:rPr>
+        <w:t>these percepts</w:t>
+      </w:r>
+      <w:r>
+        <w:rPr>
+          <w:rFonts w:asciiTheme="minorHAnsi" w:hAnsiTheme="minorHAnsi" w:cstheme="minorHAnsi"/>
+          <w:highlight w:val="yellow"/>
+        </w:rPr>
+        <w:t xml:space="preserve"> and does not need to process this type of percept</w:t>
+      </w:r>
+      <w:r>
+        <w:rPr>
+          <w:rFonts w:asciiTheme="minorHAnsi" w:hAnsiTheme="minorHAnsi" w:cstheme="minorHAnsi"/>
+          <w:highlight w:val="yellow"/>
+        </w:rPr>
+        <w:t>.</w:t>
+      </w:r>
+    </w:p>
+    <w:p>
+      <w:pPr>
+        <w:rPr>
+          <w:lang w:val="en-GB"/>
+        </w:rPr>
+      </w:pPr>
+    </w:p>
+    <w:p>
+      <w:pPr>
+        <w:rPr>
+          <w:rFonts w:ascii="Courier New" w:hAnsi="Courier New" w:cs="Courier New"/>
+          <w:highlight w:val="yellow"/>
+          <w:lang w:val="en-US"/>
+        </w:rPr>
+      </w:pPr>
+      <w:r>
+        <w:rPr>
+          <w:b/>
+          <w:highlight w:val="yellow"/>
+          <w:lang w:val="en-US"/>
+        </w:rPr>
+        <w:t>Predicate</w:t>
+      </w:r>
+      <w:r>
+        <w:rPr>
+          <w:highlight w:val="yellow"/>
+          <w:lang w:val="en-US"/>
+        </w:rPr>
+        <w:t xml:space="preserve">: </w:t>
+      </w:r>
+      <w:r>
+        <w:rPr>
+          <w:rFonts w:ascii="Courier New" w:hAnsi="Courier New" w:cs="Courier New"/>
+          <w:highlight w:val="yellow"/>
+          <w:lang w:val="en-US"/>
+        </w:rPr>
+        <w:t>goToBlock(Id)</w:t>
+      </w:r>
+    </w:p>
+    <w:p>
+      <w:pPr>
+        <w:pStyle w:val="ListParagraph"/>
+        <w:numPr>
+          <w:ilvl w:val="0"/>
+          <w:numId w:val="3"/>
+        </w:numPr>
+        <w:jc w:val="both"/>
+        <w:rPr>
+          <w:rFonts w:asciiTheme="minorHAnsi" w:hAnsiTheme="minorHAnsi" w:cstheme="minorHAnsi"/>
+          <w:highlight w:val="yellow"/>
+        </w:rPr>
+      </w:pPr>
+      <w:r>
+        <w:rPr>
+          <w:rFonts w:asciiTheme="minorHAnsi" w:hAnsiTheme="minorHAnsi" w:cstheme="minorHAnsi"/>
+          <w:highlight w:val="yellow"/>
+          <w:u w:val="single"/>
+        </w:rPr>
+        <w:t>Description</w:t>
+      </w:r>
+      <w:r>
+        <w:rPr>
+          <w:rFonts w:asciiTheme="minorHAnsi" w:hAnsiTheme="minorHAnsi" w:cstheme="minorHAnsi"/>
+          <w:highlight w:val="yellow"/>
+        </w:rPr>
+        <w:t>: This percept is reserv</w:t>
+      </w:r>
+      <w:r>
+        <w:rPr>
+          <w:rFonts w:asciiTheme="minorHAnsi" w:hAnsiTheme="minorHAnsi" w:cstheme="minorHAnsi"/>
+          <w:highlight w:val="yellow"/>
+        </w:rPr>
+        <w:t xml:space="preserve">ed for HumanBots running in </w:t>
+      </w:r>
+      <w:r>
+        <w:rPr>
+          <w:rFonts w:asciiTheme="minorHAnsi" w:hAnsiTheme="minorHAnsi" w:cstheme="minorHAnsi"/>
+          <w:smallCaps/>
+          <w:highlight w:val="yellow"/>
+        </w:rPr>
+        <w:t>Goal</w:t>
+      </w:r>
+      <w:r>
+        <w:rPr>
+          <w:rFonts w:asciiTheme="minorHAnsi" w:hAnsiTheme="minorHAnsi" w:cstheme="minorHAnsi"/>
+          <w:highlight w:val="yellow"/>
+        </w:rPr>
+        <w:t xml:space="preserve">. There, this percept is generated when the user requests to go to a block. The </w:t>
+      </w:r>
+      <w:r>
+        <w:rPr>
+          <w:rFonts w:asciiTheme="minorHAnsi" w:hAnsiTheme="minorHAnsi" w:cstheme="minorHAnsi"/>
+          <w:smallCaps/>
+          <w:highlight w:val="yellow"/>
+        </w:rPr>
+        <w:t>Goal</w:t>
+      </w:r>
+      <w:r>
+        <w:rPr>
+          <w:rFonts w:asciiTheme="minorHAnsi" w:hAnsiTheme="minorHAnsi" w:cstheme="minorHAnsi"/>
+          <w:highlight w:val="yellow"/>
+        </w:rPr>
+        <w:t xml:space="preserve"> agent coupled to the HumanBot then should take the appropriate action.</w:t>
+      </w:r>
+    </w:p>
+    <w:p>
+      <w:pPr>
+        <w:pStyle w:val="ListParagraph"/>
+        <w:numPr>
+          <w:ilvl w:val="0"/>
+          <w:numId w:val="3"/>
+        </w:numPr>
+        <w:jc w:val="both"/>
+        <w:rPr>
+          <w:rFonts w:asciiTheme="minorHAnsi" w:hAnsiTheme="minorHAnsi" w:cstheme="minorHAnsi"/>
+          <w:highlight w:val="yellow"/>
+        </w:rPr>
+      </w:pPr>
+      <w:r>
+        <w:rPr>
+          <w:rFonts w:asciiTheme="minorHAnsi" w:hAnsiTheme="minorHAnsi" w:cstheme="minorHAnsi"/>
+          <w:highlight w:val="yellow"/>
+          <w:u w:val="single"/>
+        </w:rPr>
+        <w:t>Translation</w:t>
+      </w:r>
+      <w:r>
+        <w:rPr>
+          <w:rFonts w:asciiTheme="minorHAnsi" w:hAnsiTheme="minorHAnsi" w:cstheme="minorHAnsi"/>
+          <w:highlight w:val="yellow"/>
+        </w:rPr>
+        <w:t>: “user asked to go to a block”</w:t>
+      </w:r>
+    </w:p>
+    <w:p>
+      <w:pPr>
+        <w:pStyle w:val="ListParagraph"/>
+        <w:numPr>
+          <w:ilvl w:val="0"/>
+          <w:numId w:val="3"/>
+        </w:numPr>
+        <w:rPr>
+          <w:rFonts w:asciiTheme="minorHAnsi" w:hAnsiTheme="minorHAnsi" w:cstheme="minorHAnsi"/>
+          <w:highlight w:val="yellow"/>
+        </w:rPr>
+      </w:pPr>
+      <w:r>
+        <w:rPr>
+          <w:rFonts w:asciiTheme="minorHAnsi" w:hAnsiTheme="minorHAnsi" w:cstheme="minorHAnsi"/>
+          <w:highlight w:val="yellow"/>
+          <w:u w:val="single"/>
+        </w:rPr>
+        <w:t>Type:</w:t>
+      </w:r>
+      <w:r>
+        <w:rPr>
+          <w:rFonts w:asciiTheme="minorHAnsi" w:hAnsiTheme="minorHAnsi" w:cstheme="minorHAnsi"/>
+          <w:highlight w:val="yellow"/>
+        </w:rPr>
+        <w:t xml:space="preserve"> Sent every time when user selects the action</w:t>
+      </w:r>
+      <w:r>
+        <w:rPr>
+          <w:rFonts w:asciiTheme="minorHAnsi" w:hAnsiTheme="minorHAnsi" w:cstheme="minorHAnsi"/>
+          <w:highlight w:val="yellow"/>
+        </w:rPr>
+        <w:t>, HumanBot</w:t>
+      </w:r>
+      <w:r>
+        <w:rPr>
+          <w:rFonts w:asciiTheme="minorHAnsi" w:hAnsiTheme="minorHAnsi" w:cstheme="minorHAnsi"/>
+          <w:highlight w:val="yellow"/>
+        </w:rPr>
+        <w:t>.</w:t>
+      </w:r>
+    </w:p>
+    <w:p>
+      <w:pPr>
+        <w:pStyle w:val="ListParagraph"/>
+        <w:numPr>
+          <w:ilvl w:val="0"/>
+          <w:numId w:val="3"/>
+        </w:numPr>
+        <w:rPr>
+          <w:rFonts w:asciiTheme="minorHAnsi" w:hAnsiTheme="minorHAnsi" w:cstheme="minorHAnsi"/>
+          <w:highlight w:val="yellow"/>
+        </w:rPr>
+      </w:pPr>
+      <w:r>
+        <w:rPr>
+          <w:rFonts w:asciiTheme="minorHAnsi" w:hAnsiTheme="minorHAnsi" w:cstheme="minorHAnsi"/>
+          <w:highlight w:val="yellow"/>
+          <w:u w:val="single"/>
+        </w:rPr>
+        <w:t>Additional explanation</w:t>
+      </w:r>
+      <w:r>
+        <w:rPr>
+          <w:rFonts w:asciiTheme="minorHAnsi" w:hAnsiTheme="minorHAnsi" w:cstheme="minorHAnsi"/>
+          <w:highlight w:val="yellow"/>
+        </w:rPr>
+        <w:t xml:space="preserve">: </w:t>
+      </w:r>
+      <w:r>
+        <w:rPr>
+          <w:rFonts w:asciiTheme="minorHAnsi" w:hAnsiTheme="minorHAnsi" w:cstheme="minorHAnsi"/>
+          <w:highlight w:val="yellow"/>
+        </w:rPr>
+        <w:t>An agent that you write yourself has no need for these percepts and does not need to process this type of percept.</w:t>
+      </w:r>
+    </w:p>
+    <w:p>
+      <w:pPr>
+        <w:rPr>
+          <w:lang w:val="en-GB"/>
+        </w:rPr>
+      </w:pPr>
+    </w:p>
+    <w:p>
+      <w:pPr>
+        <w:rPr>
+          <w:rFonts w:ascii="Courier New" w:hAnsi="Courier New" w:cs="Courier New"/>
+          <w:highlight w:val="yellow"/>
+          <w:lang w:val="en-US"/>
+        </w:rPr>
+      </w:pPr>
+      <w:r>
+        <w:rPr>
+          <w:b/>
+          <w:highlight w:val="yellow"/>
+          <w:lang w:val="en-US"/>
+        </w:rPr>
+        <w:t>Predicate</w:t>
+      </w:r>
+      <w:r>
+        <w:rPr>
+          <w:highlight w:val="yellow"/>
+          <w:lang w:val="en-US"/>
+        </w:rPr>
+        <w:t xml:space="preserve">: </w:t>
+      </w:r>
+      <w:r>
+        <w:rPr>
+          <w:rFonts w:ascii="Courier New" w:hAnsi="Courier New" w:cs="Courier New"/>
+          <w:highlight w:val="yellow"/>
+          <w:lang w:val="en-US"/>
+        </w:rPr>
+        <w:t>goTo(Id)</w:t>
+      </w:r>
+    </w:p>
+    <w:p>
+      <w:pPr>
+        <w:pStyle w:val="ListParagraph"/>
+        <w:numPr>
+          <w:ilvl w:val="0"/>
+          <w:numId w:val="3"/>
+        </w:numPr>
+        <w:jc w:val="both"/>
+        <w:rPr>
+          <w:rFonts w:asciiTheme="minorHAnsi" w:hAnsiTheme="minorHAnsi" w:cstheme="minorHAnsi"/>
+          <w:highlight w:val="yellow"/>
+        </w:rPr>
+      </w:pPr>
+      <w:r>
+        <w:rPr>
+          <w:rFonts w:asciiTheme="minorHAnsi" w:hAnsiTheme="minorHAnsi" w:cstheme="minorHAnsi"/>
+          <w:highlight w:val="yellow"/>
+          <w:u w:val="single"/>
+        </w:rPr>
+        <w:t>Description</w:t>
+      </w:r>
+      <w:r>
+        <w:rPr>
+          <w:rFonts w:asciiTheme="minorHAnsi" w:hAnsiTheme="minorHAnsi" w:cstheme="minorHAnsi"/>
+          <w:highlight w:val="yellow"/>
+        </w:rPr>
+        <w:t>: This percept is reserved for HumanBots running in GOAL. There, this percept is generated when the user requests to go to a place. The GOAL agent coupled to the HumanBot then should take the appropriate action.</w:t>
+      </w:r>
+      <w:r>
+        <w:rPr>
+          <w:rFonts w:asciiTheme="minorHAnsi" w:hAnsiTheme="minorHAnsi" w:cstheme="minorHAnsi"/>
+          <w:highlight w:val="yellow"/>
+        </w:rPr>
+        <w:t xml:space="preserve"> See also navigateObstacles.</w:t>
+      </w:r>
+    </w:p>
+    <w:p>
+      <w:pPr>
+        <w:pStyle w:val="ListParagraph"/>
+        <w:numPr>
+          <w:ilvl w:val="0"/>
+          <w:numId w:val="3"/>
+        </w:numPr>
+        <w:jc w:val="both"/>
+        <w:rPr>
+          <w:rFonts w:asciiTheme="minorHAnsi" w:hAnsiTheme="minorHAnsi" w:cstheme="minorHAnsi"/>
+          <w:highlight w:val="yellow"/>
+        </w:rPr>
+      </w:pPr>
+      <w:r>
+        <w:rPr>
+          <w:rFonts w:asciiTheme="minorHAnsi" w:hAnsiTheme="minorHAnsi" w:cstheme="minorHAnsi"/>
+          <w:highlight w:val="yellow"/>
+          <w:u w:val="single"/>
+        </w:rPr>
+        <w:t>Translation</w:t>
+      </w:r>
+      <w:r>
+        <w:rPr>
+          <w:rFonts w:asciiTheme="minorHAnsi" w:hAnsiTheme="minorHAnsi" w:cstheme="minorHAnsi"/>
+          <w:highlight w:val="yellow"/>
+        </w:rPr>
+        <w:t>: “user asked to go to Id”</w:t>
+      </w:r>
+    </w:p>
+    <w:p>
+      <w:pPr>
+        <w:pStyle w:val="ListParagraph"/>
+        <w:numPr>
+          <w:ilvl w:val="0"/>
+          <w:numId w:val="3"/>
+        </w:numPr>
+        <w:rPr>
+          <w:rFonts w:asciiTheme="minorHAnsi" w:hAnsiTheme="minorHAnsi" w:cstheme="minorHAnsi"/>
+          <w:highlight w:val="yellow"/>
+        </w:rPr>
+      </w:pPr>
+      <w:r>
+        <w:rPr>
+          <w:rFonts w:asciiTheme="minorHAnsi" w:hAnsiTheme="minorHAnsi" w:cstheme="minorHAnsi"/>
+          <w:highlight w:val="yellow"/>
+          <w:u w:val="single"/>
+        </w:rPr>
+        <w:t>Type:</w:t>
+      </w:r>
+      <w:r>
+        <w:rPr>
+          <w:rFonts w:asciiTheme="minorHAnsi" w:hAnsiTheme="minorHAnsi" w:cstheme="minorHAnsi"/>
+          <w:highlight w:val="yellow"/>
+        </w:rPr>
+        <w:t xml:space="preserve"> Sent every time when user selects the action</w:t>
+      </w:r>
+      <w:r>
+        <w:rPr>
+          <w:rFonts w:asciiTheme="minorHAnsi" w:hAnsiTheme="minorHAnsi" w:cstheme="minorHAnsi"/>
+          <w:highlight w:val="yellow"/>
+        </w:rPr>
+        <w:t>, HumanBot</w:t>
+      </w:r>
+      <w:r>
+        <w:rPr>
+          <w:rFonts w:asciiTheme="minorHAnsi" w:hAnsiTheme="minorHAnsi" w:cstheme="minorHAnsi"/>
+          <w:highlight w:val="yellow"/>
+        </w:rPr>
+        <w:t>.</w:t>
+      </w:r>
+    </w:p>
+    <w:p>
+      <w:pPr>
+        <w:pStyle w:val="ListParagraph"/>
+        <w:numPr>
+          <w:ilvl w:val="0"/>
+          <w:numId w:val="3"/>
+        </w:numPr>
+        <w:rPr>
+          <w:rFonts w:asciiTheme="minorHAnsi" w:hAnsiTheme="minorHAnsi" w:cstheme="minorHAnsi"/>
+          <w:highlight w:val="yellow"/>
+        </w:rPr>
+      </w:pPr>
+      <w:r>
+        <w:rPr>
+          <w:rFonts w:asciiTheme="minorHAnsi" w:hAnsiTheme="minorHAnsi" w:cstheme="minorHAnsi"/>
+          <w:highlight w:val="yellow"/>
+          <w:u w:val="single"/>
+        </w:rPr>
+        <w:t>Additional explanation</w:t>
+      </w:r>
+      <w:r>
+        <w:rPr>
+          <w:rFonts w:asciiTheme="minorHAnsi" w:hAnsiTheme="minorHAnsi" w:cstheme="minorHAnsi"/>
+          <w:highlight w:val="yellow"/>
+        </w:rPr>
+        <w:t xml:space="preserve">: </w:t>
+      </w:r>
+      <w:r>
+        <w:rPr>
+          <w:rFonts w:asciiTheme="minorHAnsi" w:hAnsiTheme="minorHAnsi" w:cstheme="minorHAnsi"/>
+          <w:highlight w:val="yellow"/>
+        </w:rPr>
+        <w:t>An agent that you write yourself has no need for these percepts and does not need to process this type of percept.</w:t>
+      </w:r>
+    </w:p>
+    <w:p>
+      <w:pPr>
+        <w:pStyle w:val="ListParagraph"/>
+        <w:ind w:left="360"/>
+        <w:rPr>
+          <w:lang w:val="en-GB"/>
+        </w:rPr>
+      </w:pPr>
+    </w:p>
+    <w:p>
+      <w:pPr>
+        <w:rPr>
+          <w:rFonts w:ascii="Courier New" w:hAnsi="Courier New" w:cs="Courier New"/>
+          <w:highlight w:val="yellow"/>
+          <w:lang w:val="en-US"/>
+        </w:rPr>
+      </w:pPr>
+      <w:r>
+        <w:rPr>
+          <w:b/>
+          <w:highlight w:val="yellow"/>
+          <w:lang w:val="en-US"/>
+        </w:rPr>
+        <w:t>Predicate</w:t>
+      </w:r>
+      <w:r>
+        <w:rPr>
+          <w:highlight w:val="yellow"/>
+          <w:lang w:val="en-US"/>
+        </w:rPr>
+        <w:t xml:space="preserve">: </w:t>
+      </w:r>
+      <w:r>
+        <w:rPr>
+          <w:rFonts w:ascii="Courier New" w:hAnsi="Courier New" w:cs="Courier New"/>
+          <w:highlight w:val="yellow"/>
+          <w:lang w:val="en-US"/>
+        </w:rPr>
+        <w:t>goTo(X,Y)</w:t>
+      </w:r>
+    </w:p>
+    <w:p>
+      <w:pPr>
+        <w:pStyle w:val="ListParagraph"/>
+        <w:numPr>
+          <w:ilvl w:val="0"/>
+          <w:numId w:val="3"/>
+        </w:numPr>
+        <w:jc w:val="both"/>
+        <w:rPr>
+          <w:rFonts w:asciiTheme="minorHAnsi" w:hAnsiTheme="minorHAnsi" w:cstheme="minorHAnsi"/>
+          <w:highlight w:val="yellow"/>
+        </w:rPr>
+      </w:pPr>
+      <w:r>
+        <w:rPr>
+          <w:rFonts w:asciiTheme="minorHAnsi" w:hAnsiTheme="minorHAnsi" w:cstheme="minorHAnsi"/>
+          <w:highlight w:val="yellow"/>
+          <w:u w:val="single"/>
+        </w:rPr>
+        <w:t>Description</w:t>
+      </w:r>
+      <w:r>
+        <w:rPr>
+          <w:rFonts w:asciiTheme="minorHAnsi" w:hAnsiTheme="minorHAnsi" w:cstheme="minorHAnsi"/>
+          <w:highlight w:val="yellow"/>
+        </w:rPr>
+        <w:t>: This percept is reserved for HumanBots running in GOAL. There, this percept is generated when the user requests to go to a place. The GOAL agent coupled to the HumanBot then should take the appropriate action.</w:t>
+      </w:r>
+    </w:p>
+    <w:p>
+      <w:pPr>
+        <w:pStyle w:val="ListParagraph"/>
+        <w:numPr>
+          <w:ilvl w:val="0"/>
+          <w:numId w:val="3"/>
+        </w:numPr>
+        <w:jc w:val="both"/>
+        <w:rPr>
+          <w:rFonts w:asciiTheme="minorHAnsi" w:hAnsiTheme="minorHAnsi" w:cstheme="minorHAnsi"/>
+          <w:highlight w:val="yellow"/>
+        </w:rPr>
+      </w:pPr>
+      <w:r>
+        <w:rPr>
+          <w:rFonts w:asciiTheme="minorHAnsi" w:hAnsiTheme="minorHAnsi" w:cstheme="minorHAnsi"/>
+          <w:highlight w:val="yellow"/>
+          <w:u w:val="single"/>
+        </w:rPr>
+        <w:t>Translation</w:t>
+      </w:r>
+      <w:r>
+        <w:rPr>
+          <w:rFonts w:asciiTheme="minorHAnsi" w:hAnsiTheme="minorHAnsi" w:cstheme="minorHAnsi"/>
+          <w:highlight w:val="yellow"/>
+        </w:rPr>
+        <w:t>: “user asked to go to position (X,Y)”</w:t>
+      </w:r>
+    </w:p>
+    <w:p>
+      <w:pPr>
+        <w:pStyle w:val="ListParagraph"/>
+        <w:numPr>
+          <w:ilvl w:val="0"/>
+          <w:numId w:val="3"/>
+        </w:numPr>
+        <w:rPr>
+          <w:rFonts w:asciiTheme="minorHAnsi" w:hAnsiTheme="minorHAnsi" w:cstheme="minorHAnsi"/>
+          <w:highlight w:val="yellow"/>
+        </w:rPr>
+      </w:pPr>
+      <w:r>
+        <w:rPr>
+          <w:rFonts w:asciiTheme="minorHAnsi" w:hAnsiTheme="minorHAnsi" w:cstheme="minorHAnsi"/>
+          <w:highlight w:val="yellow"/>
+          <w:u w:val="single"/>
+        </w:rPr>
+        <w:t>Type:</w:t>
+      </w:r>
+      <w:r>
+        <w:rPr>
+          <w:rFonts w:asciiTheme="minorHAnsi" w:hAnsiTheme="minorHAnsi" w:cstheme="minorHAnsi"/>
+          <w:highlight w:val="yellow"/>
+        </w:rPr>
+        <w:t xml:space="preserve"> Sent every time when user selects the action</w:t>
+      </w:r>
+      <w:r>
+        <w:rPr>
+          <w:rFonts w:asciiTheme="minorHAnsi" w:hAnsiTheme="minorHAnsi" w:cstheme="minorHAnsi"/>
+          <w:highlight w:val="yellow"/>
+        </w:rPr>
+        <w:t>, HumanBot</w:t>
+      </w:r>
+      <w:r>
+        <w:rPr>
+          <w:rFonts w:asciiTheme="minorHAnsi" w:hAnsiTheme="minorHAnsi" w:cstheme="minorHAnsi"/>
+          <w:highlight w:val="yellow"/>
+        </w:rPr>
+        <w:t>.</w:t>
+      </w:r>
+    </w:p>
+    <w:p>
+      <w:pPr>
+        <w:pStyle w:val="ListParagraph"/>
+        <w:numPr>
+          <w:ilvl w:val="0"/>
+          <w:numId w:val="3"/>
+        </w:numPr>
+        <w:rPr>
+          <w:rFonts w:asciiTheme="minorHAnsi" w:hAnsiTheme="minorHAnsi" w:cstheme="minorHAnsi"/>
+          <w:highlight w:val="yellow"/>
+        </w:rPr>
+      </w:pPr>
+      <w:r>
+        <w:rPr>
+          <w:rFonts w:asciiTheme="minorHAnsi" w:hAnsiTheme="minorHAnsi" w:cstheme="minorHAnsi"/>
+          <w:highlight w:val="yellow"/>
+          <w:u w:val="single"/>
+        </w:rPr>
+        <w:t>Additional explanation</w:t>
+      </w:r>
+      <w:r>
+        <w:rPr>
+          <w:rFonts w:asciiTheme="minorHAnsi" w:hAnsiTheme="minorHAnsi" w:cstheme="minorHAnsi"/>
+          <w:highlight w:val="yellow"/>
+        </w:rPr>
+        <w:t xml:space="preserve">: </w:t>
+      </w:r>
+      <w:r>
+        <w:rPr>
+          <w:rFonts w:asciiTheme="minorHAnsi" w:hAnsiTheme="minorHAnsi" w:cstheme="minorHAnsi"/>
+          <w:highlight w:val="yellow"/>
+        </w:rPr>
+        <w:t>An agent that you write yourself has no need for these percepts and does not need to process this type of percept.</w:t>
+      </w:r>
+    </w:p>
+    <w:p>
+      <w:pPr>
+        <w:rPr>
+          <w:lang w:val="en-GB"/>
+        </w:rPr>
+      </w:pPr>
+    </w:p>
+    <w:p>
+      <w:pPr>
+        <w:rPr>
+          <w:rFonts w:ascii="Courier New" w:hAnsi="Courier New" w:cs="Courier New"/>
+          <w:lang w:val="en-US"/>
+        </w:rPr>
+      </w:pPr>
+      <w:r>
+        <w:rPr>
+          <w:b/>
+          <w:lang w:val="en-US"/>
+        </w:rPr>
+        <w:t>Predicate</w:t>
+      </w:r>
+      <w:r>
+        <w:rPr>
+          <w:lang w:val="en-US"/>
+        </w:rPr>
+        <w:t xml:space="preserve">: </w:t>
+      </w:r>
+      <w:r>
+        <w:rPr>
+          <w:rFonts w:ascii="Courier New" w:hAnsi="Courier New" w:cs="Courier New"/>
+          <w:lang w:val="en-US"/>
+        </w:rPr>
+        <w:t>pickUp</w:t>
+      </w:r>
+      <w:r>
+        <w:rPr>
+          <w:rFonts w:ascii="Courier New" w:hAnsi="Courier New" w:cs="Courier New"/>
+          <w:lang w:val="en-US"/>
+        </w:rPr>
+        <w:t>()</w:t>
+      </w:r>
+    </w:p>
+    <w:p>
+      <w:pPr>
+        <w:pStyle w:val="ListParagraph"/>
+        <w:numPr>
+          <w:ilvl w:val="0"/>
+          <w:numId w:val="3"/>
+        </w:numPr>
+        <w:jc w:val="both"/>
+        <w:rPr>
+          <w:rFonts w:asciiTheme="minorHAnsi" w:hAnsiTheme="minorHAnsi" w:cstheme="minorHAnsi"/>
+          <w:highlight w:val="yellow"/>
+        </w:rPr>
+      </w:pPr>
+      <w:r>
+        <w:rPr>
+          <w:rFonts w:asciiTheme="minorHAnsi" w:hAnsiTheme="minorHAnsi" w:cstheme="minorHAnsi"/>
+          <w:highlight w:val="yellow"/>
+          <w:u w:val="single"/>
+        </w:rPr>
+        <w:lastRenderedPageBreak/>
+        <w:t>Description</w:t>
+      </w:r>
+      <w:r>
+        <w:rPr>
+          <w:rFonts w:asciiTheme="minorHAnsi" w:hAnsiTheme="minorHAnsi" w:cstheme="minorHAnsi"/>
+          <w:highlight w:val="yellow"/>
+        </w:rPr>
+        <w:t>: This percept is reserved for HumanBots running in GOAL. There, this percept is generated when the user requests to pick up a block. The GOAL agent coupled to the HumanBot then should take the appropriate action.</w:t>
+      </w:r>
+    </w:p>
+    <w:p>
+      <w:pPr>
+        <w:pStyle w:val="ListParagraph"/>
+        <w:numPr>
+          <w:ilvl w:val="0"/>
+          <w:numId w:val="3"/>
+        </w:numPr>
+        <w:jc w:val="both"/>
+        <w:rPr>
+          <w:rFonts w:asciiTheme="minorHAnsi" w:hAnsiTheme="minorHAnsi" w:cstheme="minorHAnsi"/>
+          <w:highlight w:val="yellow"/>
+        </w:rPr>
+      </w:pPr>
+      <w:r>
+        <w:rPr>
+          <w:rFonts w:asciiTheme="minorHAnsi" w:hAnsiTheme="minorHAnsi" w:cstheme="minorHAnsi"/>
+          <w:highlight w:val="yellow"/>
+          <w:u w:val="single"/>
+        </w:rPr>
+        <w:t>Translation</w:t>
+      </w:r>
+      <w:r>
+        <w:rPr>
+          <w:rFonts w:asciiTheme="minorHAnsi" w:hAnsiTheme="minorHAnsi" w:cstheme="minorHAnsi"/>
+          <w:highlight w:val="yellow"/>
+        </w:rPr>
+        <w:t>: “user asked to pick up a block”</w:t>
+      </w:r>
+    </w:p>
+    <w:p>
+      <w:pPr>
+        <w:pStyle w:val="ListParagraph"/>
+        <w:numPr>
+          <w:ilvl w:val="0"/>
+          <w:numId w:val="3"/>
+        </w:numPr>
+        <w:rPr>
+          <w:rFonts w:asciiTheme="minorHAnsi" w:hAnsiTheme="minorHAnsi" w:cstheme="minorHAnsi"/>
+          <w:highlight w:val="yellow"/>
+        </w:rPr>
+      </w:pPr>
+      <w:r>
+        <w:rPr>
+          <w:rFonts w:asciiTheme="minorHAnsi" w:hAnsiTheme="minorHAnsi" w:cstheme="minorHAnsi"/>
+          <w:highlight w:val="yellow"/>
+          <w:u w:val="single"/>
+        </w:rPr>
+        <w:t>Type:</w:t>
+      </w:r>
+      <w:r>
+        <w:rPr>
+          <w:rFonts w:asciiTheme="minorHAnsi" w:hAnsiTheme="minorHAnsi" w:cstheme="minorHAnsi"/>
+          <w:highlight w:val="yellow"/>
+        </w:rPr>
+        <w:t xml:space="preserve"> Sent every time when user selects the action.</w:t>
+      </w:r>
+    </w:p>
+    <w:p>
+      <w:pPr>
+        <w:pStyle w:val="ListParagraph"/>
+        <w:numPr>
+          <w:ilvl w:val="0"/>
+          <w:numId w:val="3"/>
+        </w:numPr>
+        <w:rPr>
+          <w:rFonts w:asciiTheme="minorHAnsi" w:hAnsiTheme="minorHAnsi" w:cstheme="minorHAnsi"/>
+          <w:highlight w:val="yellow"/>
+        </w:rPr>
+      </w:pPr>
+      <w:r>
+        <w:rPr>
+          <w:rFonts w:asciiTheme="minorHAnsi" w:hAnsiTheme="minorHAnsi" w:cstheme="minorHAnsi"/>
+          <w:highlight w:val="yellow"/>
+          <w:u w:val="single"/>
+        </w:rPr>
+        <w:t>Additional explanation</w:t>
+      </w:r>
+      <w:r>
+        <w:rPr>
+          <w:rFonts w:asciiTheme="minorHAnsi" w:hAnsiTheme="minorHAnsi" w:cstheme="minorHAnsi"/>
+          <w:highlight w:val="yellow"/>
+        </w:rPr>
+        <w:t xml:space="preserve">: </w:t>
+      </w:r>
+      <w:r>
+        <w:rPr>
+          <w:rFonts w:asciiTheme="minorHAnsi" w:hAnsiTheme="minorHAnsi" w:cstheme="minorHAnsi"/>
+          <w:highlight w:val="yellow"/>
+        </w:rPr>
+        <w:t>An agent that you write yourself has no need for these percepts and does not need to process this type of percept</w:t>
+      </w:r>
+      <w:r>
+        <w:rPr>
+          <w:rFonts w:asciiTheme="minorHAnsi" w:hAnsiTheme="minorHAnsi" w:cstheme="minorHAnsi"/>
+          <w:highlight w:val="yellow"/>
+        </w:rPr>
+        <w:t>.</w:t>
+      </w:r>
+    </w:p>
+    <w:p>
+      <w:pPr>
+        <w:rPr>
+          <w:lang w:val="en-US"/>
+        </w:rPr>
+      </w:pPr>
+    </w:p>
+    <w:p>
+      <w:pPr>
+        <w:rPr>
+          <w:rFonts w:ascii="Courier New" w:hAnsi="Courier New" w:cs="Courier New"/>
+          <w:highlight w:val="yellow"/>
+          <w:lang w:val="en-US"/>
+        </w:rPr>
+      </w:pPr>
+      <w:r>
+        <w:rPr>
+          <w:b/>
+          <w:highlight w:val="yellow"/>
+          <w:lang w:val="en-US"/>
+        </w:rPr>
+        <w:t>Predicate</w:t>
+      </w:r>
+      <w:r>
+        <w:rPr>
+          <w:highlight w:val="yellow"/>
+          <w:lang w:val="en-US"/>
+        </w:rPr>
+        <w:t xml:space="preserve">: </w:t>
+      </w:r>
+      <w:r>
+        <w:rPr>
+          <w:rFonts w:ascii="Courier New" w:hAnsi="Courier New" w:cs="Courier New"/>
+          <w:highlight w:val="yellow"/>
+          <w:lang w:val="en-US"/>
+        </w:rPr>
+        <w:t>putDown()</w:t>
+      </w:r>
+    </w:p>
+    <w:p>
+      <w:pPr>
+        <w:pStyle w:val="ListParagraph"/>
+        <w:numPr>
+          <w:ilvl w:val="0"/>
+          <w:numId w:val="3"/>
+        </w:numPr>
+        <w:jc w:val="both"/>
+        <w:rPr>
+          <w:rFonts w:asciiTheme="minorHAnsi" w:hAnsiTheme="minorHAnsi" w:cstheme="minorHAnsi"/>
+          <w:highlight w:val="yellow"/>
+        </w:rPr>
+      </w:pPr>
+      <w:r>
+        <w:rPr>
+          <w:rFonts w:asciiTheme="minorHAnsi" w:hAnsiTheme="minorHAnsi" w:cstheme="minorHAnsi"/>
+          <w:highlight w:val="yellow"/>
+          <w:u w:val="single"/>
+        </w:rPr>
+        <w:t>Description</w:t>
+      </w:r>
+      <w:r>
+        <w:rPr>
+          <w:rFonts w:asciiTheme="minorHAnsi" w:hAnsiTheme="minorHAnsi" w:cstheme="minorHAnsi"/>
+          <w:highlight w:val="yellow"/>
+        </w:rPr>
+        <w:t>: This percept is reserved for HumanBots running in GOAL. There, this percept is generated when the user requests put down a block. The GOAL agent coupled to the HumanBot then should take the appropriate action.</w:t>
+      </w:r>
+    </w:p>
+    <w:p>
+      <w:pPr>
+        <w:pStyle w:val="ListParagraph"/>
+        <w:numPr>
+          <w:ilvl w:val="0"/>
+          <w:numId w:val="3"/>
+        </w:numPr>
+        <w:jc w:val="both"/>
+        <w:rPr>
+          <w:rFonts w:asciiTheme="minorHAnsi" w:hAnsiTheme="minorHAnsi" w:cstheme="minorHAnsi"/>
+          <w:highlight w:val="yellow"/>
+        </w:rPr>
+      </w:pPr>
+      <w:r>
+        <w:rPr>
+          <w:rFonts w:asciiTheme="minorHAnsi" w:hAnsiTheme="minorHAnsi" w:cstheme="minorHAnsi"/>
+          <w:highlight w:val="yellow"/>
+          <w:u w:val="single"/>
+        </w:rPr>
+        <w:t>Translation</w:t>
+      </w:r>
+      <w:r>
+        <w:rPr>
+          <w:rFonts w:asciiTheme="minorHAnsi" w:hAnsiTheme="minorHAnsi" w:cstheme="minorHAnsi"/>
+          <w:highlight w:val="yellow"/>
+        </w:rPr>
+        <w:t>: “user asked to put down a block”</w:t>
+      </w:r>
+    </w:p>
+    <w:p>
+      <w:pPr>
+        <w:pStyle w:val="ListParagraph"/>
+        <w:numPr>
+          <w:ilvl w:val="0"/>
+          <w:numId w:val="3"/>
+        </w:numPr>
+        <w:rPr>
+          <w:rFonts w:asciiTheme="minorHAnsi" w:hAnsiTheme="minorHAnsi" w:cstheme="minorHAnsi"/>
+          <w:highlight w:val="yellow"/>
+        </w:rPr>
+      </w:pPr>
+      <w:r>
+        <w:rPr>
+          <w:rFonts w:asciiTheme="minorHAnsi" w:hAnsiTheme="minorHAnsi" w:cstheme="minorHAnsi"/>
+          <w:highlight w:val="yellow"/>
+          <w:u w:val="single"/>
+        </w:rPr>
+        <w:t>Type:</w:t>
+      </w:r>
+      <w:r>
+        <w:rPr>
+          <w:rFonts w:asciiTheme="minorHAnsi" w:hAnsiTheme="minorHAnsi" w:cstheme="minorHAnsi"/>
+          <w:highlight w:val="yellow"/>
+        </w:rPr>
+        <w:t xml:space="preserve"> Sent every time when user selects the action.</w:t>
+      </w:r>
+    </w:p>
+    <w:p>
+      <w:pPr>
+        <w:pStyle w:val="ListParagraph"/>
+        <w:numPr>
+          <w:ilvl w:val="0"/>
+          <w:numId w:val="3"/>
+        </w:numPr>
+        <w:rPr>
+          <w:rFonts w:asciiTheme="minorHAnsi" w:hAnsiTheme="minorHAnsi" w:cstheme="minorHAnsi"/>
+          <w:highlight w:val="yellow"/>
+        </w:rPr>
+      </w:pPr>
+      <w:r>
+        <w:rPr>
+          <w:rFonts w:asciiTheme="minorHAnsi" w:hAnsiTheme="minorHAnsi" w:cstheme="minorHAnsi"/>
+          <w:highlight w:val="yellow"/>
+          <w:u w:val="single"/>
+        </w:rPr>
+        <w:t>Additional explanation</w:t>
+      </w:r>
+      <w:r>
+        <w:rPr>
+          <w:rFonts w:asciiTheme="minorHAnsi" w:hAnsiTheme="minorHAnsi" w:cstheme="minorHAnsi"/>
+          <w:highlight w:val="yellow"/>
+        </w:rPr>
+        <w:t xml:space="preserve">: </w:t>
+      </w:r>
+      <w:r>
+        <w:rPr>
+          <w:rFonts w:asciiTheme="minorHAnsi" w:hAnsiTheme="minorHAnsi" w:cstheme="minorHAnsi"/>
+          <w:highlight w:val="yellow"/>
+        </w:rPr>
+        <w:t>An agent that you write yourself has no need for these percepts and does not need to process this type of percept.</w:t>
+      </w:r>
+    </w:p>
+    <w:p>
+      <w:pPr>
+        <w:rPr>
+          <w:rFonts w:cstheme="minorHAnsi"/>
+          <w:highlight w:val="yellow"/>
+        </w:rPr>
+      </w:pPr>
+    </w:p>
+    <w:p>
+      <w:pPr>
+        <w:rPr>
+          <w:b/>
+          <w:lang w:val="en-US"/>
+        </w:rPr>
+      </w:pPr>
+      <w:r>
+        <w:rPr>
+          <w:b/>
+          <w:lang w:val="en-US"/>
+        </w:rPr>
+        <w:br w:type="page"/>
+      </w:r>
+    </w:p>
+    <w:p>
+      <w:pPr>
+        <w:rPr>
+          <w:rFonts w:ascii="Courier New" w:hAnsi="Courier New" w:cs="Courier New"/>
+          <w:lang w:val="en-US"/>
+        </w:rPr>
+      </w:pPr>
+      <w:r>
+        <w:rPr>
+          <w:b/>
+          <w:lang w:val="en-US"/>
+        </w:rPr>
+        <w:lastRenderedPageBreak/>
+        <w:t>Predicate</w:t>
+      </w:r>
+      <w:r>
+        <w:rPr>
+          <w:lang w:val="en-US"/>
+        </w:rPr>
+        <w:t xml:space="preserve">: </w:t>
+      </w:r>
+      <w:r>
+        <w:rPr>
+          <w:rFonts w:ascii="Courier New" w:hAnsi="Courier New" w:cs="Courier New"/>
+          <w:lang w:val="en-US"/>
+        </w:rPr>
+        <w:t>robotSize</w:t>
+      </w:r>
+      <w:r>
+        <w:rPr>
+          <w:rFonts w:ascii="Courier New" w:hAnsi="Courier New" w:cs="Courier New"/>
+          <w:lang w:val="en-US"/>
+        </w:rPr>
+        <w:t>(</w:t>
+      </w:r>
+      <w:r>
+        <w:rPr>
+          <w:rFonts w:ascii="Courier New" w:hAnsi="Courier New" w:cs="Courier New"/>
+          <w:lang w:val="en-US"/>
+        </w:rPr>
+        <w:t>&lt;</w:t>
+      </w:r>
+      <w:r>
+        <w:rPr>
+          <w:rFonts w:ascii="Courier New" w:hAnsi="Courier New" w:cs="Courier New"/>
+          <w:lang w:val="en-US"/>
+        </w:rPr>
+        <w:t>RobotID</w:t>
+      </w:r>
+      <w:r>
+        <w:rPr>
+          <w:rFonts w:ascii="Courier New" w:hAnsi="Courier New" w:cs="Courier New"/>
+          <w:lang w:val="en-US"/>
+        </w:rPr>
+        <w:t>&gt;,Width,Height</w:t>
+      </w:r>
+      <w:r>
+        <w:rPr>
+          <w:rFonts w:ascii="Courier New" w:hAnsi="Courier New" w:cs="Courier New"/>
+          <w:lang w:val="en-US"/>
+        </w:rPr>
+        <w:t>)</w:t>
+      </w:r>
+    </w:p>
+    <w:p>
+      <w:pPr>
+        <w:pStyle w:val="ListParagraph"/>
+        <w:numPr>
+          <w:ilvl w:val="0"/>
+          <w:numId w:val="3"/>
+        </w:numPr>
+        <w:jc w:val="both"/>
+        <w:rPr>
+          <w:rFonts w:asciiTheme="minorHAnsi" w:hAnsiTheme="minorHAnsi" w:cstheme="minorHAnsi"/>
+        </w:rPr>
+      </w:pPr>
+      <w:r>
+        <w:rPr>
+          <w:rFonts w:asciiTheme="minorHAnsi" w:hAnsiTheme="minorHAnsi" w:cstheme="minorHAnsi"/>
+          <w:u w:val="single"/>
+        </w:rPr>
+        <w:t>Description</w:t>
+      </w:r>
+      <w:r>
+        <w:rPr>
+          <w:rFonts w:asciiTheme="minorHAnsi" w:hAnsiTheme="minorHAnsi" w:cstheme="minorHAnsi"/>
+        </w:rPr>
+        <w:t xml:space="preserve">: </w:t>
+      </w:r>
+      <w:r>
+        <w:rPr>
+          <w:rFonts w:asciiTheme="minorHAnsi" w:hAnsiTheme="minorHAnsi" w:cstheme="minorHAnsi"/>
+        </w:rPr>
+        <w:t xml:space="preserve">This percept </w:t>
+      </w:r>
+      <w:r>
+        <w:rPr>
+          <w:rFonts w:asciiTheme="minorHAnsi" w:hAnsiTheme="minorHAnsi" w:cstheme="minorHAnsi"/>
+        </w:rPr>
+        <w:t>indicates the Width and Height of robot &lt;</w:t>
+      </w:r>
+      <w:r>
+        <w:rPr>
+          <w:rFonts w:ascii="Courier New" w:hAnsi="Courier New" w:cs="Courier New"/>
+        </w:rPr>
+        <w:t>RobotID</w:t>
+      </w:r>
+      <w:r>
+        <w:rPr>
+          <w:rFonts w:asciiTheme="minorHAnsi" w:hAnsiTheme="minorHAnsi" w:cstheme="minorHAnsi"/>
+        </w:rPr>
+        <w:t xml:space="preserve"> </w:t>
+      </w:r>
+      <w:r>
+        <w:rPr>
+          <w:rFonts w:asciiTheme="minorHAnsi" w:hAnsiTheme="minorHAnsi" w:cstheme="minorHAnsi"/>
+        </w:rPr>
+        <w:t>&gt;</w:t>
+      </w:r>
+      <w:r>
+        <w:rPr>
+          <w:rFonts w:asciiTheme="minorHAnsi" w:hAnsiTheme="minorHAnsi" w:cstheme="minorHAnsi"/>
+        </w:rPr>
+        <w:t xml:space="preserve"> </w:t>
+      </w:r>
+    </w:p>
+    <w:p>
+      <w:pPr>
+        <w:pStyle w:val="ListParagraph"/>
+        <w:numPr>
+          <w:ilvl w:val="0"/>
+          <w:numId w:val="3"/>
+        </w:numPr>
+        <w:rPr>
+          <w:rFonts w:asciiTheme="minorHAnsi" w:hAnsiTheme="minorHAnsi" w:cstheme="minorHAnsi"/>
+        </w:rPr>
+      </w:pPr>
+      <w:r>
+        <w:rPr>
+          <w:rFonts w:asciiTheme="minorHAnsi" w:hAnsiTheme="minorHAnsi" w:cstheme="minorHAnsi"/>
+          <w:u w:val="single"/>
+        </w:rPr>
+        <w:t>Type:</w:t>
+      </w:r>
+      <w:r>
+        <w:rPr>
+          <w:rFonts w:asciiTheme="minorHAnsi" w:hAnsiTheme="minorHAnsi" w:cstheme="minorHAnsi"/>
+        </w:rPr>
+        <w:t xml:space="preserve"> Sent </w:t>
+      </w:r>
+      <w:r>
+        <w:rPr>
+          <w:rFonts w:asciiTheme="minorHAnsi" w:hAnsiTheme="minorHAnsi" w:cstheme="minorHAnsi"/>
+        </w:rPr>
+        <w:t>on change</w:t>
+      </w:r>
+      <w:r>
+        <w:rPr>
+          <w:rFonts w:asciiTheme="minorHAnsi" w:hAnsiTheme="minorHAnsi" w:cstheme="minorHAnsi"/>
+        </w:rPr>
+        <w:t>.</w:t>
+      </w:r>
+    </w:p>
+    <w:p>
+      <w:pPr>
+        <w:pStyle w:val="ListParagraph"/>
+        <w:numPr>
+          <w:ilvl w:val="0"/>
+          <w:numId w:val="3"/>
+        </w:numPr>
+        <w:rPr>
+          <w:rFonts w:asciiTheme="minorHAnsi" w:hAnsiTheme="minorHAnsi" w:cstheme="minorHAnsi"/>
+        </w:rPr>
+      </w:pPr>
+      <w:r>
+        <w:rPr>
+          <w:rFonts w:asciiTheme="minorHAnsi" w:hAnsiTheme="minorHAnsi" w:cstheme="minorHAnsi"/>
+          <w:u w:val="single"/>
+        </w:rPr>
+        <w:t>Additional explanation</w:t>
+      </w:r>
+      <w:r>
+        <w:rPr>
+          <w:rFonts w:asciiTheme="minorHAnsi" w:hAnsiTheme="minorHAnsi" w:cstheme="minorHAnsi"/>
+        </w:rPr>
+        <w:t xml:space="preserve">: </w:t>
+      </w:r>
+      <w:r>
+        <w:rPr>
+          <w:rFonts w:asciiTheme="minorHAnsi" w:hAnsiTheme="minorHAnsi" w:cstheme="minorHAnsi"/>
+        </w:rPr>
+        <w:t xml:space="preserve">This percept is used by the client at the creation of the bots so that it can give them the correct sizes. </w:t>
+      </w:r>
+    </w:p>
+    <w:p>
+      <w:pPr>
+        <w:pStyle w:val="ListParagraph"/>
+        <w:ind w:left="360"/>
+        <w:rPr>
+          <w:rFonts w:asciiTheme="minorHAnsi" w:hAnsiTheme="minorHAnsi" w:cstheme="minorHAnsi"/>
+          <w:u w:val="single"/>
+        </w:rPr>
+      </w:pPr>
+    </w:p>
+    <w:p>
+      <w:pPr>
+        <w:pStyle w:val="ListParagraph"/>
+        <w:ind w:left="360"/>
+        <w:rPr>
+          <w:rFonts w:asciiTheme="minorHAnsi" w:hAnsiTheme="minorHAnsi" w:cstheme="minorHAnsi"/>
+        </w:rPr>
+      </w:pPr>
+    </w:p>
+    <w:p>
+      <w:pPr>
+        <w:rPr>
+          <w:rFonts w:ascii="Courier New" w:hAnsi="Courier New" w:cs="Courier New"/>
+          <w:lang w:val="en-US"/>
+        </w:rPr>
+      </w:pPr>
+      <w:r>
+        <w:rPr>
+          <w:b/>
+          <w:lang w:val="en-US"/>
+        </w:rPr>
+        <w:t>Predicate</w:t>
+      </w:r>
+      <w:r>
+        <w:rPr>
+          <w:lang w:val="en-US"/>
+        </w:rPr>
+        <w:t xml:space="preserve">: </w:t>
+      </w:r>
+      <w:r>
+        <w:rPr>
+          <w:rFonts w:ascii="Courier New" w:hAnsi="Courier New" w:cs="Courier New"/>
+          <w:lang w:val="en-US"/>
+        </w:rPr>
+        <w:t>battery(Percentage</w:t>
+      </w:r>
+      <w:r>
+        <w:rPr>
+          <w:rFonts w:ascii="Courier New" w:hAnsi="Courier New" w:cs="Courier New"/>
+          <w:lang w:val="en-US"/>
+        </w:rPr>
+        <w:t>)</w:t>
+      </w:r>
+    </w:p>
+    <w:p>
+      <w:pPr>
+        <w:pStyle w:val="ListParagraph"/>
+        <w:numPr>
+          <w:ilvl w:val="0"/>
+          <w:numId w:val="3"/>
+        </w:numPr>
+        <w:jc w:val="both"/>
+        <w:rPr>
+          <w:rFonts w:asciiTheme="minorHAnsi" w:hAnsiTheme="minorHAnsi" w:cstheme="minorHAnsi"/>
+        </w:rPr>
+      </w:pPr>
+      <w:r>
+        <w:rPr>
+          <w:rFonts w:asciiTheme="minorHAnsi" w:hAnsiTheme="minorHAnsi" w:cstheme="minorHAnsi"/>
+          <w:u w:val="single"/>
+        </w:rPr>
+        <w:t>Description</w:t>
+      </w:r>
+      <w:r>
+        <w:rPr>
+          <w:rFonts w:asciiTheme="minorHAnsi" w:hAnsiTheme="minorHAnsi" w:cstheme="minorHAnsi"/>
+        </w:rPr>
+        <w:t xml:space="preserve">: </w:t>
+      </w:r>
+      <w:r>
+        <w:rPr>
+          <w:rFonts w:ascii="Calibri" w:hAnsi="Calibri" w:cstheme="minorHAnsi"/>
+        </w:rPr>
+        <w:t>This</w:t>
+      </w:r>
+      <w:r>
+        <w:rPr>
+          <w:rFonts w:ascii="Calibri" w:hAnsi="Calibri" w:cstheme="minorHAnsi"/>
+        </w:rPr>
+        <w:t xml:space="preserve"> percept </w:t>
+      </w:r>
+      <w:r>
+        <w:rPr>
+          <w:rFonts w:ascii="Calibri" w:hAnsi="Calibri"/>
+        </w:rPr>
+        <w:t>indicates the bot</w:t>
+      </w:r>
+      <w:r>
+        <w:rPr>
+          <w:rFonts w:ascii="Calibri" w:hAnsi="Calibri"/>
+        </w:rPr>
+        <w:t xml:space="preserve"> battery </w:t>
+      </w:r>
+      <w:r>
+        <w:rPr>
+          <w:rFonts w:ascii="Calibri" w:hAnsi="Calibri"/>
+        </w:rPr>
+        <w:t>P</w:t>
+      </w:r>
+      <w:r>
+        <w:rPr>
+          <w:rFonts w:ascii="Calibri" w:hAnsi="Calibri"/>
+        </w:rPr>
+        <w:t>ercentage</w:t>
+      </w:r>
+      <w:r>
+        <w:rPr>
+          <w:rFonts w:ascii="Calibri" w:hAnsi="Calibri"/>
+        </w:rPr>
+        <w:t>. 100% is full.</w:t>
+      </w:r>
+      <w:r>
+        <w:rPr>
+          <w:rFonts w:ascii="Calibri" w:hAnsi="Calibri"/>
+        </w:rPr>
+        <w:t xml:space="preserve"> The battery use depends on the robot’s size and speed. When moving a bot uses 0.02% * size and 0.04% * speed</w:t>
+      </w:r>
+      <w:r>
+        <w:rPr>
+          <w:rFonts w:ascii="Calibri" w:hAnsi="Calibri"/>
+        </w:rPr>
+        <w:t xml:space="preserve"> for each tick</w:t>
+      </w:r>
+      <w:r>
+        <w:rPr>
+          <w:rFonts w:ascii="Calibri" w:hAnsi="Calibri"/>
+        </w:rPr>
+        <w:t xml:space="preserve">. Size is 1 by default, and speed is 0. </w:t>
+      </w:r>
+      <w:r>
+        <w:rPr>
+          <w:rFonts w:ascii="Calibri" w:hAnsi="Calibri"/>
+        </w:rPr>
+        <w:t xml:space="preserve">A tick is a very small move, typically a bot does 50 of these ticks per second. </w:t>
+      </w:r>
+      <w:r>
+        <w:rPr>
+          <w:rFonts w:ascii="Calibri" w:hAnsi="Calibri"/>
+        </w:rPr>
+        <w:t>These parameters can be adjusted through the configuration file</w:t>
+      </w:r>
+      <w:r>
+        <w:t>.</w:t>
+      </w:r>
+    </w:p>
+    <w:p>
+      <w:pPr>
+        <w:pStyle w:val="ListParagraph"/>
+        <w:numPr>
+          <w:ilvl w:val="0"/>
+          <w:numId w:val="3"/>
+        </w:numPr>
+        <w:rPr>
+          <w:rFonts w:asciiTheme="minorHAnsi" w:hAnsiTheme="minorHAnsi" w:cstheme="minorHAnsi"/>
+        </w:rPr>
+      </w:pPr>
+      <w:r>
+        <w:rPr>
+          <w:rFonts w:asciiTheme="minorHAnsi" w:hAnsiTheme="minorHAnsi" w:cstheme="minorHAnsi"/>
+          <w:u w:val="single"/>
+        </w:rPr>
+        <w:t>Type:</w:t>
+      </w:r>
+      <w:r>
+        <w:rPr>
+          <w:rFonts w:asciiTheme="minorHAnsi" w:hAnsiTheme="minorHAnsi" w:cstheme="minorHAnsi"/>
+        </w:rPr>
+        <w:t xml:space="preserve"> Sent on change</w:t>
+      </w:r>
+      <w:r>
+        <w:rPr>
+          <w:rFonts w:asciiTheme="minorHAnsi" w:hAnsiTheme="minorHAnsi" w:cstheme="minorHAnsi"/>
+        </w:rPr>
+        <w:t>.</w:t>
+      </w:r>
+    </w:p>
+    <w:p>
+      <w:pPr>
+        <w:pStyle w:val="ListParagraph"/>
+        <w:numPr>
+          <w:ilvl w:val="0"/>
+          <w:numId w:val="3"/>
+        </w:numPr>
+        <w:rPr>
+          <w:rFonts w:asciiTheme="minorHAnsi" w:hAnsiTheme="minorHAnsi" w:cstheme="minorHAnsi"/>
+        </w:rPr>
+      </w:pPr>
+      <w:r>
+        <w:rPr>
+          <w:rFonts w:asciiTheme="minorHAnsi" w:hAnsiTheme="minorHAnsi" w:cstheme="minorHAnsi"/>
+          <w:u w:val="single"/>
+        </w:rPr>
+        <w:t>Additional explanation</w:t>
+      </w:r>
+      <w:r>
+        <w:rPr>
+          <w:rFonts w:asciiTheme="minorHAnsi" w:hAnsiTheme="minorHAnsi" w:cstheme="minorHAnsi"/>
+        </w:rPr>
+        <w:t xml:space="preserve">: </w:t>
+      </w:r>
+      <w:r>
+        <w:rPr>
+          <w:rFonts w:asciiTheme="minorHAnsi" w:hAnsiTheme="minorHAnsi" w:cstheme="minorHAnsi"/>
+        </w:rPr>
+        <w:t>For recharge, the bot should be moved into a charge zone</w:t>
+      </w:r>
+      <w:r>
+        <w:rPr>
+          <w:rFonts w:asciiTheme="minorHAnsi" w:hAnsiTheme="minorHAnsi" w:cstheme="minorHAnsi"/>
+        </w:rPr>
+        <w:t xml:space="preserve">.  </w:t>
+      </w:r>
+      <w:r>
+        <w:rPr>
+          <w:rFonts w:asciiTheme="minorHAnsi" w:hAnsiTheme="minorHAnsi" w:cstheme="minorHAnsi"/>
+        </w:rPr>
+        <w:t>The battery is re-charged to 100% immediately the moment the bot enters the charge zone.</w:t>
+      </w:r>
+    </w:p>
+    <w:p>
+      <w:pPr>
+        <w:rPr>
+          <w:rFonts w:cstheme="minorHAnsi"/>
+          <w:lang w:val="en-US"/>
+        </w:rPr>
+      </w:pPr>
+    </w:p>
+    <w:p>
+      <w:pPr>
+        <w:rPr>
+          <w:rFonts w:ascii="Courier New" w:hAnsi="Courier New" w:cs="Courier New"/>
+          <w:lang w:val="en-US"/>
+        </w:rPr>
+      </w:pPr>
+      <w:r>
+        <w:rPr>
+          <w:b/>
+          <w:lang w:val="en-US"/>
+        </w:rPr>
+        <w:t>Predicate</w:t>
+      </w:r>
+      <w:r>
+        <w:rPr>
+          <w:lang w:val="en-US"/>
+        </w:rPr>
+        <w:t xml:space="preserve">: </w:t>
+      </w:r>
+      <w:r>
+        <w:rPr>
+          <w:rFonts w:ascii="Courier New" w:hAnsi="Courier New" w:cs="Courier New"/>
+          <w:lang w:val="en-US"/>
+        </w:rPr>
+        <w:t>getEPartners</w:t>
+      </w:r>
+      <w:r>
+        <w:rPr>
+          <w:rFonts w:ascii="Courier New" w:hAnsi="Courier New" w:cs="Courier New"/>
+          <w:lang w:val="en-US"/>
+        </w:rPr>
+        <w:t>()</w:t>
+      </w:r>
+    </w:p>
+    <w:p>
+      <w:pPr>
+        <w:pStyle w:val="ListParagraph"/>
+        <w:numPr>
+          <w:ilvl w:val="0"/>
+          <w:numId w:val="3"/>
+        </w:numPr>
+        <w:jc w:val="both"/>
+        <w:rPr>
+          <w:rFonts w:asciiTheme="minorHAnsi" w:hAnsiTheme="minorHAnsi" w:cstheme="minorHAnsi"/>
+        </w:rPr>
+      </w:pPr>
+      <w:r>
+        <w:rPr>
+          <w:rFonts w:asciiTheme="minorHAnsi" w:hAnsiTheme="minorHAnsi" w:cstheme="minorHAnsi"/>
+          <w:u w:val="single"/>
+        </w:rPr>
+        <w:t>Description</w:t>
+      </w:r>
+      <w:r>
+        <w:rPr>
+          <w:rFonts w:asciiTheme="minorHAnsi" w:hAnsiTheme="minorHAnsi" w:cstheme="minorHAnsi"/>
+        </w:rPr>
+        <w:t xml:space="preserve">: </w:t>
+      </w:r>
+      <w:r>
+        <w:rPr>
+          <w:rFonts w:asciiTheme="minorHAnsi" w:hAnsiTheme="minorHAnsi" w:cstheme="minorHAnsi"/>
+        </w:rPr>
+        <w:t>This percept is reserved for HumanBots running in GOAL. There, this pe</w:t>
+      </w:r>
+      <w:r>
+        <w:rPr>
+          <w:rFonts w:asciiTheme="minorHAnsi" w:hAnsiTheme="minorHAnsi" w:cstheme="minorHAnsi"/>
+        </w:rPr>
+        <w:t>rcept is generated when the user wants to know the e-Partners that are present in the zone</w:t>
+      </w:r>
+      <w:r>
+        <w:rPr>
+          <w:rFonts w:asciiTheme="minorHAnsi" w:hAnsiTheme="minorHAnsi" w:cstheme="minorHAnsi"/>
+        </w:rPr>
+        <w:t xml:space="preserve">. </w:t>
+      </w:r>
+    </w:p>
+    <w:p>
+      <w:pPr>
+        <w:pStyle w:val="ListParagraph"/>
+        <w:numPr>
+          <w:ilvl w:val="0"/>
+          <w:numId w:val="3"/>
+        </w:numPr>
+        <w:rPr>
+          <w:rFonts w:asciiTheme="minorHAnsi" w:hAnsiTheme="minorHAnsi" w:cstheme="minorHAnsi"/>
+        </w:rPr>
+      </w:pPr>
+      <w:r>
+        <w:rPr>
+          <w:rFonts w:asciiTheme="minorHAnsi" w:hAnsiTheme="minorHAnsi" w:cstheme="minorHAnsi"/>
+          <w:u w:val="single"/>
+        </w:rPr>
+        <w:t>Type:</w:t>
+      </w:r>
+      <w:r>
+        <w:rPr>
+          <w:rFonts w:asciiTheme="minorHAnsi" w:hAnsiTheme="minorHAnsi" w:cstheme="minorHAnsi"/>
+        </w:rPr>
+        <w:t xml:space="preserve"> Sent always</w:t>
+      </w:r>
+      <w:r>
+        <w:rPr>
+          <w:rFonts w:asciiTheme="minorHAnsi" w:hAnsiTheme="minorHAnsi" w:cstheme="minorHAnsi"/>
+        </w:rPr>
+        <w:t>.</w:t>
+      </w:r>
+    </w:p>
+    <w:p>
+      <w:pPr>
+        <w:rPr>
+          <w:rFonts w:cstheme="minorHAnsi"/>
+          <w:lang w:val="en-US"/>
+        </w:rPr>
+      </w:pPr>
+    </w:p>
+    <w:p>
+      <w:pPr>
+        <w:rPr>
+          <w:rFonts w:ascii="Courier New" w:hAnsi="Courier New" w:cs="Courier New"/>
+          <w:lang w:val="en-US"/>
+        </w:rPr>
+      </w:pPr>
+      <w:r>
+        <w:rPr>
+          <w:b/>
+          <w:lang w:val="en-US"/>
+        </w:rPr>
+        <w:t>Predicate</w:t>
+      </w:r>
+      <w:r>
+        <w:rPr>
+          <w:lang w:val="en-US"/>
+        </w:rPr>
+        <w:t xml:space="preserve">: </w:t>
+      </w:r>
+      <w:r>
+        <w:rPr>
+          <w:rFonts w:ascii="Courier New" w:hAnsi="Courier New" w:cs="Courier New"/>
+          <w:lang w:val="en-US"/>
+        </w:rPr>
+        <w:t>oldTargetUnreachable</w:t>
+      </w:r>
+      <w:r>
+        <w:rPr>
+          <w:rFonts w:ascii="Courier New" w:hAnsi="Courier New" w:cs="Courier New"/>
+          <w:lang w:val="en-US"/>
+        </w:rPr>
+        <w:t>(</w:t>
+      </w:r>
+      <w:r>
+        <w:rPr>
+          <w:rFonts w:ascii="Courier New" w:hAnsi="Courier New" w:cs="Courier New"/>
+          <w:lang w:val="en-US"/>
+        </w:rPr>
+        <w:t>&lt;RobotID&gt;,Boolean</w:t>
+      </w:r>
+      <w:r>
+        <w:rPr>
+          <w:rFonts w:ascii="Courier New" w:hAnsi="Courier New" w:cs="Courier New"/>
+          <w:lang w:val="en-US"/>
+        </w:rPr>
+        <w:t>)</w:t>
+      </w:r>
+    </w:p>
+    <w:p>
+      <w:pPr>
+        <w:pStyle w:val="ListParagraph"/>
+        <w:numPr>
+          <w:ilvl w:val="0"/>
+          <w:numId w:val="3"/>
+        </w:numPr>
+        <w:jc w:val="both"/>
+        <w:rPr>
+          <w:rFonts w:asciiTheme="minorHAnsi" w:hAnsiTheme="minorHAnsi" w:cstheme="minorHAnsi"/>
+        </w:rPr>
+      </w:pPr>
+      <w:r>
+        <w:rPr>
+          <w:rFonts w:asciiTheme="minorHAnsi" w:hAnsiTheme="minorHAnsi" w:cstheme="minorHAnsi"/>
+          <w:u w:val="single"/>
+        </w:rPr>
+        <w:t>Description</w:t>
+      </w:r>
+      <w:r>
+        <w:rPr>
+          <w:rFonts w:asciiTheme="minorHAnsi" w:hAnsiTheme="minorHAnsi" w:cstheme="minorHAnsi"/>
+        </w:rPr>
+        <w:t xml:space="preserve">: </w:t>
+      </w:r>
+      <w:r>
+        <w:rPr>
+          <w:rFonts w:asciiTheme="minorHAnsi" w:hAnsiTheme="minorHAnsi" w:cstheme="minorHAnsi"/>
+        </w:rPr>
+        <w:t>T</w:t>
+      </w:r>
+      <w:r>
+        <w:rPr>
+          <w:rFonts w:asciiTheme="minorHAnsi" w:hAnsiTheme="minorHAnsi" w:cstheme="minorHAnsi"/>
+        </w:rPr>
+        <w:t xml:space="preserve">his percept is generated when the </w:t>
+      </w:r>
+      <w:r>
+        <w:rPr>
+          <w:rFonts w:asciiTheme="minorHAnsi" w:hAnsiTheme="minorHAnsi" w:cstheme="minorHAnsi"/>
+        </w:rPr>
+        <w:t>bot h</w:t>
+      </w:r>
+      <w:r>
+        <w:rPr>
+          <w:rFonts w:asciiTheme="minorHAnsi" w:hAnsiTheme="minorHAnsi" w:cstheme="minorHAnsi"/>
+        </w:rPr>
+        <w:t>as a target that is unreachable</w:t>
+      </w:r>
+      <w:r>
+        <w:rPr>
+          <w:rFonts w:asciiTheme="minorHAnsi" w:hAnsiTheme="minorHAnsi" w:cstheme="minorHAnsi"/>
+        </w:rPr>
+        <w:t>.</w:t>
+      </w:r>
+      <w:r>
+        <w:rPr>
+          <w:rFonts w:asciiTheme="minorHAnsi" w:hAnsiTheme="minorHAnsi" w:cstheme="minorHAnsi"/>
+        </w:rPr>
+        <w:t xml:space="preserve"> Boolean is set to 1 if target is unreachable, else 0.</w:t>
+      </w:r>
+    </w:p>
+    <w:p>
+      <w:pPr>
+        <w:pStyle w:val="ListParagraph"/>
+        <w:numPr>
+          <w:ilvl w:val="0"/>
+          <w:numId w:val="3"/>
+        </w:numPr>
+        <w:rPr>
+          <w:rFonts w:asciiTheme="minorHAnsi" w:hAnsiTheme="minorHAnsi" w:cstheme="minorHAnsi"/>
+        </w:rPr>
+      </w:pPr>
+      <w:r>
+        <w:rPr>
+          <w:rFonts w:asciiTheme="minorHAnsi" w:hAnsiTheme="minorHAnsi" w:cstheme="minorHAnsi"/>
+          <w:u w:val="single"/>
+        </w:rPr>
+        <w:t>Type:</w:t>
+      </w:r>
+      <w:r>
+        <w:rPr>
+          <w:rFonts w:asciiTheme="minorHAnsi" w:hAnsiTheme="minorHAnsi" w:cstheme="minorHAnsi"/>
+        </w:rPr>
+        <w:t xml:space="preserve"> Sent on change</w:t>
+      </w:r>
+      <w:r>
+        <w:rPr>
+          <w:rFonts w:asciiTheme="minorHAnsi" w:hAnsiTheme="minorHAnsi" w:cstheme="minorHAnsi"/>
+        </w:rPr>
+        <w:t>.</w:t>
+      </w:r>
+    </w:p>
+    <w:p>
+      <w:pPr>
+        <w:rPr>
+          <w:rFonts w:cstheme="minorHAnsi"/>
+          <w:lang w:val="en-US"/>
+        </w:rPr>
+      </w:pPr>
+    </w:p>
+    <w:p>
+      <w:pPr>
+        <w:rPr>
+          <w:rFonts w:ascii="Courier New" w:hAnsi="Courier New" w:cs="Courier New"/>
+          <w:lang w:val="en-US"/>
+        </w:rPr>
+      </w:pPr>
+      <w:r>
+        <w:rPr>
+          <w:b/>
+          <w:lang w:val="en-US"/>
+        </w:rPr>
+        <w:t>Predicate</w:t>
+      </w:r>
+      <w:r>
+        <w:rPr>
+          <w:lang w:val="en-US"/>
+        </w:rPr>
+        <w:t xml:space="preserve">: </w:t>
+      </w:r>
+      <w:r>
+        <w:rPr>
+          <w:rFonts w:ascii="Courier New" w:hAnsi="Courier New" w:cs="Courier New"/>
+          <w:lang w:val="en-US"/>
+        </w:rPr>
+        <w:t>bumped</w:t>
+      </w:r>
+      <w:r>
+        <w:rPr>
+          <w:rFonts w:ascii="Courier New" w:hAnsi="Courier New" w:cs="Courier New"/>
+          <w:lang w:val="en-US"/>
+        </w:rPr>
+        <w:t>(</w:t>
+      </w:r>
+      <w:r>
+        <w:rPr>
+          <w:rFonts w:ascii="Courier New" w:hAnsi="Courier New" w:cs="Courier New"/>
+          <w:lang w:val="en-US"/>
+        </w:rPr>
+        <w:t>ObjectName</w:t>
+      </w:r>
+      <w:r>
+        <w:rPr>
+          <w:rFonts w:ascii="Courier New" w:hAnsi="Courier New" w:cs="Courier New"/>
+          <w:lang w:val="en-US"/>
+        </w:rPr>
+        <w:t>)</w:t>
+      </w:r>
+    </w:p>
+    <w:p>
+      <w:pPr>
+        <w:pStyle w:val="ListParagraph"/>
+        <w:numPr>
+          <w:ilvl w:val="0"/>
+          <w:numId w:val="3"/>
+        </w:numPr>
+        <w:jc w:val="both"/>
+        <w:rPr>
+          <w:rFonts w:asciiTheme="minorHAnsi" w:hAnsiTheme="minorHAnsi" w:cstheme="minorHAnsi"/>
+        </w:rPr>
+      </w:pPr>
+      <w:r>
+        <w:rPr>
+          <w:rFonts w:asciiTheme="minorHAnsi" w:hAnsiTheme="minorHAnsi" w:cstheme="minorHAnsi"/>
+          <w:u w:val="single"/>
+        </w:rPr>
+        <w:t>Description</w:t>
+      </w:r>
+      <w:r>
+        <w:rPr>
+          <w:rFonts w:asciiTheme="minorHAnsi" w:hAnsiTheme="minorHAnsi" w:cstheme="minorHAnsi"/>
+        </w:rPr>
+        <w:t xml:space="preserve">: </w:t>
+      </w:r>
+      <w:r>
+        <w:rPr>
+          <w:rFonts w:asciiTheme="minorHAnsi" w:hAnsiTheme="minorHAnsi" w:cstheme="minorHAnsi"/>
+        </w:rPr>
+        <w:t>This</w:t>
+      </w:r>
+      <w:r>
+        <w:rPr>
+          <w:rFonts w:asciiTheme="minorHAnsi" w:hAnsiTheme="minorHAnsi" w:cstheme="minorHAnsi"/>
+        </w:rPr>
+        <w:t xml:space="preserve"> percept is generated when the </w:t>
+      </w:r>
+      <w:r>
+        <w:rPr>
+          <w:rFonts w:asciiTheme="minorHAnsi" w:hAnsiTheme="minorHAnsi" w:cstheme="minorHAnsi"/>
+        </w:rPr>
+        <w:t xml:space="preserve">bot collides with </w:t>
+      </w:r>
+      <w:r>
+        <w:rPr>
+          <w:rFonts w:asciiTheme="minorHAnsi" w:hAnsiTheme="minorHAnsi" w:cstheme="minorHAnsi"/>
+        </w:rPr>
+        <w:t>an Object blocking its path</w:t>
+      </w:r>
+      <w:r>
+        <w:rPr>
+          <w:rFonts w:asciiTheme="minorHAnsi" w:hAnsiTheme="minorHAnsi" w:cstheme="minorHAnsi"/>
+        </w:rPr>
+        <w:t xml:space="preserve">. </w:t>
+      </w:r>
+    </w:p>
+    <w:p>
+      <w:pPr>
+        <w:pStyle w:val="ListParagraph"/>
+        <w:numPr>
+          <w:ilvl w:val="0"/>
+          <w:numId w:val="3"/>
+        </w:numPr>
+        <w:rPr>
+          <w:rFonts w:asciiTheme="minorHAnsi" w:hAnsiTheme="minorHAnsi" w:cstheme="minorHAnsi"/>
+        </w:rPr>
+      </w:pPr>
+      <w:r>
+        <w:rPr>
+          <w:rFonts w:asciiTheme="minorHAnsi" w:hAnsiTheme="minorHAnsi" w:cstheme="minorHAnsi"/>
+          <w:u w:val="single"/>
+        </w:rPr>
+        <w:t>Type:</w:t>
+      </w:r>
+      <w:r>
+        <w:rPr>
+          <w:rFonts w:asciiTheme="minorHAnsi" w:hAnsiTheme="minorHAnsi" w:cstheme="minorHAnsi"/>
+        </w:rPr>
+        <w:t xml:space="preserve"> Sent on change</w:t>
+      </w:r>
+      <w:r>
+        <w:rPr>
+          <w:rFonts w:asciiTheme="minorHAnsi" w:hAnsiTheme="minorHAnsi" w:cstheme="minorHAnsi"/>
+        </w:rPr>
+        <w:t xml:space="preserve"> with</w:t>
+      </w:r>
+      <w:r>
+        <w:rPr>
+          <w:rFonts w:asciiTheme="minorHAnsi" w:hAnsiTheme="minorHAnsi" w:cstheme="minorHAnsi"/>
+        </w:rPr>
+        <w:t xml:space="preserve"> negation</w:t>
+      </w:r>
+      <w:r>
+        <w:rPr>
+          <w:rFonts w:asciiTheme="minorHAnsi" w:hAnsiTheme="minorHAnsi" w:cstheme="minorHAnsi"/>
+        </w:rPr>
+        <w:t>.</w:t>
+      </w:r>
+    </w:p>
+    <w:p>
+      <w:pPr>
+        <w:pStyle w:val="ListParagraph"/>
+        <w:numPr>
+          <w:ilvl w:val="0"/>
+          <w:numId w:val="3"/>
+        </w:numPr>
+        <w:rPr>
+          <w:rFonts w:cstheme="minorHAnsi"/>
+        </w:rPr>
+      </w:pPr>
+      <w:r>
+        <w:rPr>
+          <w:rFonts w:asciiTheme="minorHAnsi" w:hAnsiTheme="minorHAnsi" w:cstheme="minorHAnsi"/>
+          <w:u w:val="single"/>
+        </w:rPr>
+        <w:t>Additional explanation</w:t>
+      </w:r>
+      <w:r>
+        <w:rPr>
+          <w:rFonts w:asciiTheme="minorHAnsi" w:hAnsiTheme="minorHAnsi" w:cstheme="minorHAnsi"/>
+        </w:rPr>
+        <w:t>:</w:t>
+      </w:r>
+      <w:r>
+        <w:rPr>
+          <w:rFonts w:asciiTheme="minorHAnsi" w:hAnsiTheme="minorHAnsi" w:cstheme="minorHAnsi"/>
+        </w:rPr>
+        <w:t xml:space="preserve"> </w:t>
+      </w:r>
+      <w:r>
+        <w:rPr>
+          <w:rFonts w:asciiTheme="minorHAnsi" w:hAnsiTheme="minorHAnsi" w:cstheme="minorHAnsi"/>
+        </w:rPr>
+        <w:t xml:space="preserve">If the obstacle is a robot, the name of that robot is returned. </w:t>
+      </w:r>
+    </w:p>
+    <w:p>
+      <w:pPr>
+        <w:rPr>
+          <w:rFonts w:cstheme="minorHAnsi"/>
+          <w:highlight w:val="yellow"/>
+          <w:lang w:val="en-US"/>
+        </w:rPr>
+      </w:pPr>
+    </w:p>
+    <w:p>
+      <w:pPr>
+        <w:rPr>
+          <w:rFonts w:ascii="Courier New" w:hAnsi="Courier New" w:cs="Courier New"/>
+          <w:lang w:val="en-US"/>
+        </w:rPr>
+      </w:pPr>
+      <w:r>
+        <w:rPr>
+          <w:b/>
+          <w:lang w:val="en-US"/>
+        </w:rPr>
+        <w:t>Predicate</w:t>
+      </w:r>
+      <w:r>
+        <w:rPr>
+          <w:lang w:val="en-US"/>
+        </w:rPr>
+        <w:t xml:space="preserve">: </w:t>
+      </w:r>
+      <w:r>
+        <w:rPr>
+          <w:rFonts w:ascii="Courier New" w:hAnsi="Courier New" w:cs="Courier New"/>
+          <w:lang w:val="en-US"/>
+        </w:rPr>
+        <w:t>colorblind</w:t>
+      </w:r>
+      <w:r>
+        <w:rPr>
+          <w:rFonts w:ascii="Courier New" w:hAnsi="Courier New" w:cs="Courier New"/>
+          <w:lang w:val="en-US"/>
+        </w:rPr>
+        <w:t>(</w:t>
+      </w:r>
+      <w:r>
+        <w:rPr>
+          <w:rFonts w:ascii="Courier New" w:hAnsi="Courier New" w:cs="Courier New"/>
+          <w:lang w:val="en-US"/>
+        </w:rPr>
+        <w:t>Boolean</w:t>
+      </w:r>
+      <w:r>
+        <w:rPr>
+          <w:rFonts w:ascii="Courier New" w:hAnsi="Courier New" w:cs="Courier New"/>
+          <w:lang w:val="en-US"/>
+        </w:rPr>
+        <w:t>)</w:t>
+      </w:r>
+    </w:p>
+    <w:p>
+      <w:pPr>
+        <w:pStyle w:val="ListParagraph"/>
+        <w:numPr>
+          <w:ilvl w:val="0"/>
+          <w:numId w:val="3"/>
+        </w:numPr>
+        <w:jc w:val="both"/>
+        <w:rPr>
+          <w:rFonts w:asciiTheme="minorHAnsi" w:hAnsiTheme="minorHAnsi" w:cstheme="minorHAnsi"/>
+        </w:rPr>
+      </w:pPr>
+      <w:r>
+        <w:rPr>
+          <w:rFonts w:asciiTheme="minorHAnsi" w:hAnsiTheme="minorHAnsi" w:cstheme="minorHAnsi"/>
+          <w:u w:val="single"/>
+        </w:rPr>
+        <w:t>Description</w:t>
+      </w:r>
+      <w:r>
+        <w:rPr>
+          <w:rFonts w:asciiTheme="minorHAnsi" w:hAnsiTheme="minorHAnsi" w:cstheme="minorHAnsi"/>
+        </w:rPr>
+        <w:t xml:space="preserve">: </w:t>
+      </w:r>
+      <w:r>
+        <w:rPr>
+          <w:rFonts w:asciiTheme="minorHAnsi" w:hAnsiTheme="minorHAnsi" w:cstheme="minorHAnsi"/>
+        </w:rPr>
+        <w:t xml:space="preserve">Boolean is </w:t>
+      </w:r>
       <w:bookmarkStart w:id="1" w:name="_GoBack"/>
       <w:bookmarkEnd w:id="1"/>
+      <w:r>
+        <w:rPr>
+          <w:rFonts w:asciiTheme="minorHAnsi" w:hAnsiTheme="minorHAnsi" w:cstheme="minorHAnsi"/>
+        </w:rPr>
+        <w:t>true</w:t>
+      </w:r>
+      <w:r>
+        <w:rPr>
+          <w:rFonts w:asciiTheme="minorHAnsi" w:hAnsiTheme="minorHAnsi" w:cstheme="minorHAnsi"/>
+        </w:rPr>
+        <w:t xml:space="preserve"> </w:t>
+      </w:r>
+      <w:r>
+        <w:rPr>
+          <w:rFonts w:asciiTheme="minorHAnsi" w:hAnsiTheme="minorHAnsi" w:cstheme="minorHAnsi"/>
+        </w:rPr>
+        <w:t>if</w:t>
+      </w:r>
+      <w:r>
+        <w:rPr>
+          <w:rFonts w:asciiTheme="minorHAnsi" w:hAnsiTheme="minorHAnsi" w:cstheme="minorHAnsi"/>
+        </w:rPr>
+        <w:t xml:space="preserve"> and only i</w:t>
+      </w:r>
+      <w:r>
+        <w:rPr>
+          <w:rFonts w:asciiTheme="minorHAnsi" w:hAnsiTheme="minorHAnsi" w:cstheme="minorHAnsi"/>
+        </w:rPr>
+        <w:t>f t</w:t>
+      </w:r>
+      <w:r>
+        <w:rPr>
+          <w:rFonts w:asciiTheme="minorHAnsi" w:hAnsiTheme="minorHAnsi" w:cstheme="minorHAnsi"/>
+        </w:rPr>
+        <w:t xml:space="preserve">he </w:t>
+      </w:r>
+      <w:r>
+        <w:rPr>
+          <w:rFonts w:asciiTheme="minorHAnsi" w:hAnsiTheme="minorHAnsi" w:cstheme="minorHAnsi"/>
+        </w:rPr>
+        <w:t xml:space="preserve">bot </w:t>
+      </w:r>
+      <w:r>
+        <w:rPr>
+          <w:rFonts w:asciiTheme="minorHAnsi" w:hAnsiTheme="minorHAnsi" w:cstheme="minorHAnsi"/>
+        </w:rPr>
+        <w:t>is color blind</w:t>
+      </w:r>
+      <w:r>
+        <w:rPr>
+          <w:rFonts w:asciiTheme="minorHAnsi" w:hAnsiTheme="minorHAnsi" w:cstheme="minorHAnsi"/>
+        </w:rPr>
+        <w:t xml:space="preserve">. </w:t>
+      </w:r>
     </w:p>
     <w:p>
       <w:pPr>
@@ -8340,26 +10445,34 @@
           <w:ilvl w:val="0"/>
           <w:numId w:val="3"/>
         </w:numPr>
-        <w:jc w:val="both"/>
-        <w:rPr>
-          <w:rFonts w:asciiTheme="minorHAnsi" w:hAnsiTheme="minorHAnsi" w:cstheme="minorHAnsi"/>
-          <w:highlight w:val="yellow"/>
-        </w:rPr>
-      </w:pPr>
-      <w:r>
-        <w:rPr>
-          <w:rFonts w:asciiTheme="minorHAnsi" w:hAnsiTheme="minorHAnsi" w:cstheme="minorHAnsi"/>
-          <w:highlight w:val="yellow"/>
-          <w:u w:val="single"/>
-        </w:rPr>
-        <w:t>Translation</w:t>
-      </w:r>
-      <w:r>
-        <w:rPr>
-          <w:rFonts w:asciiTheme="minorHAnsi" w:hAnsiTheme="minorHAnsi" w:cstheme="minorHAnsi"/>
-          <w:highlight w:val="yellow"/>
-        </w:rPr>
-        <w:t>: “user asked to send Message to all”</w:t>
+        <w:rPr>
+          <w:rFonts w:asciiTheme="minorHAnsi" w:hAnsiTheme="minorHAnsi" w:cstheme="minorHAnsi"/>
+        </w:rPr>
+      </w:pPr>
+      <w:r>
+        <w:rPr>
+          <w:rFonts w:asciiTheme="minorHAnsi" w:hAnsiTheme="minorHAnsi" w:cstheme="minorHAnsi"/>
+          <w:u w:val="single"/>
+        </w:rPr>
+        <w:t>Type:</w:t>
+      </w:r>
+      <w:r>
+        <w:rPr>
+          <w:rFonts w:asciiTheme="minorHAnsi" w:hAnsiTheme="minorHAnsi" w:cstheme="minorHAnsi"/>
+        </w:rPr>
+        <w:t xml:space="preserve"> Sent </w:t>
+      </w:r>
+      <w:r>
+        <w:rPr>
+          <w:rFonts w:asciiTheme="minorHAnsi" w:hAnsiTheme="minorHAnsi" w:cstheme="minorHAnsi"/>
+        </w:rPr>
+        <w:t>once</w:t>
+      </w:r>
+      <w:r>
+        <w:rPr>
+          <w:rFonts w:asciiTheme="minorHAnsi" w:hAnsiTheme="minorHAnsi" w:cstheme="minorHAnsi"/>
+        </w:rPr>
+        <w:t>.</w:t>
       </w:r>
     </w:p>
     <w:p>
@@ -8370,56 +10483,12 @@
           <w:numId w:val="3"/>
         </w:numPr>
         <w:rPr>
-          <w:rFonts w:asciiTheme="minorHAnsi" w:hAnsiTheme="minorHAnsi" w:cstheme="minorHAnsi"/>
-          <w:highlight w:val="yellow"/>
-        </w:rPr>
-      </w:pPr>
-      <w:r>
-        <w:rPr>
-          <w:rFonts w:asciiTheme="minorHAnsi" w:hAnsiTheme="minorHAnsi" w:cstheme="minorHAnsi"/>
-          <w:highlight w:val="yellow"/>
-          <w:u w:val="single"/>
-        </w:rPr>
-        <w:t>Type:</w:t>
-      </w:r>
-      <w:r>
-        <w:rPr>
-          <w:rFonts w:asciiTheme="minorHAnsi" w:hAnsiTheme="minorHAnsi" w:cstheme="minorHAnsi"/>
-          <w:highlight w:val="yellow"/>
-        </w:rPr>
-        <w:t xml:space="preserve"> Sent every time when user selects the action</w:t>
-      </w:r>
-      <w:r>
-        <w:rPr>
-          <w:rFonts w:asciiTheme="minorHAnsi" w:hAnsiTheme="minorHAnsi" w:cstheme="minorHAnsi"/>
-          <w:highlight w:val="yellow"/>
-        </w:rPr>
-        <w:t>, HumanBot</w:t>
-      </w:r>
-      <w:r>
-        <w:rPr>
-          <w:rFonts w:asciiTheme="minorHAnsi" w:hAnsiTheme="minorHAnsi" w:cstheme="minorHAnsi"/>
-          <w:highlight w:val="yellow"/>
-        </w:rPr>
-        <w:t>.</w:t>
-      </w:r>
-    </w:p>
-    <w:p>
-      <w:pPr>
-        <w:pStyle w:val="ListParagraph"/>
-        <w:numPr>
-          <w:ilvl w:val="0"/>
-          <w:numId w:val="3"/>
-        </w:numPr>
-        <w:rPr>
-          <w:rFonts w:asciiTheme="minorHAnsi" w:hAnsiTheme="minorHAnsi" w:cstheme="minorHAnsi"/>
-          <w:highlight w:val="yellow"/>
-        </w:rPr>
-      </w:pPr>
-      <w:r>
-        <w:rPr>
-          <w:rFonts w:asciiTheme="minorHAnsi" w:hAnsiTheme="minorHAnsi" w:cstheme="minorHAnsi"/>
-          <w:highlight w:val="yellow"/>
+          <w:rFonts w:cstheme="minorHAnsi"/>
+        </w:rPr>
+      </w:pPr>
+      <w:r>
+        <w:rPr>
+          <w:rFonts w:asciiTheme="minorHAnsi" w:hAnsiTheme="minorHAnsi" w:cstheme="minorHAnsi"/>
           <w:u w:val="single"/>
         </w:rPr>
         <w:t>Additional explanation</w:t>
@@ -8427,1491 +10496,20 @@
       <w:r>
         <w:rPr>
           <w:rFonts w:asciiTheme="minorHAnsi" w:hAnsiTheme="minorHAnsi" w:cstheme="minorHAnsi"/>
-          <w:highlight w:val="yellow"/>
-        </w:rPr>
-        <w:t xml:space="preserve">: </w:t>
-      </w:r>
-      <w:r>
-        <w:rPr>
-          <w:rFonts w:asciiTheme="minorHAnsi" w:hAnsiTheme="minorHAnsi" w:cstheme="minorHAnsi"/>
-          <w:highlight w:val="yellow"/>
-        </w:rPr>
-        <w:t>An agent that you write yourself</w:t>
-      </w:r>
-      <w:r>
-        <w:rPr>
-          <w:rFonts w:asciiTheme="minorHAnsi" w:hAnsiTheme="minorHAnsi" w:cstheme="minorHAnsi"/>
-          <w:highlight w:val="yellow"/>
+        </w:rPr>
+        <w:t>:</w:t>
+      </w:r>
+      <w:r>
+        <w:rPr>
+          <w:rFonts w:asciiTheme="minorHAnsi" w:hAnsiTheme="minorHAnsi" w:cstheme="minorHAnsi"/>
         </w:rPr>
         <w:t xml:space="preserve"> </w:t>
       </w:r>
       <w:r>
         <w:rPr>
           <w:rFonts w:asciiTheme="minorHAnsi" w:hAnsiTheme="minorHAnsi" w:cstheme="minorHAnsi"/>
-          <w:highlight w:val="yellow"/>
-        </w:rPr>
-        <w:t>has no</w:t>
-      </w:r>
-      <w:r>
-        <w:rPr>
-          <w:rFonts w:asciiTheme="minorHAnsi" w:hAnsiTheme="minorHAnsi" w:cstheme="minorHAnsi"/>
-          <w:highlight w:val="yellow"/>
-        </w:rPr>
-        <w:t xml:space="preserve"> need </w:t>
-      </w:r>
-      <w:r>
-        <w:rPr>
-          <w:rFonts w:asciiTheme="minorHAnsi" w:hAnsiTheme="minorHAnsi" w:cstheme="minorHAnsi"/>
-          <w:highlight w:val="yellow"/>
-        </w:rPr>
-        <w:t xml:space="preserve">for </w:t>
-      </w:r>
-      <w:r>
-        <w:rPr>
-          <w:rFonts w:asciiTheme="minorHAnsi" w:hAnsiTheme="minorHAnsi" w:cstheme="minorHAnsi"/>
-          <w:highlight w:val="yellow"/>
-        </w:rPr>
-        <w:t>these percepts</w:t>
-      </w:r>
-      <w:r>
-        <w:rPr>
-          <w:rFonts w:asciiTheme="minorHAnsi" w:hAnsiTheme="minorHAnsi" w:cstheme="minorHAnsi"/>
-          <w:highlight w:val="yellow"/>
-        </w:rPr>
-        <w:t xml:space="preserve"> and does not need to process this type of percept</w:t>
-      </w:r>
-      <w:r>
-        <w:rPr>
-          <w:rFonts w:asciiTheme="minorHAnsi" w:hAnsiTheme="minorHAnsi" w:cstheme="minorHAnsi"/>
-          <w:highlight w:val="yellow"/>
-        </w:rPr>
-        <w:t>.</w:t>
-      </w:r>
-    </w:p>
-    <w:p>
-      <w:pPr>
-        <w:rPr>
-          <w:lang w:val="en-GB"/>
-        </w:rPr>
-      </w:pPr>
-    </w:p>
-    <w:p>
-      <w:pPr>
-        <w:rPr>
-          <w:rFonts w:ascii="Courier New" w:hAnsi="Courier New" w:cs="Courier New"/>
-          <w:highlight w:val="yellow"/>
-          <w:lang w:val="en-US"/>
-        </w:rPr>
-      </w:pPr>
-      <w:r>
-        <w:rPr>
-          <w:b/>
-          <w:highlight w:val="yellow"/>
-          <w:lang w:val="en-US"/>
-        </w:rPr>
-        <w:t>Predicate</w:t>
-      </w:r>
-      <w:r>
-        <w:rPr>
-          <w:highlight w:val="yellow"/>
-          <w:lang w:val="en-US"/>
-        </w:rPr>
-        <w:t xml:space="preserve">: </w:t>
-      </w:r>
-      <w:r>
-        <w:rPr>
-          <w:rFonts w:ascii="Courier New" w:hAnsi="Courier New" w:cs="Courier New"/>
-          <w:highlight w:val="yellow"/>
-          <w:lang w:val="en-US"/>
-        </w:rPr>
-        <w:t>goToBlock(Id)</w:t>
-      </w:r>
-    </w:p>
-    <w:p>
-      <w:pPr>
-        <w:pStyle w:val="ListParagraph"/>
-        <w:numPr>
-          <w:ilvl w:val="0"/>
-          <w:numId w:val="3"/>
-        </w:numPr>
-        <w:jc w:val="both"/>
-        <w:rPr>
-          <w:rFonts w:asciiTheme="minorHAnsi" w:hAnsiTheme="minorHAnsi" w:cstheme="minorHAnsi"/>
-          <w:highlight w:val="yellow"/>
-        </w:rPr>
-      </w:pPr>
-      <w:r>
-        <w:rPr>
-          <w:rFonts w:asciiTheme="minorHAnsi" w:hAnsiTheme="minorHAnsi" w:cstheme="minorHAnsi"/>
-          <w:highlight w:val="yellow"/>
-          <w:u w:val="single"/>
-        </w:rPr>
-        <w:t>Description</w:t>
-      </w:r>
-      <w:r>
-        <w:rPr>
-          <w:rFonts w:asciiTheme="minorHAnsi" w:hAnsiTheme="minorHAnsi" w:cstheme="minorHAnsi"/>
-          <w:highlight w:val="yellow"/>
-        </w:rPr>
-        <w:t>: This percept is reserv</w:t>
-      </w:r>
-      <w:r>
-        <w:rPr>
-          <w:rFonts w:asciiTheme="minorHAnsi" w:hAnsiTheme="minorHAnsi" w:cstheme="minorHAnsi"/>
-          <w:highlight w:val="yellow"/>
-        </w:rPr>
-        <w:t xml:space="preserve">ed for HumanBots running in </w:t>
-      </w:r>
-      <w:r>
-        <w:rPr>
-          <w:rFonts w:asciiTheme="minorHAnsi" w:hAnsiTheme="minorHAnsi" w:cstheme="minorHAnsi"/>
-          <w:smallCaps/>
-          <w:highlight w:val="yellow"/>
-        </w:rPr>
-        <w:t>Goal</w:t>
-      </w:r>
-      <w:r>
-        <w:rPr>
-          <w:rFonts w:asciiTheme="minorHAnsi" w:hAnsiTheme="minorHAnsi" w:cstheme="minorHAnsi"/>
-          <w:highlight w:val="yellow"/>
-        </w:rPr>
-        <w:t xml:space="preserve">. There, this percept is generated when the user requests to go to a block. The </w:t>
-      </w:r>
-      <w:r>
-        <w:rPr>
-          <w:rFonts w:asciiTheme="minorHAnsi" w:hAnsiTheme="minorHAnsi" w:cstheme="minorHAnsi"/>
-          <w:smallCaps/>
-          <w:highlight w:val="yellow"/>
-        </w:rPr>
-        <w:t>Goal</w:t>
-      </w:r>
-      <w:r>
-        <w:rPr>
-          <w:rFonts w:asciiTheme="minorHAnsi" w:hAnsiTheme="minorHAnsi" w:cstheme="minorHAnsi"/>
-          <w:highlight w:val="yellow"/>
-        </w:rPr>
-        <w:t xml:space="preserve"> agent coupled to the HumanBot then should take the appropriate action.</w:t>
-      </w:r>
-    </w:p>
-    <w:p>
-      <w:pPr>
-        <w:pStyle w:val="ListParagraph"/>
-        <w:numPr>
-          <w:ilvl w:val="0"/>
-          <w:numId w:val="3"/>
-        </w:numPr>
-        <w:jc w:val="both"/>
-        <w:rPr>
-          <w:rFonts w:asciiTheme="minorHAnsi" w:hAnsiTheme="minorHAnsi" w:cstheme="minorHAnsi"/>
-          <w:highlight w:val="yellow"/>
-        </w:rPr>
-      </w:pPr>
-      <w:r>
-        <w:rPr>
-          <w:rFonts w:asciiTheme="minorHAnsi" w:hAnsiTheme="minorHAnsi" w:cstheme="minorHAnsi"/>
-          <w:highlight w:val="yellow"/>
-          <w:u w:val="single"/>
-        </w:rPr>
-        <w:t>Translation</w:t>
-      </w:r>
-      <w:r>
-        <w:rPr>
-          <w:rFonts w:asciiTheme="minorHAnsi" w:hAnsiTheme="minorHAnsi" w:cstheme="minorHAnsi"/>
-          <w:highlight w:val="yellow"/>
-        </w:rPr>
-        <w:t>: “user asked to go to a block”</w:t>
-      </w:r>
-    </w:p>
-    <w:p>
-      <w:pPr>
-        <w:pStyle w:val="ListParagraph"/>
-        <w:numPr>
-          <w:ilvl w:val="0"/>
-          <w:numId w:val="3"/>
-        </w:numPr>
-        <w:rPr>
-          <w:rFonts w:asciiTheme="minorHAnsi" w:hAnsiTheme="minorHAnsi" w:cstheme="minorHAnsi"/>
-          <w:highlight w:val="yellow"/>
-        </w:rPr>
-      </w:pPr>
-      <w:r>
-        <w:rPr>
-          <w:rFonts w:asciiTheme="minorHAnsi" w:hAnsiTheme="minorHAnsi" w:cstheme="minorHAnsi"/>
-          <w:highlight w:val="yellow"/>
-          <w:u w:val="single"/>
-        </w:rPr>
-        <w:t>Type:</w:t>
-      </w:r>
-      <w:r>
-        <w:rPr>
-          <w:rFonts w:asciiTheme="minorHAnsi" w:hAnsiTheme="minorHAnsi" w:cstheme="minorHAnsi"/>
-          <w:highlight w:val="yellow"/>
-        </w:rPr>
-        <w:t xml:space="preserve"> Sent every time when user selects the action</w:t>
-      </w:r>
-      <w:r>
-        <w:rPr>
-          <w:rFonts w:asciiTheme="minorHAnsi" w:hAnsiTheme="minorHAnsi" w:cstheme="minorHAnsi"/>
-          <w:highlight w:val="yellow"/>
-        </w:rPr>
-        <w:t>, HumanBot</w:t>
-      </w:r>
-      <w:r>
-        <w:rPr>
-          <w:rFonts w:asciiTheme="minorHAnsi" w:hAnsiTheme="minorHAnsi" w:cstheme="minorHAnsi"/>
-          <w:highlight w:val="yellow"/>
-        </w:rPr>
-        <w:t>.</w:t>
-      </w:r>
-    </w:p>
-    <w:p>
-      <w:pPr>
-        <w:pStyle w:val="ListParagraph"/>
-        <w:numPr>
-          <w:ilvl w:val="0"/>
-          <w:numId w:val="3"/>
-        </w:numPr>
-        <w:rPr>
-          <w:rFonts w:asciiTheme="minorHAnsi" w:hAnsiTheme="minorHAnsi" w:cstheme="minorHAnsi"/>
-          <w:highlight w:val="yellow"/>
-        </w:rPr>
-      </w:pPr>
-      <w:r>
-        <w:rPr>
-          <w:rFonts w:asciiTheme="minorHAnsi" w:hAnsiTheme="minorHAnsi" w:cstheme="minorHAnsi"/>
-          <w:highlight w:val="yellow"/>
-          <w:u w:val="single"/>
-        </w:rPr>
-        <w:t>Additional explanation</w:t>
-      </w:r>
-      <w:r>
-        <w:rPr>
-          <w:rFonts w:asciiTheme="minorHAnsi" w:hAnsiTheme="minorHAnsi" w:cstheme="minorHAnsi"/>
-          <w:highlight w:val="yellow"/>
-        </w:rPr>
-        <w:t xml:space="preserve">: </w:t>
-      </w:r>
-      <w:r>
-        <w:rPr>
-          <w:rFonts w:asciiTheme="minorHAnsi" w:hAnsiTheme="minorHAnsi" w:cstheme="minorHAnsi"/>
-          <w:highlight w:val="yellow"/>
-        </w:rPr>
-        <w:t>An agent that you write yourself has no need for these percepts and does not need to process this type of percept.</w:t>
-      </w:r>
-    </w:p>
-    <w:p>
-      <w:pPr>
-        <w:rPr>
-          <w:lang w:val="en-GB"/>
-        </w:rPr>
-      </w:pPr>
-    </w:p>
-    <w:p>
-      <w:pPr>
-        <w:rPr>
-          <w:rFonts w:ascii="Courier New" w:hAnsi="Courier New" w:cs="Courier New"/>
-          <w:highlight w:val="yellow"/>
-          <w:lang w:val="en-US"/>
-        </w:rPr>
-      </w:pPr>
-      <w:r>
-        <w:rPr>
-          <w:b/>
-          <w:highlight w:val="yellow"/>
-          <w:lang w:val="en-US"/>
-        </w:rPr>
-        <w:t>Predicate</w:t>
-      </w:r>
-      <w:r>
-        <w:rPr>
-          <w:highlight w:val="yellow"/>
-          <w:lang w:val="en-US"/>
-        </w:rPr>
-        <w:t xml:space="preserve">: </w:t>
-      </w:r>
-      <w:r>
-        <w:rPr>
-          <w:rFonts w:ascii="Courier New" w:hAnsi="Courier New" w:cs="Courier New"/>
-          <w:highlight w:val="yellow"/>
-          <w:lang w:val="en-US"/>
-        </w:rPr>
-        <w:t>goTo(Id)</w:t>
-      </w:r>
-    </w:p>
-    <w:p>
-      <w:pPr>
-        <w:pStyle w:val="ListParagraph"/>
-        <w:numPr>
-          <w:ilvl w:val="0"/>
-          <w:numId w:val="3"/>
-        </w:numPr>
-        <w:jc w:val="both"/>
-        <w:rPr>
-          <w:rFonts w:asciiTheme="minorHAnsi" w:hAnsiTheme="minorHAnsi" w:cstheme="minorHAnsi"/>
-          <w:highlight w:val="yellow"/>
-        </w:rPr>
-      </w:pPr>
-      <w:r>
-        <w:rPr>
-          <w:rFonts w:asciiTheme="minorHAnsi" w:hAnsiTheme="minorHAnsi" w:cstheme="minorHAnsi"/>
-          <w:highlight w:val="yellow"/>
-          <w:u w:val="single"/>
-        </w:rPr>
-        <w:t>Description</w:t>
-      </w:r>
-      <w:r>
-        <w:rPr>
-          <w:rFonts w:asciiTheme="minorHAnsi" w:hAnsiTheme="minorHAnsi" w:cstheme="minorHAnsi"/>
-          <w:highlight w:val="yellow"/>
-        </w:rPr>
-        <w:t>: This percept is reserved for HumanBots running in GOAL. There, this percept is generated when the user requests to go to a place. The GOAL agent coupled to the HumanBot then should take the appropriate action.</w:t>
-      </w:r>
-      <w:r>
-        <w:rPr>
-          <w:rFonts w:asciiTheme="minorHAnsi" w:hAnsiTheme="minorHAnsi" w:cstheme="minorHAnsi"/>
-          <w:highlight w:val="yellow"/>
-        </w:rPr>
-        <w:t xml:space="preserve"> See also navigateObstacles.</w:t>
-      </w:r>
-    </w:p>
-    <w:p>
-      <w:pPr>
-        <w:pStyle w:val="ListParagraph"/>
-        <w:numPr>
-          <w:ilvl w:val="0"/>
-          <w:numId w:val="3"/>
-        </w:numPr>
-        <w:jc w:val="both"/>
-        <w:rPr>
-          <w:rFonts w:asciiTheme="minorHAnsi" w:hAnsiTheme="minorHAnsi" w:cstheme="minorHAnsi"/>
-          <w:highlight w:val="yellow"/>
-        </w:rPr>
-      </w:pPr>
-      <w:r>
-        <w:rPr>
-          <w:rFonts w:asciiTheme="minorHAnsi" w:hAnsiTheme="minorHAnsi" w:cstheme="minorHAnsi"/>
-          <w:highlight w:val="yellow"/>
-          <w:u w:val="single"/>
-        </w:rPr>
-        <w:t>Translation</w:t>
-      </w:r>
-      <w:r>
-        <w:rPr>
-          <w:rFonts w:asciiTheme="minorHAnsi" w:hAnsiTheme="minorHAnsi" w:cstheme="minorHAnsi"/>
-          <w:highlight w:val="yellow"/>
-        </w:rPr>
-        <w:t>: “user asked to go to Id”</w:t>
-      </w:r>
-    </w:p>
-    <w:p>
-      <w:pPr>
-        <w:pStyle w:val="ListParagraph"/>
-        <w:numPr>
-          <w:ilvl w:val="0"/>
-          <w:numId w:val="3"/>
-        </w:numPr>
-        <w:rPr>
-          <w:rFonts w:asciiTheme="minorHAnsi" w:hAnsiTheme="minorHAnsi" w:cstheme="minorHAnsi"/>
-          <w:highlight w:val="yellow"/>
-        </w:rPr>
-      </w:pPr>
-      <w:r>
-        <w:rPr>
-          <w:rFonts w:asciiTheme="minorHAnsi" w:hAnsiTheme="minorHAnsi" w:cstheme="minorHAnsi"/>
-          <w:highlight w:val="yellow"/>
-          <w:u w:val="single"/>
-        </w:rPr>
-        <w:t>Type:</w:t>
-      </w:r>
-      <w:r>
-        <w:rPr>
-          <w:rFonts w:asciiTheme="minorHAnsi" w:hAnsiTheme="minorHAnsi" w:cstheme="minorHAnsi"/>
-          <w:highlight w:val="yellow"/>
-        </w:rPr>
-        <w:t xml:space="preserve"> Sent every time when user selects the action</w:t>
-      </w:r>
-      <w:r>
-        <w:rPr>
-          <w:rFonts w:asciiTheme="minorHAnsi" w:hAnsiTheme="minorHAnsi" w:cstheme="minorHAnsi"/>
-          <w:highlight w:val="yellow"/>
-        </w:rPr>
-        <w:t>, HumanBot</w:t>
-      </w:r>
-      <w:r>
-        <w:rPr>
-          <w:rFonts w:asciiTheme="minorHAnsi" w:hAnsiTheme="minorHAnsi" w:cstheme="minorHAnsi"/>
-          <w:highlight w:val="yellow"/>
-        </w:rPr>
-        <w:t>.</w:t>
-      </w:r>
-    </w:p>
-    <w:p>
-      <w:pPr>
-        <w:pStyle w:val="ListParagraph"/>
-        <w:numPr>
-          <w:ilvl w:val="0"/>
-          <w:numId w:val="3"/>
-        </w:numPr>
-        <w:rPr>
-          <w:rFonts w:asciiTheme="minorHAnsi" w:hAnsiTheme="minorHAnsi" w:cstheme="minorHAnsi"/>
-          <w:highlight w:val="yellow"/>
-        </w:rPr>
-      </w:pPr>
-      <w:r>
-        <w:rPr>
-          <w:rFonts w:asciiTheme="minorHAnsi" w:hAnsiTheme="minorHAnsi" w:cstheme="minorHAnsi"/>
-          <w:highlight w:val="yellow"/>
-          <w:u w:val="single"/>
-        </w:rPr>
-        <w:t>Additional explanation</w:t>
-      </w:r>
-      <w:r>
-        <w:rPr>
-          <w:rFonts w:asciiTheme="minorHAnsi" w:hAnsiTheme="minorHAnsi" w:cstheme="minorHAnsi"/>
-          <w:highlight w:val="yellow"/>
-        </w:rPr>
-        <w:t xml:space="preserve">: </w:t>
-      </w:r>
-      <w:r>
-        <w:rPr>
-          <w:rFonts w:asciiTheme="minorHAnsi" w:hAnsiTheme="minorHAnsi" w:cstheme="minorHAnsi"/>
-          <w:highlight w:val="yellow"/>
-        </w:rPr>
-        <w:t>An agent that you write yourself has no need for these percepts and does not need to process this type of percept.</w:t>
-      </w:r>
-    </w:p>
-    <w:p>
-      <w:pPr>
-        <w:pStyle w:val="ListParagraph"/>
-        <w:ind w:left="360"/>
-        <w:rPr>
-          <w:lang w:val="en-GB"/>
-        </w:rPr>
-      </w:pPr>
-    </w:p>
-    <w:p>
-      <w:pPr>
-        <w:rPr>
-          <w:rFonts w:ascii="Courier New" w:hAnsi="Courier New" w:cs="Courier New"/>
-          <w:highlight w:val="yellow"/>
-          <w:lang w:val="en-US"/>
-        </w:rPr>
-      </w:pPr>
-      <w:r>
-        <w:rPr>
-          <w:b/>
-          <w:highlight w:val="yellow"/>
-          <w:lang w:val="en-US"/>
-        </w:rPr>
-        <w:t>Predicate</w:t>
-      </w:r>
-      <w:r>
-        <w:rPr>
-          <w:highlight w:val="yellow"/>
-          <w:lang w:val="en-US"/>
-        </w:rPr>
-        <w:t xml:space="preserve">: </w:t>
-      </w:r>
-      <w:r>
-        <w:rPr>
-          <w:rFonts w:ascii="Courier New" w:hAnsi="Courier New" w:cs="Courier New"/>
-          <w:highlight w:val="yellow"/>
-          <w:lang w:val="en-US"/>
-        </w:rPr>
-        <w:t>goTo(X,Y)</w:t>
-      </w:r>
-    </w:p>
-    <w:p>
-      <w:pPr>
-        <w:pStyle w:val="ListParagraph"/>
-        <w:numPr>
-          <w:ilvl w:val="0"/>
-          <w:numId w:val="3"/>
-        </w:numPr>
-        <w:jc w:val="both"/>
-        <w:rPr>
-          <w:rFonts w:asciiTheme="minorHAnsi" w:hAnsiTheme="minorHAnsi" w:cstheme="minorHAnsi"/>
-          <w:highlight w:val="yellow"/>
-        </w:rPr>
-      </w:pPr>
-      <w:r>
-        <w:rPr>
-          <w:rFonts w:asciiTheme="minorHAnsi" w:hAnsiTheme="minorHAnsi" w:cstheme="minorHAnsi"/>
-          <w:highlight w:val="yellow"/>
-          <w:u w:val="single"/>
-        </w:rPr>
-        <w:t>Description</w:t>
-      </w:r>
-      <w:r>
-        <w:rPr>
-          <w:rFonts w:asciiTheme="minorHAnsi" w:hAnsiTheme="minorHAnsi" w:cstheme="minorHAnsi"/>
-          <w:highlight w:val="yellow"/>
-        </w:rPr>
-        <w:t>: This percept is reserved for HumanBots running in GOAL. There, this percept is generated when the user requests to go to a place. The GOAL agent coupled to the HumanBot then should take the appropriate action.</w:t>
-      </w:r>
-    </w:p>
-    <w:p>
-      <w:pPr>
-        <w:pStyle w:val="ListParagraph"/>
-        <w:numPr>
-          <w:ilvl w:val="0"/>
-          <w:numId w:val="3"/>
-        </w:numPr>
-        <w:jc w:val="both"/>
-        <w:rPr>
-          <w:rFonts w:asciiTheme="minorHAnsi" w:hAnsiTheme="minorHAnsi" w:cstheme="minorHAnsi"/>
-          <w:highlight w:val="yellow"/>
-        </w:rPr>
-      </w:pPr>
-      <w:r>
-        <w:rPr>
-          <w:rFonts w:asciiTheme="minorHAnsi" w:hAnsiTheme="minorHAnsi" w:cstheme="minorHAnsi"/>
-          <w:highlight w:val="yellow"/>
-          <w:u w:val="single"/>
-        </w:rPr>
-        <w:t>Translation</w:t>
-      </w:r>
-      <w:r>
-        <w:rPr>
-          <w:rFonts w:asciiTheme="minorHAnsi" w:hAnsiTheme="minorHAnsi" w:cstheme="minorHAnsi"/>
-          <w:highlight w:val="yellow"/>
-        </w:rPr>
-        <w:t>: “user asked to go to position (X,Y)”</w:t>
-      </w:r>
-    </w:p>
-    <w:p>
-      <w:pPr>
-        <w:pStyle w:val="ListParagraph"/>
-        <w:numPr>
-          <w:ilvl w:val="0"/>
-          <w:numId w:val="3"/>
-        </w:numPr>
-        <w:rPr>
-          <w:rFonts w:asciiTheme="minorHAnsi" w:hAnsiTheme="minorHAnsi" w:cstheme="minorHAnsi"/>
-          <w:highlight w:val="yellow"/>
-        </w:rPr>
-      </w:pPr>
-      <w:r>
-        <w:rPr>
-          <w:rFonts w:asciiTheme="minorHAnsi" w:hAnsiTheme="minorHAnsi" w:cstheme="minorHAnsi"/>
-          <w:highlight w:val="yellow"/>
-          <w:u w:val="single"/>
-        </w:rPr>
-        <w:t>Type:</w:t>
-      </w:r>
-      <w:r>
-        <w:rPr>
-          <w:rFonts w:asciiTheme="minorHAnsi" w:hAnsiTheme="minorHAnsi" w:cstheme="minorHAnsi"/>
-          <w:highlight w:val="yellow"/>
-        </w:rPr>
-        <w:t xml:space="preserve"> Sent every time when user selects the action</w:t>
-      </w:r>
-      <w:r>
-        <w:rPr>
-          <w:rFonts w:asciiTheme="minorHAnsi" w:hAnsiTheme="minorHAnsi" w:cstheme="minorHAnsi"/>
-          <w:highlight w:val="yellow"/>
-        </w:rPr>
-        <w:t>, HumanBot</w:t>
-      </w:r>
-      <w:r>
-        <w:rPr>
-          <w:rFonts w:asciiTheme="minorHAnsi" w:hAnsiTheme="minorHAnsi" w:cstheme="minorHAnsi"/>
-          <w:highlight w:val="yellow"/>
-        </w:rPr>
-        <w:t>.</w:t>
-      </w:r>
-    </w:p>
-    <w:p>
-      <w:pPr>
-        <w:pStyle w:val="ListParagraph"/>
-        <w:numPr>
-          <w:ilvl w:val="0"/>
-          <w:numId w:val="3"/>
-        </w:numPr>
-        <w:rPr>
-          <w:rFonts w:asciiTheme="minorHAnsi" w:hAnsiTheme="minorHAnsi" w:cstheme="minorHAnsi"/>
-          <w:highlight w:val="yellow"/>
-        </w:rPr>
-      </w:pPr>
-      <w:r>
-        <w:rPr>
-          <w:rFonts w:asciiTheme="minorHAnsi" w:hAnsiTheme="minorHAnsi" w:cstheme="minorHAnsi"/>
-          <w:highlight w:val="yellow"/>
-          <w:u w:val="single"/>
-        </w:rPr>
-        <w:t>Additional explanation</w:t>
-      </w:r>
-      <w:r>
-        <w:rPr>
-          <w:rFonts w:asciiTheme="minorHAnsi" w:hAnsiTheme="minorHAnsi" w:cstheme="minorHAnsi"/>
-          <w:highlight w:val="yellow"/>
-        </w:rPr>
-        <w:t xml:space="preserve">: </w:t>
-      </w:r>
-      <w:r>
-        <w:rPr>
-          <w:rFonts w:asciiTheme="minorHAnsi" w:hAnsiTheme="minorHAnsi" w:cstheme="minorHAnsi"/>
-          <w:highlight w:val="yellow"/>
-        </w:rPr>
-        <w:t>An agent that you write yourself has no need for these percepts and does not need to process this type of percept.</w:t>
-      </w:r>
-    </w:p>
-    <w:p>
-      <w:pPr>
-        <w:rPr>
-          <w:lang w:val="en-GB"/>
-        </w:rPr>
-      </w:pPr>
-    </w:p>
-    <w:p>
-      <w:pPr>
-        <w:rPr>
-          <w:rFonts w:ascii="Courier New" w:hAnsi="Courier New" w:cs="Courier New"/>
-          <w:lang w:val="en-US"/>
-        </w:rPr>
-      </w:pPr>
-      <w:r>
-        <w:rPr>
-          <w:b/>
-          <w:lang w:val="en-US"/>
-        </w:rPr>
-        <w:t>Predicate</w:t>
-      </w:r>
-      <w:r>
-        <w:rPr>
-          <w:lang w:val="en-US"/>
-        </w:rPr>
-        <w:t xml:space="preserve">: </w:t>
-      </w:r>
-      <w:r>
-        <w:rPr>
-          <w:rFonts w:ascii="Courier New" w:hAnsi="Courier New" w:cs="Courier New"/>
-          <w:lang w:val="en-US"/>
-        </w:rPr>
-        <w:t>pickUp</w:t>
-      </w:r>
-      <w:r>
-        <w:rPr>
-          <w:rFonts w:ascii="Courier New" w:hAnsi="Courier New" w:cs="Courier New"/>
-          <w:lang w:val="en-US"/>
-        </w:rPr>
-        <w:t>()</w:t>
-      </w:r>
-    </w:p>
-    <w:p>
-      <w:pPr>
-        <w:pStyle w:val="ListParagraph"/>
-        <w:numPr>
-          <w:ilvl w:val="0"/>
-          <w:numId w:val="3"/>
-        </w:numPr>
-        <w:jc w:val="both"/>
-        <w:rPr>
-          <w:rFonts w:asciiTheme="minorHAnsi" w:hAnsiTheme="minorHAnsi" w:cstheme="minorHAnsi"/>
-          <w:highlight w:val="yellow"/>
-        </w:rPr>
-      </w:pPr>
-      <w:r>
-        <w:rPr>
-          <w:rFonts w:asciiTheme="minorHAnsi" w:hAnsiTheme="minorHAnsi" w:cstheme="minorHAnsi"/>
-          <w:highlight w:val="yellow"/>
-          <w:u w:val="single"/>
-        </w:rPr>
-        <w:lastRenderedPageBreak/>
-        <w:t>Description</w:t>
-      </w:r>
-      <w:r>
-        <w:rPr>
-          <w:rFonts w:asciiTheme="minorHAnsi" w:hAnsiTheme="minorHAnsi" w:cstheme="minorHAnsi"/>
-          <w:highlight w:val="yellow"/>
-        </w:rPr>
-        <w:t>: This percept is reserved for HumanBots running in GOAL. There, this percept is generated when the user requests to pick up a block. The GOAL agent coupled to the HumanBot then should take the appropriate action.</w:t>
-      </w:r>
-    </w:p>
-    <w:p>
-      <w:pPr>
-        <w:pStyle w:val="ListParagraph"/>
-        <w:numPr>
-          <w:ilvl w:val="0"/>
-          <w:numId w:val="3"/>
-        </w:numPr>
-        <w:jc w:val="both"/>
-        <w:rPr>
-          <w:rFonts w:asciiTheme="minorHAnsi" w:hAnsiTheme="minorHAnsi" w:cstheme="minorHAnsi"/>
-          <w:highlight w:val="yellow"/>
-        </w:rPr>
-      </w:pPr>
-      <w:r>
-        <w:rPr>
-          <w:rFonts w:asciiTheme="minorHAnsi" w:hAnsiTheme="minorHAnsi" w:cstheme="minorHAnsi"/>
-          <w:highlight w:val="yellow"/>
-          <w:u w:val="single"/>
-        </w:rPr>
-        <w:t>Translation</w:t>
-      </w:r>
-      <w:r>
-        <w:rPr>
-          <w:rFonts w:asciiTheme="minorHAnsi" w:hAnsiTheme="minorHAnsi" w:cstheme="minorHAnsi"/>
-          <w:highlight w:val="yellow"/>
-        </w:rPr>
-        <w:t>: “user asked to pick up a block”</w:t>
-      </w:r>
-    </w:p>
-    <w:p>
-      <w:pPr>
-        <w:pStyle w:val="ListParagraph"/>
-        <w:numPr>
-          <w:ilvl w:val="0"/>
-          <w:numId w:val="3"/>
-        </w:numPr>
-        <w:rPr>
-          <w:rFonts w:asciiTheme="minorHAnsi" w:hAnsiTheme="minorHAnsi" w:cstheme="minorHAnsi"/>
-          <w:highlight w:val="yellow"/>
-        </w:rPr>
-      </w:pPr>
-      <w:r>
-        <w:rPr>
-          <w:rFonts w:asciiTheme="minorHAnsi" w:hAnsiTheme="minorHAnsi" w:cstheme="minorHAnsi"/>
-          <w:highlight w:val="yellow"/>
-          <w:u w:val="single"/>
-        </w:rPr>
-        <w:t>Type:</w:t>
-      </w:r>
-      <w:r>
-        <w:rPr>
-          <w:rFonts w:asciiTheme="minorHAnsi" w:hAnsiTheme="minorHAnsi" w:cstheme="minorHAnsi"/>
-          <w:highlight w:val="yellow"/>
-        </w:rPr>
-        <w:t xml:space="preserve"> Sent every time when user selects the action.</w:t>
-      </w:r>
-    </w:p>
-    <w:p>
-      <w:pPr>
-        <w:pStyle w:val="ListParagraph"/>
-        <w:numPr>
-          <w:ilvl w:val="0"/>
-          <w:numId w:val="3"/>
-        </w:numPr>
-        <w:rPr>
-          <w:rFonts w:asciiTheme="minorHAnsi" w:hAnsiTheme="minorHAnsi" w:cstheme="minorHAnsi"/>
-          <w:highlight w:val="yellow"/>
-        </w:rPr>
-      </w:pPr>
-      <w:r>
-        <w:rPr>
-          <w:rFonts w:asciiTheme="minorHAnsi" w:hAnsiTheme="minorHAnsi" w:cstheme="minorHAnsi"/>
-          <w:highlight w:val="yellow"/>
-          <w:u w:val="single"/>
-        </w:rPr>
-        <w:t>Additional explanation</w:t>
-      </w:r>
-      <w:r>
-        <w:rPr>
-          <w:rFonts w:asciiTheme="minorHAnsi" w:hAnsiTheme="minorHAnsi" w:cstheme="minorHAnsi"/>
-          <w:highlight w:val="yellow"/>
-        </w:rPr>
-        <w:t xml:space="preserve">: </w:t>
-      </w:r>
-      <w:r>
-        <w:rPr>
-          <w:rFonts w:asciiTheme="minorHAnsi" w:hAnsiTheme="minorHAnsi" w:cstheme="minorHAnsi"/>
-          <w:highlight w:val="yellow"/>
-        </w:rPr>
-        <w:t>An agent that you write yourself has no need for these percepts and does not need to process this type of percept</w:t>
-      </w:r>
-      <w:r>
-        <w:rPr>
-          <w:rFonts w:asciiTheme="minorHAnsi" w:hAnsiTheme="minorHAnsi" w:cstheme="minorHAnsi"/>
-          <w:highlight w:val="yellow"/>
-        </w:rPr>
-        <w:t>.</w:t>
-      </w:r>
-    </w:p>
-    <w:p>
-      <w:pPr>
-        <w:rPr>
-          <w:lang w:val="en-US"/>
-        </w:rPr>
-      </w:pPr>
-    </w:p>
-    <w:p>
-      <w:pPr>
-        <w:rPr>
-          <w:rFonts w:ascii="Courier New" w:hAnsi="Courier New" w:cs="Courier New"/>
-          <w:highlight w:val="yellow"/>
-          <w:lang w:val="en-US"/>
-        </w:rPr>
-      </w:pPr>
-      <w:r>
-        <w:rPr>
-          <w:b/>
-          <w:highlight w:val="yellow"/>
-          <w:lang w:val="en-US"/>
-        </w:rPr>
-        <w:t>Predicate</w:t>
-      </w:r>
-      <w:r>
-        <w:rPr>
-          <w:highlight w:val="yellow"/>
-          <w:lang w:val="en-US"/>
-        </w:rPr>
-        <w:t xml:space="preserve">: </w:t>
-      </w:r>
-      <w:r>
-        <w:rPr>
-          <w:rFonts w:ascii="Courier New" w:hAnsi="Courier New" w:cs="Courier New"/>
-          <w:highlight w:val="yellow"/>
-          <w:lang w:val="en-US"/>
-        </w:rPr>
-        <w:t>putDown()</w:t>
-      </w:r>
-    </w:p>
-    <w:p>
-      <w:pPr>
-        <w:pStyle w:val="ListParagraph"/>
-        <w:numPr>
-          <w:ilvl w:val="0"/>
-          <w:numId w:val="3"/>
-        </w:numPr>
-        <w:jc w:val="both"/>
-        <w:rPr>
-          <w:rFonts w:asciiTheme="minorHAnsi" w:hAnsiTheme="minorHAnsi" w:cstheme="minorHAnsi"/>
-          <w:highlight w:val="yellow"/>
-        </w:rPr>
-      </w:pPr>
-      <w:r>
-        <w:rPr>
-          <w:rFonts w:asciiTheme="minorHAnsi" w:hAnsiTheme="minorHAnsi" w:cstheme="minorHAnsi"/>
-          <w:highlight w:val="yellow"/>
-          <w:u w:val="single"/>
-        </w:rPr>
-        <w:t>Description</w:t>
-      </w:r>
-      <w:r>
-        <w:rPr>
-          <w:rFonts w:asciiTheme="minorHAnsi" w:hAnsiTheme="minorHAnsi" w:cstheme="minorHAnsi"/>
-          <w:highlight w:val="yellow"/>
-        </w:rPr>
-        <w:t>: This percept is reserved for HumanBots running in GOAL. There, this percept is generated when the user requests put down a block. The GOAL agent coupled to the HumanBot then should take the appropriate action.</w:t>
-      </w:r>
-    </w:p>
-    <w:p>
-      <w:pPr>
-        <w:pStyle w:val="ListParagraph"/>
-        <w:numPr>
-          <w:ilvl w:val="0"/>
-          <w:numId w:val="3"/>
-        </w:numPr>
-        <w:jc w:val="both"/>
-        <w:rPr>
-          <w:rFonts w:asciiTheme="minorHAnsi" w:hAnsiTheme="minorHAnsi" w:cstheme="minorHAnsi"/>
-          <w:highlight w:val="yellow"/>
-        </w:rPr>
-      </w:pPr>
-      <w:r>
-        <w:rPr>
-          <w:rFonts w:asciiTheme="minorHAnsi" w:hAnsiTheme="minorHAnsi" w:cstheme="minorHAnsi"/>
-          <w:highlight w:val="yellow"/>
-          <w:u w:val="single"/>
-        </w:rPr>
-        <w:t>Translation</w:t>
-      </w:r>
-      <w:r>
-        <w:rPr>
-          <w:rFonts w:asciiTheme="minorHAnsi" w:hAnsiTheme="minorHAnsi" w:cstheme="minorHAnsi"/>
-          <w:highlight w:val="yellow"/>
-        </w:rPr>
-        <w:t>: “user asked to put down a block”</w:t>
-      </w:r>
-    </w:p>
-    <w:p>
-      <w:pPr>
-        <w:pStyle w:val="ListParagraph"/>
-        <w:numPr>
-          <w:ilvl w:val="0"/>
-          <w:numId w:val="3"/>
-        </w:numPr>
-        <w:rPr>
-          <w:rFonts w:asciiTheme="minorHAnsi" w:hAnsiTheme="minorHAnsi" w:cstheme="minorHAnsi"/>
-          <w:highlight w:val="yellow"/>
-        </w:rPr>
-      </w:pPr>
-      <w:r>
-        <w:rPr>
-          <w:rFonts w:asciiTheme="minorHAnsi" w:hAnsiTheme="minorHAnsi" w:cstheme="minorHAnsi"/>
-          <w:highlight w:val="yellow"/>
-          <w:u w:val="single"/>
-        </w:rPr>
-        <w:t>Type:</w:t>
-      </w:r>
-      <w:r>
-        <w:rPr>
-          <w:rFonts w:asciiTheme="minorHAnsi" w:hAnsiTheme="minorHAnsi" w:cstheme="minorHAnsi"/>
-          <w:highlight w:val="yellow"/>
-        </w:rPr>
-        <w:t xml:space="preserve"> Sent every time when user selects the action.</w:t>
-      </w:r>
-    </w:p>
-    <w:p>
-      <w:pPr>
-        <w:pStyle w:val="ListParagraph"/>
-        <w:numPr>
-          <w:ilvl w:val="0"/>
-          <w:numId w:val="3"/>
-        </w:numPr>
-        <w:rPr>
-          <w:rFonts w:asciiTheme="minorHAnsi" w:hAnsiTheme="minorHAnsi" w:cstheme="minorHAnsi"/>
-          <w:highlight w:val="yellow"/>
-        </w:rPr>
-      </w:pPr>
-      <w:r>
-        <w:rPr>
-          <w:rFonts w:asciiTheme="minorHAnsi" w:hAnsiTheme="minorHAnsi" w:cstheme="minorHAnsi"/>
-          <w:highlight w:val="yellow"/>
-          <w:u w:val="single"/>
-        </w:rPr>
-        <w:t>Additional explanation</w:t>
-      </w:r>
-      <w:r>
-        <w:rPr>
-          <w:rFonts w:asciiTheme="minorHAnsi" w:hAnsiTheme="minorHAnsi" w:cstheme="minorHAnsi"/>
-          <w:highlight w:val="yellow"/>
-        </w:rPr>
-        <w:t xml:space="preserve">: </w:t>
-      </w:r>
-      <w:r>
-        <w:rPr>
-          <w:rFonts w:asciiTheme="minorHAnsi" w:hAnsiTheme="minorHAnsi" w:cstheme="minorHAnsi"/>
-          <w:highlight w:val="yellow"/>
-        </w:rPr>
-        <w:t>An agent that you write yourself has no need for these percepts and does not need to process this type of percept.</w:t>
-      </w:r>
-    </w:p>
-    <w:p>
-      <w:pPr>
-        <w:rPr>
-          <w:rFonts w:cstheme="minorHAnsi"/>
-          <w:highlight w:val="yellow"/>
-        </w:rPr>
-      </w:pPr>
-    </w:p>
-    <w:p>
-      <w:pPr>
-        <w:rPr>
-          <w:b/>
-          <w:lang w:val="en-US"/>
-        </w:rPr>
-      </w:pPr>
-      <w:r>
-        <w:rPr>
-          <w:b/>
-          <w:lang w:val="en-US"/>
-        </w:rPr>
-        <w:br w:type="page"/>
-      </w:r>
-    </w:p>
-    <w:p>
-      <w:pPr>
-        <w:rPr>
-          <w:rFonts w:ascii="Courier New" w:hAnsi="Courier New" w:cs="Courier New"/>
-          <w:lang w:val="en-US"/>
-        </w:rPr>
-      </w:pPr>
-      <w:r>
-        <w:rPr>
-          <w:b/>
-          <w:lang w:val="en-US"/>
-        </w:rPr>
-        <w:lastRenderedPageBreak/>
-        <w:t>Predicate</w:t>
-      </w:r>
-      <w:r>
-        <w:rPr>
-          <w:lang w:val="en-US"/>
-        </w:rPr>
-        <w:t xml:space="preserve">: </w:t>
-      </w:r>
-      <w:r>
-        <w:rPr>
-          <w:rFonts w:ascii="Courier New" w:hAnsi="Courier New" w:cs="Courier New"/>
-          <w:lang w:val="en-US"/>
-        </w:rPr>
-        <w:t>robotSize</w:t>
-      </w:r>
-      <w:r>
-        <w:rPr>
-          <w:rFonts w:ascii="Courier New" w:hAnsi="Courier New" w:cs="Courier New"/>
-          <w:lang w:val="en-US"/>
-        </w:rPr>
-        <w:t>(</w:t>
-      </w:r>
-      <w:r>
-        <w:rPr>
-          <w:rFonts w:ascii="Courier New" w:hAnsi="Courier New" w:cs="Courier New"/>
-          <w:lang w:val="en-US"/>
-        </w:rPr>
-        <w:t>&lt;</w:t>
-      </w:r>
-      <w:r>
-        <w:rPr>
-          <w:rFonts w:ascii="Courier New" w:hAnsi="Courier New" w:cs="Courier New"/>
-          <w:lang w:val="en-US"/>
-        </w:rPr>
-        <w:t>RobotID</w:t>
-      </w:r>
-      <w:r>
-        <w:rPr>
-          <w:rFonts w:ascii="Courier New" w:hAnsi="Courier New" w:cs="Courier New"/>
-          <w:lang w:val="en-US"/>
-        </w:rPr>
-        <w:t>&gt;,Width,Height</w:t>
-      </w:r>
-      <w:r>
-        <w:rPr>
-          <w:rFonts w:ascii="Courier New" w:hAnsi="Courier New" w:cs="Courier New"/>
-          <w:lang w:val="en-US"/>
-        </w:rPr>
-        <w:t>)</w:t>
-      </w:r>
-    </w:p>
-    <w:p>
-      <w:pPr>
-        <w:pStyle w:val="ListParagraph"/>
-        <w:numPr>
-          <w:ilvl w:val="0"/>
-          <w:numId w:val="3"/>
-        </w:numPr>
-        <w:jc w:val="both"/>
-        <w:rPr>
-          <w:rFonts w:asciiTheme="minorHAnsi" w:hAnsiTheme="minorHAnsi" w:cstheme="minorHAnsi"/>
-        </w:rPr>
-      </w:pPr>
-      <w:r>
-        <w:rPr>
-          <w:rFonts w:asciiTheme="minorHAnsi" w:hAnsiTheme="minorHAnsi" w:cstheme="minorHAnsi"/>
-          <w:u w:val="single"/>
-        </w:rPr>
-        <w:t>Description</w:t>
-      </w:r>
-      <w:r>
-        <w:rPr>
-          <w:rFonts w:asciiTheme="minorHAnsi" w:hAnsiTheme="minorHAnsi" w:cstheme="minorHAnsi"/>
-        </w:rPr>
-        <w:t xml:space="preserve">: </w:t>
-      </w:r>
-      <w:r>
-        <w:rPr>
-          <w:rFonts w:asciiTheme="minorHAnsi" w:hAnsiTheme="minorHAnsi" w:cstheme="minorHAnsi"/>
-        </w:rPr>
-        <w:t xml:space="preserve">This percept </w:t>
-      </w:r>
-      <w:r>
-        <w:rPr>
-          <w:rFonts w:asciiTheme="minorHAnsi" w:hAnsiTheme="minorHAnsi" w:cstheme="minorHAnsi"/>
-        </w:rPr>
-        <w:t>indicates the Width and Height of robot &lt;</w:t>
-      </w:r>
-      <w:r>
-        <w:rPr>
-          <w:rFonts w:ascii="Courier New" w:hAnsi="Courier New" w:cs="Courier New"/>
-        </w:rPr>
-        <w:t>RobotID</w:t>
-      </w:r>
-      <w:r>
-        <w:rPr>
-          <w:rFonts w:asciiTheme="minorHAnsi" w:hAnsiTheme="minorHAnsi" w:cstheme="minorHAnsi"/>
-        </w:rPr>
-        <w:t xml:space="preserve"> </w:t>
-      </w:r>
-      <w:r>
-        <w:rPr>
-          <w:rFonts w:asciiTheme="minorHAnsi" w:hAnsiTheme="minorHAnsi" w:cstheme="minorHAnsi"/>
-        </w:rPr>
-        <w:t>&gt;</w:t>
-      </w:r>
-      <w:r>
-        <w:rPr>
-          <w:rFonts w:asciiTheme="minorHAnsi" w:hAnsiTheme="minorHAnsi" w:cstheme="minorHAnsi"/>
-        </w:rPr>
-        <w:t xml:space="preserve"> </w:t>
-      </w:r>
-    </w:p>
-    <w:p>
-      <w:pPr>
-        <w:pStyle w:val="ListParagraph"/>
-        <w:numPr>
-          <w:ilvl w:val="0"/>
-          <w:numId w:val="3"/>
-        </w:numPr>
-        <w:rPr>
-          <w:rFonts w:asciiTheme="minorHAnsi" w:hAnsiTheme="minorHAnsi" w:cstheme="minorHAnsi"/>
-        </w:rPr>
-      </w:pPr>
-      <w:r>
-        <w:rPr>
-          <w:rFonts w:asciiTheme="minorHAnsi" w:hAnsiTheme="minorHAnsi" w:cstheme="minorHAnsi"/>
-          <w:u w:val="single"/>
-        </w:rPr>
-        <w:t>Type:</w:t>
-      </w:r>
-      <w:r>
-        <w:rPr>
-          <w:rFonts w:asciiTheme="minorHAnsi" w:hAnsiTheme="minorHAnsi" w:cstheme="minorHAnsi"/>
-        </w:rPr>
-        <w:t xml:space="preserve"> Sent </w:t>
-      </w:r>
-      <w:r>
-        <w:rPr>
-          <w:rFonts w:asciiTheme="minorHAnsi" w:hAnsiTheme="minorHAnsi" w:cstheme="minorHAnsi"/>
-        </w:rPr>
-        <w:t>on change</w:t>
-      </w:r>
-      <w:r>
-        <w:rPr>
-          <w:rFonts w:asciiTheme="minorHAnsi" w:hAnsiTheme="minorHAnsi" w:cstheme="minorHAnsi"/>
-        </w:rPr>
-        <w:t>.</w:t>
-      </w:r>
-    </w:p>
-    <w:p>
-      <w:pPr>
-        <w:pStyle w:val="ListParagraph"/>
-        <w:numPr>
-          <w:ilvl w:val="0"/>
-          <w:numId w:val="3"/>
-        </w:numPr>
-        <w:rPr>
-          <w:rFonts w:asciiTheme="minorHAnsi" w:hAnsiTheme="minorHAnsi" w:cstheme="minorHAnsi"/>
-        </w:rPr>
-      </w:pPr>
-      <w:r>
-        <w:rPr>
-          <w:rFonts w:asciiTheme="minorHAnsi" w:hAnsiTheme="minorHAnsi" w:cstheme="minorHAnsi"/>
-          <w:u w:val="single"/>
-        </w:rPr>
-        <w:t>Additional explanation</w:t>
-      </w:r>
-      <w:r>
-        <w:rPr>
-          <w:rFonts w:asciiTheme="minorHAnsi" w:hAnsiTheme="minorHAnsi" w:cstheme="minorHAnsi"/>
-        </w:rPr>
-        <w:t xml:space="preserve">: </w:t>
-      </w:r>
-      <w:r>
-        <w:rPr>
-          <w:rFonts w:asciiTheme="minorHAnsi" w:hAnsiTheme="minorHAnsi" w:cstheme="minorHAnsi"/>
-        </w:rPr>
-        <w:t xml:space="preserve">This percept is used by the client at the creation of the bots so that it can give them the correct sizes. </w:t>
-      </w:r>
-    </w:p>
-    <w:p>
-      <w:pPr>
-        <w:pStyle w:val="ListParagraph"/>
-        <w:ind w:left="360"/>
-        <w:rPr>
-          <w:rFonts w:asciiTheme="minorHAnsi" w:hAnsiTheme="minorHAnsi" w:cstheme="minorHAnsi"/>
-          <w:u w:val="single"/>
-        </w:rPr>
-      </w:pPr>
-    </w:p>
-    <w:p>
-      <w:pPr>
-        <w:pStyle w:val="ListParagraph"/>
-        <w:ind w:left="360"/>
-        <w:rPr>
-          <w:rFonts w:asciiTheme="minorHAnsi" w:hAnsiTheme="minorHAnsi" w:cstheme="minorHAnsi"/>
-        </w:rPr>
-      </w:pPr>
-    </w:p>
-    <w:p>
-      <w:pPr>
-        <w:rPr>
-          <w:rFonts w:ascii="Courier New" w:hAnsi="Courier New" w:cs="Courier New"/>
-          <w:lang w:val="en-US"/>
-        </w:rPr>
-      </w:pPr>
-      <w:r>
-        <w:rPr>
-          <w:b/>
-          <w:lang w:val="en-US"/>
-        </w:rPr>
-        <w:t>Predicate</w:t>
-      </w:r>
-      <w:r>
-        <w:rPr>
-          <w:lang w:val="en-US"/>
-        </w:rPr>
-        <w:t xml:space="preserve">: </w:t>
-      </w:r>
-      <w:r>
-        <w:rPr>
-          <w:rFonts w:ascii="Courier New" w:hAnsi="Courier New" w:cs="Courier New"/>
-          <w:lang w:val="en-US"/>
-        </w:rPr>
-        <w:t>battery(Percentage</w:t>
-      </w:r>
-      <w:r>
-        <w:rPr>
-          <w:rFonts w:ascii="Courier New" w:hAnsi="Courier New" w:cs="Courier New"/>
-          <w:lang w:val="en-US"/>
-        </w:rPr>
-        <w:t>)</w:t>
-      </w:r>
-    </w:p>
-    <w:p>
-      <w:pPr>
-        <w:pStyle w:val="ListParagraph"/>
-        <w:numPr>
-          <w:ilvl w:val="0"/>
-          <w:numId w:val="3"/>
-        </w:numPr>
-        <w:jc w:val="both"/>
-        <w:rPr>
-          <w:rFonts w:asciiTheme="minorHAnsi" w:hAnsiTheme="minorHAnsi" w:cstheme="minorHAnsi"/>
-        </w:rPr>
-      </w:pPr>
-      <w:r>
-        <w:rPr>
-          <w:rFonts w:asciiTheme="minorHAnsi" w:hAnsiTheme="minorHAnsi" w:cstheme="minorHAnsi"/>
-          <w:u w:val="single"/>
-        </w:rPr>
-        <w:t>Description</w:t>
-      </w:r>
-      <w:r>
-        <w:rPr>
-          <w:rFonts w:asciiTheme="minorHAnsi" w:hAnsiTheme="minorHAnsi" w:cstheme="minorHAnsi"/>
-        </w:rPr>
-        <w:t xml:space="preserve">: </w:t>
-      </w:r>
-      <w:r>
-        <w:rPr>
-          <w:rFonts w:ascii="Calibri" w:hAnsi="Calibri" w:cstheme="minorHAnsi"/>
-        </w:rPr>
-        <w:t>This</w:t>
-      </w:r>
-      <w:r>
-        <w:rPr>
-          <w:rFonts w:ascii="Calibri" w:hAnsi="Calibri" w:cstheme="minorHAnsi"/>
-        </w:rPr>
-        <w:t xml:space="preserve"> percept </w:t>
-      </w:r>
-      <w:r>
-        <w:rPr>
-          <w:rFonts w:ascii="Calibri" w:hAnsi="Calibri"/>
-        </w:rPr>
-        <w:t>indicates the bot</w:t>
-      </w:r>
-      <w:r>
-        <w:rPr>
-          <w:rFonts w:ascii="Calibri" w:hAnsi="Calibri"/>
-        </w:rPr>
-        <w:t xml:space="preserve"> battery </w:t>
-      </w:r>
-      <w:r>
-        <w:rPr>
-          <w:rFonts w:ascii="Calibri" w:hAnsi="Calibri"/>
-        </w:rPr>
-        <w:t>P</w:t>
-      </w:r>
-      <w:r>
-        <w:rPr>
-          <w:rFonts w:ascii="Calibri" w:hAnsi="Calibri"/>
-        </w:rPr>
-        <w:t>ercentage</w:t>
-      </w:r>
-      <w:r>
-        <w:rPr>
-          <w:rFonts w:ascii="Calibri" w:hAnsi="Calibri"/>
-        </w:rPr>
-        <w:t>. 100% is full.</w:t>
-      </w:r>
-      <w:r>
-        <w:rPr>
-          <w:rFonts w:ascii="Calibri" w:hAnsi="Calibri"/>
-        </w:rPr>
-        <w:t xml:space="preserve"> The battery use depends on the robot’s size and speed. When moving a bot uses 0.02% * size and 0.04% * speed</w:t>
-      </w:r>
-      <w:r>
-        <w:rPr>
-          <w:rFonts w:ascii="Calibri" w:hAnsi="Calibri"/>
-        </w:rPr>
-        <w:t xml:space="preserve"> for each tick</w:t>
-      </w:r>
-      <w:r>
-        <w:rPr>
-          <w:rFonts w:ascii="Calibri" w:hAnsi="Calibri"/>
-        </w:rPr>
-        <w:t xml:space="preserve">. Size is 1 by default, and speed is 0. </w:t>
-      </w:r>
-      <w:r>
-        <w:rPr>
-          <w:rFonts w:ascii="Calibri" w:hAnsi="Calibri"/>
-        </w:rPr>
-        <w:t xml:space="preserve">A tick is a very small move, typically a bot does 50 of these ticks per second. </w:t>
-      </w:r>
-      <w:r>
-        <w:rPr>
-          <w:rFonts w:ascii="Calibri" w:hAnsi="Calibri"/>
-        </w:rPr>
-        <w:t>These parameters can be adjusted through the configuration file</w:t>
-      </w:r>
-      <w:r>
-        <w:t>.</w:t>
-      </w:r>
-    </w:p>
-    <w:p>
-      <w:pPr>
-        <w:pStyle w:val="ListParagraph"/>
-        <w:numPr>
-          <w:ilvl w:val="0"/>
-          <w:numId w:val="3"/>
-        </w:numPr>
-        <w:rPr>
-          <w:rFonts w:asciiTheme="minorHAnsi" w:hAnsiTheme="minorHAnsi" w:cstheme="minorHAnsi"/>
-        </w:rPr>
-      </w:pPr>
-      <w:r>
-        <w:rPr>
-          <w:rFonts w:asciiTheme="minorHAnsi" w:hAnsiTheme="minorHAnsi" w:cstheme="minorHAnsi"/>
-          <w:u w:val="single"/>
-        </w:rPr>
-        <w:t>Type:</w:t>
-      </w:r>
-      <w:r>
-        <w:rPr>
-          <w:rFonts w:asciiTheme="minorHAnsi" w:hAnsiTheme="minorHAnsi" w:cstheme="minorHAnsi"/>
-        </w:rPr>
-        <w:t xml:space="preserve"> Sent on change</w:t>
-      </w:r>
-      <w:r>
-        <w:rPr>
-          <w:rFonts w:asciiTheme="minorHAnsi" w:hAnsiTheme="minorHAnsi" w:cstheme="minorHAnsi"/>
-        </w:rPr>
-        <w:t>.</w:t>
-      </w:r>
-    </w:p>
-    <w:p>
-      <w:pPr>
-        <w:pStyle w:val="ListParagraph"/>
-        <w:numPr>
-          <w:ilvl w:val="0"/>
-          <w:numId w:val="3"/>
-        </w:numPr>
-        <w:rPr>
-          <w:rFonts w:asciiTheme="minorHAnsi" w:hAnsiTheme="minorHAnsi" w:cstheme="minorHAnsi"/>
-        </w:rPr>
-      </w:pPr>
-      <w:r>
-        <w:rPr>
-          <w:rFonts w:asciiTheme="minorHAnsi" w:hAnsiTheme="minorHAnsi" w:cstheme="minorHAnsi"/>
-          <w:u w:val="single"/>
-        </w:rPr>
-        <w:t>Additional explanation</w:t>
-      </w:r>
-      <w:r>
-        <w:rPr>
-          <w:rFonts w:asciiTheme="minorHAnsi" w:hAnsiTheme="minorHAnsi" w:cstheme="minorHAnsi"/>
-        </w:rPr>
-        <w:t xml:space="preserve">: </w:t>
-      </w:r>
-      <w:r>
-        <w:rPr>
-          <w:rFonts w:asciiTheme="minorHAnsi" w:hAnsiTheme="minorHAnsi" w:cstheme="minorHAnsi"/>
-        </w:rPr>
-        <w:t>For recharge, the bot should be moved into a charge zone</w:t>
-      </w:r>
-      <w:r>
-        <w:rPr>
-          <w:rFonts w:asciiTheme="minorHAnsi" w:hAnsiTheme="minorHAnsi" w:cstheme="minorHAnsi"/>
-        </w:rPr>
-        <w:t xml:space="preserve">.  </w:t>
-      </w:r>
-      <w:r>
-        <w:rPr>
-          <w:rFonts w:asciiTheme="minorHAnsi" w:hAnsiTheme="minorHAnsi" w:cstheme="minorHAnsi"/>
-        </w:rPr>
-        <w:t>The battery is re-charged to 100% immediately the moment the bot enters the charge zone.</w:t>
-      </w:r>
-    </w:p>
-    <w:p>
-      <w:pPr>
-        <w:rPr>
-          <w:rFonts w:cstheme="minorHAnsi"/>
-          <w:lang w:val="en-US"/>
-        </w:rPr>
-      </w:pPr>
-    </w:p>
-    <w:p>
-      <w:pPr>
-        <w:rPr>
-          <w:rFonts w:ascii="Courier New" w:hAnsi="Courier New" w:cs="Courier New"/>
-          <w:lang w:val="en-US"/>
-        </w:rPr>
-      </w:pPr>
-      <w:r>
-        <w:rPr>
-          <w:b/>
-          <w:lang w:val="en-US"/>
-        </w:rPr>
-        <w:t>Predicate</w:t>
-      </w:r>
-      <w:r>
-        <w:rPr>
-          <w:lang w:val="en-US"/>
-        </w:rPr>
-        <w:t xml:space="preserve">: </w:t>
-      </w:r>
-      <w:r>
-        <w:rPr>
-          <w:rFonts w:ascii="Courier New" w:hAnsi="Courier New" w:cs="Courier New"/>
-          <w:lang w:val="en-US"/>
-        </w:rPr>
-        <w:t>getEPartners</w:t>
-      </w:r>
-      <w:r>
-        <w:rPr>
-          <w:rFonts w:ascii="Courier New" w:hAnsi="Courier New" w:cs="Courier New"/>
-          <w:lang w:val="en-US"/>
-        </w:rPr>
-        <w:t>()</w:t>
-      </w:r>
-    </w:p>
-    <w:p>
-      <w:pPr>
-        <w:pStyle w:val="ListParagraph"/>
-        <w:numPr>
-          <w:ilvl w:val="0"/>
-          <w:numId w:val="3"/>
-        </w:numPr>
-        <w:jc w:val="both"/>
-        <w:rPr>
-          <w:rFonts w:asciiTheme="minorHAnsi" w:hAnsiTheme="minorHAnsi" w:cstheme="minorHAnsi"/>
-        </w:rPr>
-      </w:pPr>
-      <w:r>
-        <w:rPr>
-          <w:rFonts w:asciiTheme="minorHAnsi" w:hAnsiTheme="minorHAnsi" w:cstheme="minorHAnsi"/>
-          <w:u w:val="single"/>
-        </w:rPr>
-        <w:t>Description</w:t>
-      </w:r>
-      <w:r>
-        <w:rPr>
-          <w:rFonts w:asciiTheme="minorHAnsi" w:hAnsiTheme="minorHAnsi" w:cstheme="minorHAnsi"/>
-        </w:rPr>
-        <w:t xml:space="preserve">: </w:t>
-      </w:r>
-      <w:r>
-        <w:rPr>
-          <w:rFonts w:asciiTheme="minorHAnsi" w:hAnsiTheme="minorHAnsi" w:cstheme="minorHAnsi"/>
-        </w:rPr>
-        <w:t>This percept is reserved for HumanBots running in GOAL. There, this pe</w:t>
-      </w:r>
-      <w:r>
-        <w:rPr>
-          <w:rFonts w:asciiTheme="minorHAnsi" w:hAnsiTheme="minorHAnsi" w:cstheme="minorHAnsi"/>
-        </w:rPr>
-        <w:t>rcept is generated when the user wants to know the e-Partners that are present in the zone</w:t>
+        </w:rPr>
+        <w:t>all blocks look dark gray when the bot is color blind</w:t>
       </w:r>
       <w:r>
         <w:rPr>
@@ -9919,389 +10517,12 @@
         </w:rPr>
         <w:t xml:space="preserve">. </w:t>
       </w:r>
-    </w:p>
-    <w:p>
-      <w:pPr>
-        <w:pStyle w:val="ListParagraph"/>
-        <w:numPr>
-          <w:ilvl w:val="0"/>
-          <w:numId w:val="3"/>
-        </w:numPr>
-        <w:rPr>
-          <w:rFonts w:asciiTheme="minorHAnsi" w:hAnsiTheme="minorHAnsi" w:cstheme="minorHAnsi"/>
-        </w:rPr>
-      </w:pPr>
-      <w:r>
-        <w:rPr>
-          <w:rFonts w:asciiTheme="minorHAnsi" w:hAnsiTheme="minorHAnsi" w:cstheme="minorHAnsi"/>
-          <w:u w:val="single"/>
-        </w:rPr>
-        <w:t>Type:</w:t>
-      </w:r>
-      <w:r>
-        <w:rPr>
-          <w:rFonts w:asciiTheme="minorHAnsi" w:hAnsiTheme="minorHAnsi" w:cstheme="minorHAnsi"/>
-        </w:rPr>
-        <w:t xml:space="preserve"> Sent always</w:t>
-      </w:r>
-      <w:r>
-        <w:rPr>
-          <w:rFonts w:asciiTheme="minorHAnsi" w:hAnsiTheme="minorHAnsi" w:cstheme="minorHAnsi"/>
-        </w:rPr>
-        <w:t>.</w:t>
-      </w:r>
-    </w:p>
-    <w:p>
-      <w:pPr>
-        <w:rPr>
-          <w:rFonts w:cstheme="minorHAnsi"/>
-          <w:lang w:val="en-US"/>
-        </w:rPr>
-      </w:pPr>
-    </w:p>
-    <w:p>
-      <w:pPr>
-        <w:rPr>
-          <w:rFonts w:ascii="Courier New" w:hAnsi="Courier New" w:cs="Courier New"/>
-          <w:lang w:val="en-US"/>
-        </w:rPr>
-      </w:pPr>
-      <w:r>
-        <w:rPr>
-          <w:b/>
-          <w:lang w:val="en-US"/>
-        </w:rPr>
-        <w:t>Predicate</w:t>
-      </w:r>
-      <w:r>
-        <w:rPr>
-          <w:lang w:val="en-US"/>
-        </w:rPr>
-        <w:t xml:space="preserve">: </w:t>
-      </w:r>
-      <w:r>
-        <w:rPr>
-          <w:rFonts w:ascii="Courier New" w:hAnsi="Courier New" w:cs="Courier New"/>
-          <w:lang w:val="en-US"/>
-        </w:rPr>
-        <w:t>oldTargetUnreachable</w:t>
-      </w:r>
-      <w:r>
-        <w:rPr>
-          <w:rFonts w:ascii="Courier New" w:hAnsi="Courier New" w:cs="Courier New"/>
-          <w:lang w:val="en-US"/>
-        </w:rPr>
-        <w:t>(</w:t>
-      </w:r>
-      <w:r>
-        <w:rPr>
-          <w:rFonts w:ascii="Courier New" w:hAnsi="Courier New" w:cs="Courier New"/>
-          <w:lang w:val="en-US"/>
-        </w:rPr>
-        <w:t>&lt;RobotID&gt;,Boolean</w:t>
-      </w:r>
-      <w:r>
-        <w:rPr>
-          <w:rFonts w:ascii="Courier New" w:hAnsi="Courier New" w:cs="Courier New"/>
-          <w:lang w:val="en-US"/>
-        </w:rPr>
-        <w:t>)</w:t>
-      </w:r>
-    </w:p>
-    <w:p>
-      <w:pPr>
-        <w:pStyle w:val="ListParagraph"/>
-        <w:numPr>
-          <w:ilvl w:val="0"/>
-          <w:numId w:val="3"/>
-        </w:numPr>
-        <w:jc w:val="both"/>
-        <w:rPr>
-          <w:rFonts w:asciiTheme="minorHAnsi" w:hAnsiTheme="minorHAnsi" w:cstheme="minorHAnsi"/>
-        </w:rPr>
-      </w:pPr>
-      <w:r>
-        <w:rPr>
-          <w:rFonts w:asciiTheme="minorHAnsi" w:hAnsiTheme="minorHAnsi" w:cstheme="minorHAnsi"/>
-          <w:u w:val="single"/>
-        </w:rPr>
-        <w:t>Description</w:t>
-      </w:r>
-      <w:r>
-        <w:rPr>
-          <w:rFonts w:asciiTheme="minorHAnsi" w:hAnsiTheme="minorHAnsi" w:cstheme="minorHAnsi"/>
-        </w:rPr>
-        <w:t xml:space="preserve">: </w:t>
-      </w:r>
-      <w:r>
-        <w:rPr>
-          <w:rFonts w:asciiTheme="minorHAnsi" w:hAnsiTheme="minorHAnsi" w:cstheme="minorHAnsi"/>
-        </w:rPr>
-        <w:t>T</w:t>
-      </w:r>
-      <w:r>
-        <w:rPr>
-          <w:rFonts w:asciiTheme="minorHAnsi" w:hAnsiTheme="minorHAnsi" w:cstheme="minorHAnsi"/>
-        </w:rPr>
-        <w:t xml:space="preserve">his percept is generated when the </w:t>
-      </w:r>
-      <w:r>
-        <w:rPr>
-          <w:rFonts w:asciiTheme="minorHAnsi" w:hAnsiTheme="minorHAnsi" w:cstheme="minorHAnsi"/>
-        </w:rPr>
-        <w:t>bot h</w:t>
-      </w:r>
-      <w:r>
-        <w:rPr>
-          <w:rFonts w:asciiTheme="minorHAnsi" w:hAnsiTheme="minorHAnsi" w:cstheme="minorHAnsi"/>
-        </w:rPr>
-        <w:t>as a target that is unreachable</w:t>
-      </w:r>
-      <w:r>
-        <w:rPr>
-          <w:rFonts w:asciiTheme="minorHAnsi" w:hAnsiTheme="minorHAnsi" w:cstheme="minorHAnsi"/>
-        </w:rPr>
-        <w:t>.</w:t>
-      </w:r>
-      <w:r>
-        <w:rPr>
-          <w:rFonts w:asciiTheme="minorHAnsi" w:hAnsiTheme="minorHAnsi" w:cstheme="minorHAnsi"/>
-        </w:rPr>
-        <w:t xml:space="preserve"> Boolean is set to 1 if target is unreachable, else 0.</w:t>
-      </w:r>
-    </w:p>
-    <w:p>
-      <w:pPr>
-        <w:pStyle w:val="ListParagraph"/>
-        <w:numPr>
-          <w:ilvl w:val="0"/>
-          <w:numId w:val="3"/>
-        </w:numPr>
-        <w:rPr>
-          <w:rFonts w:asciiTheme="minorHAnsi" w:hAnsiTheme="minorHAnsi" w:cstheme="minorHAnsi"/>
-        </w:rPr>
-      </w:pPr>
-      <w:r>
-        <w:rPr>
-          <w:rFonts w:asciiTheme="minorHAnsi" w:hAnsiTheme="minorHAnsi" w:cstheme="minorHAnsi"/>
-          <w:u w:val="single"/>
-        </w:rPr>
-        <w:t>Type:</w:t>
-      </w:r>
-      <w:r>
-        <w:rPr>
-          <w:rFonts w:asciiTheme="minorHAnsi" w:hAnsiTheme="minorHAnsi" w:cstheme="minorHAnsi"/>
-        </w:rPr>
-        <w:t xml:space="preserve"> Sent on change</w:t>
-      </w:r>
-      <w:r>
-        <w:rPr>
-          <w:rFonts w:asciiTheme="minorHAnsi" w:hAnsiTheme="minorHAnsi" w:cstheme="minorHAnsi"/>
-        </w:rPr>
-        <w:t>.</w:t>
-      </w:r>
-    </w:p>
-    <w:p>
-      <w:pPr>
-        <w:rPr>
-          <w:rFonts w:cstheme="minorHAnsi"/>
-          <w:lang w:val="en-US"/>
-        </w:rPr>
-      </w:pPr>
-    </w:p>
-    <w:p>
-      <w:pPr>
-        <w:rPr>
-          <w:rFonts w:ascii="Courier New" w:hAnsi="Courier New" w:cs="Courier New"/>
-          <w:lang w:val="en-US"/>
-        </w:rPr>
-      </w:pPr>
-      <w:r>
-        <w:rPr>
-          <w:b/>
-          <w:lang w:val="en-US"/>
-        </w:rPr>
-        <w:t>Predicate</w:t>
-      </w:r>
-      <w:r>
-        <w:rPr>
-          <w:lang w:val="en-US"/>
-        </w:rPr>
-        <w:t xml:space="preserve">: </w:t>
-      </w:r>
-      <w:r>
-        <w:rPr>
-          <w:rFonts w:ascii="Courier New" w:hAnsi="Courier New" w:cs="Courier New"/>
-          <w:lang w:val="en-US"/>
-        </w:rPr>
-        <w:t>bumped</w:t>
-      </w:r>
-      <w:r>
-        <w:rPr>
-          <w:rFonts w:ascii="Courier New" w:hAnsi="Courier New" w:cs="Courier New"/>
-          <w:lang w:val="en-US"/>
-        </w:rPr>
-        <w:t>(</w:t>
-      </w:r>
-      <w:r>
-        <w:rPr>
-          <w:rFonts w:ascii="Courier New" w:hAnsi="Courier New" w:cs="Courier New"/>
-          <w:lang w:val="en-US"/>
-        </w:rPr>
-        <w:t>ObjectName</w:t>
-      </w:r>
-      <w:r>
-        <w:rPr>
-          <w:rFonts w:ascii="Courier New" w:hAnsi="Courier New" w:cs="Courier New"/>
-          <w:lang w:val="en-US"/>
-        </w:rPr>
-        <w:t>)</w:t>
-      </w:r>
-    </w:p>
-    <w:p>
-      <w:pPr>
-        <w:pStyle w:val="ListParagraph"/>
-        <w:numPr>
-          <w:ilvl w:val="0"/>
-          <w:numId w:val="3"/>
-        </w:numPr>
-        <w:jc w:val="both"/>
-        <w:rPr>
-          <w:rFonts w:asciiTheme="minorHAnsi" w:hAnsiTheme="minorHAnsi" w:cstheme="minorHAnsi"/>
-        </w:rPr>
-      </w:pPr>
-      <w:r>
-        <w:rPr>
-          <w:rFonts w:asciiTheme="minorHAnsi" w:hAnsiTheme="minorHAnsi" w:cstheme="minorHAnsi"/>
-          <w:u w:val="single"/>
-        </w:rPr>
-        <w:t>Description</w:t>
-      </w:r>
-      <w:r>
-        <w:rPr>
-          <w:rFonts w:asciiTheme="minorHAnsi" w:hAnsiTheme="minorHAnsi" w:cstheme="minorHAnsi"/>
-        </w:rPr>
-        <w:t xml:space="preserve">: </w:t>
-      </w:r>
-      <w:r>
-        <w:rPr>
-          <w:rFonts w:asciiTheme="minorHAnsi" w:hAnsiTheme="minorHAnsi" w:cstheme="minorHAnsi"/>
-        </w:rPr>
-        <w:t>This</w:t>
-      </w:r>
-      <w:r>
-        <w:rPr>
-          <w:rFonts w:asciiTheme="minorHAnsi" w:hAnsiTheme="minorHAnsi" w:cstheme="minorHAnsi"/>
-        </w:rPr>
-        <w:t xml:space="preserve"> percept is generated when the </w:t>
-      </w:r>
-      <w:r>
-        <w:rPr>
-          <w:rFonts w:asciiTheme="minorHAnsi" w:hAnsiTheme="minorHAnsi" w:cstheme="minorHAnsi"/>
-        </w:rPr>
-        <w:t xml:space="preserve">bot collides with </w:t>
-      </w:r>
-      <w:r>
-        <w:rPr>
-          <w:rFonts w:asciiTheme="minorHAnsi" w:hAnsiTheme="minorHAnsi" w:cstheme="minorHAnsi"/>
-        </w:rPr>
-        <w:t>an Object blocking its path</w:t>
-      </w:r>
-      <w:r>
-        <w:rPr>
-          <w:rFonts w:asciiTheme="minorHAnsi" w:hAnsiTheme="minorHAnsi" w:cstheme="minorHAnsi"/>
-        </w:rPr>
-        <w:t xml:space="preserve">. </w:t>
-      </w:r>
-    </w:p>
-    <w:p>
-      <w:pPr>
-        <w:pStyle w:val="ListParagraph"/>
-        <w:numPr>
-          <w:ilvl w:val="0"/>
-          <w:numId w:val="3"/>
-        </w:numPr>
-        <w:rPr>
-          <w:rFonts w:asciiTheme="minorHAnsi" w:hAnsiTheme="minorHAnsi" w:cstheme="minorHAnsi"/>
-        </w:rPr>
-      </w:pPr>
-      <w:r>
-        <w:rPr>
-          <w:rFonts w:asciiTheme="minorHAnsi" w:hAnsiTheme="minorHAnsi" w:cstheme="minorHAnsi"/>
-          <w:u w:val="single"/>
-        </w:rPr>
-        <w:t>Type:</w:t>
-      </w:r>
-      <w:r>
-        <w:rPr>
-          <w:rFonts w:asciiTheme="minorHAnsi" w:hAnsiTheme="minorHAnsi" w:cstheme="minorHAnsi"/>
-        </w:rPr>
-        <w:t xml:space="preserve"> Sent on change</w:t>
-      </w:r>
-      <w:r>
-        <w:rPr>
-          <w:rFonts w:asciiTheme="minorHAnsi" w:hAnsiTheme="minorHAnsi" w:cstheme="minorHAnsi"/>
-        </w:rPr>
-        <w:t xml:space="preserve"> with</w:t>
-      </w:r>
-      <w:r>
-        <w:rPr>
-          <w:rFonts w:asciiTheme="minorHAnsi" w:hAnsiTheme="minorHAnsi" w:cstheme="minorHAnsi"/>
-        </w:rPr>
-        <w:t xml:space="preserve"> negation</w:t>
-      </w:r>
-      <w:r>
-        <w:rPr>
-          <w:rFonts w:asciiTheme="minorHAnsi" w:hAnsiTheme="minorHAnsi" w:cstheme="minorHAnsi"/>
-        </w:rPr>
-        <w:t>.</w:t>
-      </w:r>
-    </w:p>
-    <w:p>
-      <w:pPr>
-        <w:pStyle w:val="ListParagraph"/>
-        <w:numPr>
-          <w:ilvl w:val="0"/>
-          <w:numId w:val="3"/>
-        </w:numPr>
-        <w:rPr>
-          <w:rFonts w:cstheme="minorHAnsi"/>
-        </w:rPr>
-      </w:pPr>
-      <w:r>
-        <w:rPr>
-          <w:rFonts w:asciiTheme="minorHAnsi" w:hAnsiTheme="minorHAnsi" w:cstheme="minorHAnsi"/>
-          <w:u w:val="single"/>
-        </w:rPr>
-        <w:t>Additional explanation</w:t>
-      </w:r>
-      <w:r>
-        <w:rPr>
-          <w:rFonts w:asciiTheme="minorHAnsi" w:hAnsiTheme="minorHAnsi" w:cstheme="minorHAnsi"/>
-        </w:rPr>
-        <w:t>:</w:t>
-      </w:r>
-      <w:r>
-        <w:rPr>
-          <w:rFonts w:asciiTheme="minorHAnsi" w:hAnsiTheme="minorHAnsi" w:cstheme="minorHAnsi"/>
-        </w:rPr>
-        <w:t xml:space="preserve"> </w:t>
-      </w:r>
-      <w:r>
-        <w:rPr>
-          <w:rFonts w:asciiTheme="minorHAnsi" w:hAnsiTheme="minorHAnsi" w:cstheme="minorHAnsi"/>
-        </w:rPr>
-        <w:t xml:space="preserve">If the obstacle is a robot, the name of that robot is returned. </w:t>
-      </w:r>
-    </w:p>
-    <w:p>
-      <w:pPr>
-        <w:rPr>
-          <w:rFonts w:cstheme="minorHAnsi"/>
-          <w:highlight w:val="yellow"/>
-          <w:lang w:val="en-US"/>
-        </w:rPr>
-      </w:pPr>
+      <w:r>
+        <w:rPr>
+          <w:rFonts w:asciiTheme="minorHAnsi" w:hAnsiTheme="minorHAnsi" w:cstheme="minorHAnsi"/>
+        </w:rPr>
+        <w:t>The bot can still talk about all colors, he only can not perceive them.</w:t>
+      </w:r>
     </w:p>
     <w:p>
       <w:pPr>
@@ -16324,7 +16545,7 @@
         <w:rStyle w:val="PageNumber"/>
         <w:noProof/>
       </w:rPr>
-      <w:t>9</w:t>
+      <w:t>12</w:t>
     </w:r>
     <w:r>
       <w:rPr>

</xml_diff>

<commit_message>
#3300 added speed documentation; updated battery documentation.
</commit_message>
<xml_diff>
--- a/doc/BW4T3 Specification.docx
+++ b/doc/BW4T3 Specification.docx
@@ -9739,23 +9739,49 @@
         <w:rPr>
           <w:rFonts w:ascii="Calibri" w:hAnsi="Calibri"/>
         </w:rPr>
-        <w:t xml:space="preserve">. Size is 1 by default, and speed is 0. </w:t>
+        <w:t>. Size is 1 by default, and speed is 0</w:t>
       </w:r>
       <w:r>
         <w:rPr>
           <w:rFonts w:ascii="Calibri" w:hAnsi="Calibri"/>
         </w:rPr>
-        <w:t xml:space="preserve">A tick is a very small move, typically a bot does 50 of these ticks per second. </w:t>
+        <w:t>. Speed here is also a percentage, so in range 0%-100%</w:t>
       </w:r>
       <w:r>
         <w:rPr>
           <w:rFonts w:ascii="Calibri" w:hAnsi="Calibri"/>
         </w:rPr>
+        <w:t xml:space="preserve">. </w:t>
+      </w:r>
+      <w:r>
+        <w:rPr>
+          <w:rFonts w:ascii="Calibri" w:hAnsi="Calibri"/>
+        </w:rPr>
+        <w:t>A tick is a very small move, typically a bot does 50 of these ticks per second</w:t>
+      </w:r>
+      <w:r>
+        <w:rPr>
+          <w:rFonts w:ascii="Calibri" w:hAnsi="Calibri"/>
+        </w:rPr>
+        <w:t xml:space="preserve"> as set by the speed slider in the server window</w:t>
+      </w:r>
+      <w:r>
+        <w:rPr>
+          <w:rFonts w:ascii="Calibri" w:hAnsi="Calibri"/>
+        </w:rPr>
+        <w:t xml:space="preserve">. </w:t>
+      </w:r>
+      <w:r>
+        <w:rPr>
+          <w:rFonts w:ascii="Calibri" w:hAnsi="Calibri"/>
+        </w:rPr>
         <w:t>These parameters can be adjusted through the configuration file</w:t>
       </w:r>
       <w:r>
         <w:t>.</w:t>
       </w:r>
+      <w:bookmarkStart w:id="1" w:name="_GoBack"/>
+      <w:bookmarkEnd w:id="1"/>
     </w:p>
     <w:p>
       <w:pPr>
@@ -9829,6 +9855,150 @@
           <w:rFonts w:asciiTheme="minorHAnsi" w:hAnsiTheme="minorHAnsi" w:cstheme="minorHAnsi"/>
         </w:rPr>
         <w:t>The battery is re-charged to 100% immediately the moment the bot enters the charge zone.</w:t>
+      </w:r>
+    </w:p>
+    <w:p>
+      <w:pPr>
+        <w:rPr>
+          <w:rFonts w:cstheme="minorHAnsi"/>
+          <w:lang w:val="en-US"/>
+        </w:rPr>
+      </w:pPr>
+    </w:p>
+    <w:p>
+      <w:pPr>
+        <w:rPr>
+          <w:rFonts w:ascii="Courier New" w:hAnsi="Courier New" w:cs="Courier New"/>
+          <w:lang w:val="en-US"/>
+        </w:rPr>
+      </w:pPr>
+      <w:r>
+        <w:rPr>
+          <w:b/>
+          <w:lang w:val="en-US"/>
+        </w:rPr>
+        <w:t>Predicate</w:t>
+      </w:r>
+      <w:r>
+        <w:rPr>
+          <w:lang w:val="en-US"/>
+        </w:rPr>
+        <w:t xml:space="preserve">: </w:t>
+      </w:r>
+      <w:r>
+        <w:rPr>
+          <w:rFonts w:ascii="Courier New" w:hAnsi="Courier New" w:cs="Courier New"/>
+          <w:lang w:val="en-US"/>
+        </w:rPr>
+        <w:t>speed</w:t>
+      </w:r>
+      <w:r>
+        <w:rPr>
+          <w:rFonts w:ascii="Courier New" w:hAnsi="Courier New" w:cs="Courier New"/>
+          <w:lang w:val="en-US"/>
+        </w:rPr>
+        <w:t>(</w:t>
+      </w:r>
+      <w:r>
+        <w:rPr>
+          <w:rFonts w:ascii="Courier New" w:hAnsi="Courier New" w:cs="Courier New"/>
+          <w:lang w:val="en-US"/>
+        </w:rPr>
+        <w:t>Speed</w:t>
+      </w:r>
+      <w:r>
+        <w:rPr>
+          <w:rFonts w:ascii="Courier New" w:hAnsi="Courier New" w:cs="Courier New"/>
+          <w:lang w:val="en-US"/>
+        </w:rPr>
+        <w:t>)</w:t>
+      </w:r>
+    </w:p>
+    <w:p>
+      <w:pPr>
+        <w:pStyle w:val="ListParagraph"/>
+        <w:numPr>
+          <w:ilvl w:val="0"/>
+          <w:numId w:val="3"/>
+        </w:numPr>
+        <w:jc w:val="both"/>
+        <w:rPr>
+          <w:rFonts w:asciiTheme="minorHAnsi" w:hAnsiTheme="minorHAnsi" w:cstheme="minorHAnsi"/>
+        </w:rPr>
+      </w:pPr>
+      <w:r>
+        <w:rPr>
+          <w:rFonts w:asciiTheme="minorHAnsi" w:hAnsiTheme="minorHAnsi" w:cstheme="minorHAnsi"/>
+          <w:u w:val="single"/>
+        </w:rPr>
+        <w:t>Description</w:t>
+      </w:r>
+      <w:r>
+        <w:rPr>
+          <w:rFonts w:asciiTheme="minorHAnsi" w:hAnsiTheme="minorHAnsi" w:cstheme="minorHAnsi"/>
+        </w:rPr>
+        <w:t xml:space="preserve">: </w:t>
+      </w:r>
+      <w:r>
+        <w:rPr>
+          <w:rFonts w:asciiTheme="minorHAnsi" w:hAnsiTheme="minorHAnsi" w:cstheme="minorHAnsi"/>
+        </w:rPr>
+        <w:t xml:space="preserve">This percept </w:t>
+      </w:r>
+      <w:r>
+        <w:rPr>
+          <w:rFonts w:asciiTheme="minorHAnsi" w:hAnsiTheme="minorHAnsi" w:cstheme="minorHAnsi"/>
+        </w:rPr>
+        <w:t xml:space="preserve">indicates the </w:t>
+      </w:r>
+      <w:r>
+        <w:rPr>
+          <w:rFonts w:asciiTheme="minorHAnsi" w:hAnsiTheme="minorHAnsi" w:cstheme="minorHAnsi"/>
+        </w:rPr>
+        <w:t>S</w:t>
+      </w:r>
+      <w:r>
+        <w:rPr>
+          <w:rFonts w:asciiTheme="minorHAnsi" w:hAnsiTheme="minorHAnsi" w:cstheme="minorHAnsi"/>
+        </w:rPr>
+        <w:t>peed setting of the bot. Default is 0.5 which means 50% of the maximum speed.</w:t>
+      </w:r>
+    </w:p>
+    <w:p>
+      <w:pPr>
+        <w:pStyle w:val="ListParagraph"/>
+        <w:numPr>
+          <w:ilvl w:val="0"/>
+          <w:numId w:val="3"/>
+        </w:numPr>
+        <w:rPr>
+          <w:rFonts w:asciiTheme="minorHAnsi" w:hAnsiTheme="minorHAnsi" w:cstheme="minorHAnsi"/>
+        </w:rPr>
+      </w:pPr>
+      <w:r>
+        <w:rPr>
+          <w:rFonts w:asciiTheme="minorHAnsi" w:hAnsiTheme="minorHAnsi" w:cstheme="minorHAnsi"/>
+          <w:u w:val="single"/>
+        </w:rPr>
+        <w:t>Type:</w:t>
+      </w:r>
+      <w:r>
+        <w:rPr>
+          <w:rFonts w:asciiTheme="minorHAnsi" w:hAnsiTheme="minorHAnsi" w:cstheme="minorHAnsi"/>
+        </w:rPr>
+        <w:t xml:space="preserve"> Sent </w:t>
+      </w:r>
+      <w:r>
+        <w:rPr>
+          <w:rFonts w:asciiTheme="minorHAnsi" w:hAnsiTheme="minorHAnsi" w:cstheme="minorHAnsi"/>
+        </w:rPr>
+        <w:t>on change (but currently it can not be changed, so effectively is once)</w:t>
+      </w:r>
+      <w:r>
+        <w:rPr>
+          <w:rFonts w:asciiTheme="minorHAnsi" w:hAnsiTheme="minorHAnsi" w:cstheme="minorHAnsi"/>
+        </w:rPr>
+        <w:t>.</w:t>
       </w:r>
     </w:p>
     <w:p>
@@ -10313,6 +10483,7 @@
           <w:b/>
           <w:lang w:val="en-US"/>
         </w:rPr>
+        <w:lastRenderedPageBreak/>
         <w:t>Predicate</w:t>
       </w:r>
       <w:r>
@@ -10379,15 +10550,7 @@
         <w:rPr>
           <w:rFonts w:asciiTheme="minorHAnsi" w:hAnsiTheme="minorHAnsi" w:cstheme="minorHAnsi"/>
         </w:rPr>
-        <w:t xml:space="preserve">Boolean is </w:t>
-      </w:r>
-      <w:bookmarkStart w:id="1" w:name="_GoBack"/>
-      <w:bookmarkEnd w:id="1"/>
-      <w:r>
-        <w:rPr>
-          <w:rFonts w:asciiTheme="minorHAnsi" w:hAnsiTheme="minorHAnsi" w:cstheme="minorHAnsi"/>
-        </w:rPr>
-        <w:t>true</w:t>
+        <w:t>Boolean is true</w:t>
       </w:r>
       <w:r>
         <w:rPr>
@@ -10423,19 +10586,7 @@
         <w:rPr>
           <w:rFonts w:asciiTheme="minorHAnsi" w:hAnsiTheme="minorHAnsi" w:cstheme="minorHAnsi"/>
         </w:rPr>
-        <w:t xml:space="preserve">bot </w:t>
-      </w:r>
-      <w:r>
-        <w:rPr>
-          <w:rFonts w:asciiTheme="minorHAnsi" w:hAnsiTheme="minorHAnsi" w:cstheme="minorHAnsi"/>
-        </w:rPr>
-        <w:t>is color blind</w:t>
-      </w:r>
-      <w:r>
-        <w:rPr>
-          <w:rFonts w:asciiTheme="minorHAnsi" w:hAnsiTheme="minorHAnsi" w:cstheme="minorHAnsi"/>
-        </w:rPr>
-        <w:t xml:space="preserve">. </w:t>
+        <w:t xml:space="preserve">bot is color blind. </w:t>
       </w:r>
     </w:p>
     <w:p>
@@ -10460,13 +10611,7 @@
         <w:rPr>
           <w:rFonts w:asciiTheme="minorHAnsi" w:hAnsiTheme="minorHAnsi" w:cstheme="minorHAnsi"/>
         </w:rPr>
-        <w:t xml:space="preserve"> Sent </w:t>
-      </w:r>
-      <w:r>
-        <w:rPr>
-          <w:rFonts w:asciiTheme="minorHAnsi" w:hAnsiTheme="minorHAnsi" w:cstheme="minorHAnsi"/>
-        </w:rPr>
-        <w:t>once</w:t>
+        <w:t xml:space="preserve"> Sent once</w:t>
       </w:r>
       <w:r>
         <w:rPr>
@@ -10503,25 +10648,7 @@
         <w:rPr>
           <w:rFonts w:asciiTheme="minorHAnsi" w:hAnsiTheme="minorHAnsi" w:cstheme="minorHAnsi"/>
         </w:rPr>
-        <w:t xml:space="preserve"> </w:t>
-      </w:r>
-      <w:r>
-        <w:rPr>
-          <w:rFonts w:asciiTheme="minorHAnsi" w:hAnsiTheme="minorHAnsi" w:cstheme="minorHAnsi"/>
-        </w:rPr>
-        <w:t>all blocks look dark gray when the bot is color blind</w:t>
-      </w:r>
-      <w:r>
-        <w:rPr>
-          <w:rFonts w:asciiTheme="minorHAnsi" w:hAnsiTheme="minorHAnsi" w:cstheme="minorHAnsi"/>
-        </w:rPr>
-        <w:t xml:space="preserve">. </w:t>
-      </w:r>
-      <w:r>
-        <w:rPr>
-          <w:rFonts w:asciiTheme="minorHAnsi" w:hAnsiTheme="minorHAnsi" w:cstheme="minorHAnsi"/>
-        </w:rPr>
-        <w:t>The bot can still talk about all colors, he only can not perceive them.</w:t>
+        <w:t xml:space="preserve"> all blocks look dark gray when the bot is color blind. The bot can still talk about all colors, he only can not perceive them.</w:t>
       </w:r>
     </w:p>
     <w:p>

</xml_diff>